<commit_message>
Teste JUNIT cenário 1
Teste com cenário onde cada suspeito respondeu com delação.
</commit_message>
<xml_diff>
--- a/Testes/JUNIT.docx
+++ b/Testes/JUNIT.docx
@@ -1820,36 +1820,393 @@
           <w:rFonts w:ascii="Consolas" w:hAnsi="Consolas" w:cs="Consolas"/>
           <w:sz w:val="20"/>
           <w:szCs w:val="20"/>
-        </w:rPr>
-      </w:pPr>
-      <w:r>
-        <w:rPr>
-          <w:rFonts w:ascii="Consolas" w:hAnsi="Consolas" w:cs="Consolas"/>
-          <w:color w:val="000000"/>
-          <w:sz w:val="20"/>
-          <w:szCs w:val="20"/>
-        </w:rPr>
-        <w:tab/>
-      </w:r>
-      <w:r>
-        <w:rPr>
-          <w:rFonts w:ascii="Consolas" w:hAnsi="Consolas" w:cs="Consolas"/>
-          <w:color w:val="000000"/>
-          <w:sz w:val="20"/>
-          <w:szCs w:val="20"/>
-        </w:rPr>
-        <w:tab/>
-      </w:r>
-      <w:r>
-        <w:rPr>
-          <w:rFonts w:ascii="Consolas" w:hAnsi="Consolas" w:cs="Consolas"/>
-          <w:color w:val="000000"/>
-          <w:sz w:val="20"/>
-          <w:szCs w:val="20"/>
-        </w:rPr>
-        <w:tab/>
+          <w:lang w:val="en-US"/>
+        </w:rPr>
+      </w:pPr>
+      <w:r>
+        <w:rPr>
+          <w:rFonts w:ascii="Consolas" w:hAnsi="Consolas" w:cs="Consolas"/>
+          <w:color w:val="000000"/>
+          <w:sz w:val="20"/>
+          <w:szCs w:val="20"/>
+        </w:rPr>
+        <w:tab/>
+      </w:r>
+      <w:r>
+        <w:rPr>
+          <w:rFonts w:ascii="Consolas" w:hAnsi="Consolas" w:cs="Consolas"/>
+          <w:color w:val="000000"/>
+          <w:sz w:val="20"/>
+          <w:szCs w:val="20"/>
+        </w:rPr>
+        <w:tab/>
+      </w:r>
+      <w:r>
+        <w:rPr>
+          <w:rFonts w:ascii="Consolas" w:hAnsi="Consolas" w:cs="Consolas"/>
+          <w:color w:val="000000"/>
+          <w:sz w:val="20"/>
+          <w:szCs w:val="20"/>
+        </w:rPr>
+        <w:tab/>
+      </w:r>
+      <w:r>
+        <w:rPr>
+          <w:rFonts w:ascii="Consolas" w:hAnsi="Consolas" w:cs="Consolas"/>
+          <w:color w:val="000000"/>
+          <w:sz w:val="20"/>
+          <w:szCs w:val="20"/>
+          <w:lang w:val="en-US"/>
+        </w:rPr>
         <w:t>}</w:t>
       </w:r>
+    </w:p>
+    <w:p>
+      <w:pPr>
+        <w:autoSpaceDE w:val="0"/>
+        <w:autoSpaceDN w:val="0"/>
+        <w:adjustRightInd w:val="0"/>
+        <w:spacing w:after="0" w:line="240" w:lineRule="auto"/>
+        <w:rPr>
+          <w:rFonts w:ascii="Consolas" w:hAnsi="Consolas" w:cs="Consolas"/>
+          <w:sz w:val="20"/>
+          <w:szCs w:val="20"/>
+          <w:lang w:val="en-US"/>
+        </w:rPr>
+      </w:pPr>
+      <w:r>
+        <w:rPr>
+          <w:rFonts w:ascii="Consolas" w:hAnsi="Consolas" w:cs="Consolas"/>
+          <w:color w:val="000000"/>
+          <w:sz w:val="20"/>
+          <w:szCs w:val="20"/>
+          <w:lang w:val="en-US"/>
+        </w:rPr>
+        <w:tab/>
+      </w:r>
+      <w:r>
+        <w:rPr>
+          <w:rFonts w:ascii="Consolas" w:hAnsi="Consolas" w:cs="Consolas"/>
+          <w:color w:val="000000"/>
+          <w:sz w:val="20"/>
+          <w:szCs w:val="20"/>
+          <w:lang w:val="en-US"/>
+        </w:rPr>
+        <w:tab/>
+        <w:t>}</w:t>
+      </w:r>
+    </w:p>
+    <w:p>
+      <w:pPr>
+        <w:autoSpaceDE w:val="0"/>
+        <w:autoSpaceDN w:val="0"/>
+        <w:adjustRightInd w:val="0"/>
+        <w:spacing w:after="0" w:line="240" w:lineRule="auto"/>
+        <w:rPr>
+          <w:rFonts w:ascii="Consolas" w:hAnsi="Consolas" w:cs="Consolas"/>
+          <w:sz w:val="20"/>
+          <w:szCs w:val="20"/>
+          <w:lang w:val="en-US"/>
+        </w:rPr>
+      </w:pPr>
+      <w:r>
+        <w:rPr>
+          <w:rFonts w:ascii="Consolas" w:hAnsi="Consolas" w:cs="Consolas"/>
+          <w:color w:val="000000"/>
+          <w:sz w:val="20"/>
+          <w:szCs w:val="20"/>
+          <w:lang w:val="en-US"/>
+        </w:rPr>
+        <w:tab/>
+        <w:t>}</w:t>
+      </w:r>
+    </w:p>
+    <w:p>
+      <w:pPr>
+        <w:autoSpaceDE w:val="0"/>
+        <w:autoSpaceDN w:val="0"/>
+        <w:adjustRightInd w:val="0"/>
+        <w:spacing w:after="0" w:line="240" w:lineRule="auto"/>
+        <w:rPr>
+          <w:rFonts w:ascii="Consolas" w:hAnsi="Consolas" w:cs="Consolas"/>
+          <w:sz w:val="20"/>
+          <w:szCs w:val="20"/>
+          <w:lang w:val="en-US"/>
+        </w:rPr>
+      </w:pPr>
+    </w:p>
+    <w:p>
+      <w:pPr>
+        <w:autoSpaceDE w:val="0"/>
+        <w:autoSpaceDN w:val="0"/>
+        <w:adjustRightInd w:val="0"/>
+        <w:spacing w:after="0" w:line="240" w:lineRule="auto"/>
+        <w:rPr>
+          <w:rFonts w:ascii="Consolas" w:hAnsi="Consolas" w:cs="Consolas"/>
+          <w:sz w:val="20"/>
+          <w:szCs w:val="20"/>
+          <w:lang w:val="en-US"/>
+        </w:rPr>
+      </w:pPr>
+      <w:r>
+        <w:rPr>
+          <w:rFonts w:ascii="Consolas" w:hAnsi="Consolas" w:cs="Consolas"/>
+          <w:color w:val="000000"/>
+          <w:sz w:val="20"/>
+          <w:szCs w:val="20"/>
+          <w:lang w:val="en-US"/>
+        </w:rPr>
+        <w:t>}</w:t>
+      </w:r>
+    </w:p>
+    <w:p>
+      <w:pPr>
+        <w:rPr>
+          <w:lang w:val="en-US"/>
+        </w:rPr>
+      </w:pPr>
+    </w:p>
+    <w:p>
+      <w:pPr>
+        <w:rPr>
+          <w:lang w:val="en-US"/>
+        </w:rPr>
+      </w:pPr>
+    </w:p>
+    <w:p>
+      <w:pPr>
+        <w:rPr>
+          <w:lang w:val="en-US"/>
+        </w:rPr>
+      </w:pPr>
+      <w:r>
+        <w:rPr>
+          <w:lang w:val="en-US"/>
+        </w:rPr>
+        <w:t>JUNIT GERADA</w:t>
+      </w:r>
+    </w:p>
+    <w:p>
+      <w:pPr>
+        <w:rPr>
+          <w:lang w:val="en-US"/>
+        </w:rPr>
+      </w:pPr>
+      <w:r>
+        <w:rPr>
+          <w:lang w:val="en-US"/>
+        </w:rPr>
+        <w:t xml:space="preserve">package </w:t>
+      </w:r>
+      <w:proofErr w:type="spellStart"/>
+      <w:proofErr w:type="gramStart"/>
+      <w:r>
+        <w:rPr>
+          <w:lang w:val="en-US"/>
+        </w:rPr>
+        <w:t>br.com.fiap</w:t>
+      </w:r>
+      <w:proofErr w:type="gramEnd"/>
+      <w:r>
+        <w:rPr>
+          <w:lang w:val="en-US"/>
+        </w:rPr>
+        <w:t>.main</w:t>
+      </w:r>
+      <w:proofErr w:type="spellEnd"/>
+      <w:r>
+        <w:rPr>
+          <w:lang w:val="en-US"/>
+        </w:rPr>
+        <w:t>;</w:t>
+      </w:r>
+    </w:p>
+    <w:p>
+      <w:pPr>
+        <w:rPr>
+          <w:lang w:val="en-US"/>
+        </w:rPr>
+      </w:pPr>
+      <w:r>
+        <w:rPr>
+          <w:lang w:val="en-US"/>
+        </w:rPr>
+        <w:t xml:space="preserve">import static </w:t>
+      </w:r>
+      <w:proofErr w:type="spellStart"/>
+      <w:proofErr w:type="gramStart"/>
+      <w:r>
+        <w:rPr>
+          <w:lang w:val="en-US"/>
+        </w:rPr>
+        <w:t>org.junit.jupiter.api.Assertions</w:t>
+      </w:r>
+      <w:proofErr w:type="spellEnd"/>
+      <w:proofErr w:type="gramEnd"/>
+      <w:r>
+        <w:rPr>
+          <w:lang w:val="en-US"/>
+        </w:rPr>
+        <w:t>.*;</w:t>
+      </w:r>
+    </w:p>
+    <w:p>
+      <w:pPr>
+        <w:rPr>
+          <w:lang w:val="en-US"/>
+        </w:rPr>
+      </w:pPr>
+      <w:r>
+        <w:rPr>
+          <w:lang w:val="en-US"/>
+        </w:rPr>
+        <w:t xml:space="preserve">import </w:t>
+      </w:r>
+      <w:proofErr w:type="spellStart"/>
+      <w:proofErr w:type="gramStart"/>
+      <w:r>
+        <w:rPr>
+          <w:lang w:val="en-US"/>
+        </w:rPr>
+        <w:t>org.junit.jupiter.api.Test</w:t>
+      </w:r>
+      <w:proofErr w:type="spellEnd"/>
+      <w:proofErr w:type="gramEnd"/>
+      <w:r>
+        <w:rPr>
+          <w:lang w:val="en-US"/>
+        </w:rPr>
+        <w:t>;</w:t>
+      </w:r>
+    </w:p>
+    <w:p>
+      <w:pPr>
+        <w:rPr>
+          <w:lang w:val="en-US"/>
+        </w:rPr>
+      </w:pPr>
+    </w:p>
+    <w:p>
+      <w:proofErr w:type="spellStart"/>
+      <w:r>
+        <w:t>class</w:t>
+      </w:r>
+      <w:proofErr w:type="spellEnd"/>
+      <w:r>
+        <w:t xml:space="preserve"> </w:t>
+      </w:r>
+      <w:proofErr w:type="spellStart"/>
+      <w:r>
+        <w:t>JulgamentoPrisioneiroTest</w:t>
+      </w:r>
+      <w:proofErr w:type="spellEnd"/>
+      <w:r>
+        <w:t xml:space="preserve"> {</w:t>
+      </w:r>
+    </w:p>
+    <w:p>
+      <w:r>
+        <w:tab/>
+        <w:t>@Test</w:t>
+      </w:r>
+    </w:p>
+    <w:p>
+      <w:pPr>
+        <w:rPr>
+          <w:lang w:val="en-US"/>
+        </w:rPr>
+      </w:pPr>
+      <w:r>
+        <w:tab/>
+      </w:r>
+      <w:r>
+        <w:rPr>
+          <w:lang w:val="en-US"/>
+        </w:rPr>
+        <w:t xml:space="preserve">void </w:t>
+      </w:r>
+      <w:proofErr w:type="spellStart"/>
+      <w:proofErr w:type="gramStart"/>
+      <w:r>
+        <w:rPr>
+          <w:lang w:val="en-US"/>
+        </w:rPr>
+        <w:t>testCalculaPena</w:t>
+      </w:r>
+      <w:proofErr w:type="spellEnd"/>
+      <w:r>
+        <w:rPr>
+          <w:lang w:val="en-US"/>
+        </w:rPr>
+        <w:t>(</w:t>
+      </w:r>
+      <w:proofErr w:type="gramEnd"/>
+      <w:r>
+        <w:rPr>
+          <w:lang w:val="en-US"/>
+        </w:rPr>
+        <w:t>) {</w:t>
+      </w:r>
+    </w:p>
+    <w:p>
+      <w:pPr>
+        <w:rPr>
+          <w:lang w:val="en-US"/>
+        </w:rPr>
+      </w:pPr>
+      <w:r>
+        <w:rPr>
+          <w:lang w:val="en-US"/>
+        </w:rPr>
+        <w:tab/>
+      </w:r>
+      <w:r>
+        <w:rPr>
+          <w:lang w:val="en-US"/>
+        </w:rPr>
+        <w:tab/>
+      </w:r>
+      <w:proofErr w:type="gramStart"/>
+      <w:r>
+        <w:rPr>
+          <w:lang w:val="en-US"/>
+        </w:rPr>
+        <w:t>fail(</w:t>
+      </w:r>
+      <w:proofErr w:type="gramEnd"/>
+      <w:r>
+        <w:rPr>
+          <w:lang w:val="en-US"/>
+        </w:rPr>
+        <w:t>"Not yet implemented");</w:t>
+      </w:r>
+    </w:p>
+    <w:p>
+      <w:r>
+        <w:rPr>
+          <w:lang w:val="en-US"/>
+        </w:rPr>
+        <w:lastRenderedPageBreak/>
+        <w:tab/>
+      </w:r>
+      <w:r>
+        <w:t>}</w:t>
+      </w:r>
+    </w:p>
+    <w:p/>
+    <w:p>
+      <w:r>
+        <w:t>}</w:t>
+      </w:r>
+    </w:p>
+    <w:p/>
+    <w:p/>
+    <w:p>
+      <w:r>
+        <w:t>Aqui eu apliquei um cenário onde cada suspeito deu como reposta delação</w:t>
+      </w:r>
+    </w:p>
+    <w:p>
       <w:bookmarkStart w:id="0" w:name="_GoBack"/>
       <w:bookmarkEnd w:id="0"/>
     </w:p>
@@ -1863,109 +2220,39 @@
           <w:rFonts w:ascii="Consolas" w:hAnsi="Consolas" w:cs="Consolas"/>
           <w:sz w:val="20"/>
           <w:szCs w:val="20"/>
-        </w:rPr>
-      </w:pPr>
-      <w:r>
-        <w:rPr>
-          <w:rFonts w:ascii="Consolas" w:hAnsi="Consolas" w:cs="Consolas"/>
-          <w:color w:val="000000"/>
-          <w:sz w:val="20"/>
-          <w:szCs w:val="20"/>
-        </w:rPr>
-        <w:tab/>
-      </w:r>
-      <w:r>
-        <w:rPr>
-          <w:rFonts w:ascii="Consolas" w:hAnsi="Consolas" w:cs="Consolas"/>
-          <w:color w:val="000000"/>
-          <w:sz w:val="20"/>
-          <w:szCs w:val="20"/>
-        </w:rPr>
-        <w:tab/>
-        <w:t>}</w:t>
-      </w:r>
-    </w:p>
-    <w:p>
-      <w:pPr>
-        <w:autoSpaceDE w:val="0"/>
-        <w:autoSpaceDN w:val="0"/>
-        <w:adjustRightInd w:val="0"/>
-        <w:spacing w:after="0" w:line="240" w:lineRule="auto"/>
-        <w:rPr>
-          <w:rFonts w:ascii="Consolas" w:hAnsi="Consolas" w:cs="Consolas"/>
-          <w:sz w:val="20"/>
-          <w:szCs w:val="20"/>
-        </w:rPr>
-      </w:pPr>
-      <w:r>
-        <w:rPr>
-          <w:rFonts w:ascii="Consolas" w:hAnsi="Consolas" w:cs="Consolas"/>
-          <w:color w:val="000000"/>
-          <w:sz w:val="20"/>
-          <w:szCs w:val="20"/>
-        </w:rPr>
-        <w:tab/>
-        <w:t>}</w:t>
-      </w:r>
-    </w:p>
-    <w:p>
-      <w:pPr>
-        <w:autoSpaceDE w:val="0"/>
-        <w:autoSpaceDN w:val="0"/>
-        <w:adjustRightInd w:val="0"/>
-        <w:spacing w:after="0" w:line="240" w:lineRule="auto"/>
-        <w:rPr>
-          <w:rFonts w:ascii="Consolas" w:hAnsi="Consolas" w:cs="Consolas"/>
-          <w:sz w:val="20"/>
-          <w:szCs w:val="20"/>
-        </w:rPr>
-      </w:pPr>
-    </w:p>
-    <w:p>
-      <w:pPr>
-        <w:autoSpaceDE w:val="0"/>
-        <w:autoSpaceDN w:val="0"/>
-        <w:adjustRightInd w:val="0"/>
-        <w:spacing w:after="0" w:line="240" w:lineRule="auto"/>
-        <w:rPr>
-          <w:rFonts w:ascii="Consolas" w:hAnsi="Consolas" w:cs="Consolas"/>
-          <w:sz w:val="20"/>
-          <w:szCs w:val="20"/>
-        </w:rPr>
-      </w:pPr>
-      <w:r>
-        <w:rPr>
-          <w:rFonts w:ascii="Consolas" w:hAnsi="Consolas" w:cs="Consolas"/>
-          <w:color w:val="000000"/>
-          <w:sz w:val="20"/>
-          <w:szCs w:val="20"/>
-        </w:rPr>
-        <w:t>}</w:t>
-      </w:r>
-    </w:p>
-    <w:p/>
-    <w:p/>
-    <w:p>
-      <w:r>
-        <w:t>JUNIT GERADA</w:t>
-      </w:r>
-    </w:p>
-    <w:p>
-      <w:pPr>
-        <w:rPr>
-          <w:lang w:val="en-US"/>
-        </w:rPr>
-      </w:pPr>
-      <w:r>
-        <w:rPr>
-          <w:lang w:val="en-US"/>
-        </w:rPr>
-        <w:t xml:space="preserve">package </w:t>
+          <w:lang w:val="en-US"/>
+        </w:rPr>
+      </w:pPr>
+      <w:r>
+        <w:rPr>
+          <w:rFonts w:ascii="Consolas" w:hAnsi="Consolas" w:cs="Consolas"/>
+          <w:b/>
+          <w:bCs/>
+          <w:color w:val="7F0055"/>
+          <w:sz w:val="20"/>
+          <w:szCs w:val="20"/>
+          <w:lang w:val="en-US"/>
+        </w:rPr>
+        <w:t>package</w:t>
+      </w:r>
+      <w:r>
+        <w:rPr>
+          <w:rFonts w:ascii="Consolas" w:hAnsi="Consolas" w:cs="Consolas"/>
+          <w:color w:val="000000"/>
+          <w:sz w:val="20"/>
+          <w:szCs w:val="20"/>
+          <w:lang w:val="en-US"/>
+        </w:rPr>
+        <w:t xml:space="preserve"> </w:t>
       </w:r>
       <w:proofErr w:type="spellStart"/>
       <w:proofErr w:type="gramStart"/>
       <w:r>
         <w:rPr>
+          <w:rFonts w:ascii="Consolas" w:hAnsi="Consolas" w:cs="Consolas"/>
+          <w:color w:val="000000"/>
+          <w:sz w:val="20"/>
+          <w:szCs w:val="20"/>
           <w:lang w:val="en-US"/>
         </w:rPr>
         <w:t>br.com.fiap</w:t>
@@ -1973,6 +2260,10 @@
       <w:proofErr w:type="gramEnd"/>
       <w:r>
         <w:rPr>
+          <w:rFonts w:ascii="Consolas" w:hAnsi="Consolas" w:cs="Consolas"/>
+          <w:color w:val="000000"/>
+          <w:sz w:val="20"/>
+          <w:szCs w:val="20"/>
           <w:lang w:val="en-US"/>
         </w:rPr>
         <w:t>.main</w:t>
@@ -1980,6 +2271,10 @@
       <w:proofErr w:type="spellEnd"/>
       <w:r>
         <w:rPr>
+          <w:rFonts w:ascii="Consolas" w:hAnsi="Consolas" w:cs="Consolas"/>
+          <w:color w:val="000000"/>
+          <w:sz w:val="20"/>
+          <w:szCs w:val="20"/>
           <w:lang w:val="en-US"/>
         </w:rPr>
         <w:t>;</w:t>
@@ -1987,20 +2282,83 @@
     </w:p>
     <w:p>
       <w:pPr>
-        <w:rPr>
-          <w:lang w:val="en-US"/>
-        </w:rPr>
-      </w:pPr>
-      <w:r>
-        <w:rPr>
-          <w:lang w:val="en-US"/>
-        </w:rPr>
-        <w:t xml:space="preserve">import static </w:t>
+        <w:autoSpaceDE w:val="0"/>
+        <w:autoSpaceDN w:val="0"/>
+        <w:adjustRightInd w:val="0"/>
+        <w:spacing w:after="0" w:line="240" w:lineRule="auto"/>
+        <w:rPr>
+          <w:rFonts w:ascii="Consolas" w:hAnsi="Consolas" w:cs="Consolas"/>
+          <w:sz w:val="20"/>
+          <w:szCs w:val="20"/>
+          <w:lang w:val="en-US"/>
+        </w:rPr>
+      </w:pPr>
+    </w:p>
+    <w:p>
+      <w:pPr>
+        <w:autoSpaceDE w:val="0"/>
+        <w:autoSpaceDN w:val="0"/>
+        <w:adjustRightInd w:val="0"/>
+        <w:spacing w:after="0" w:line="240" w:lineRule="auto"/>
+        <w:rPr>
+          <w:rFonts w:ascii="Consolas" w:hAnsi="Consolas" w:cs="Consolas"/>
+          <w:sz w:val="20"/>
+          <w:szCs w:val="20"/>
+          <w:lang w:val="en-US"/>
+        </w:rPr>
+      </w:pPr>
+      <w:r>
+        <w:rPr>
+          <w:rFonts w:ascii="Consolas" w:hAnsi="Consolas" w:cs="Consolas"/>
+          <w:b/>
+          <w:bCs/>
+          <w:color w:val="7F0055"/>
+          <w:sz w:val="20"/>
+          <w:szCs w:val="20"/>
+          <w:lang w:val="en-US"/>
+        </w:rPr>
+        <w:t>import</w:t>
+      </w:r>
+      <w:r>
+        <w:rPr>
+          <w:rFonts w:ascii="Consolas" w:hAnsi="Consolas" w:cs="Consolas"/>
+          <w:color w:val="000000"/>
+          <w:sz w:val="20"/>
+          <w:szCs w:val="20"/>
+          <w:lang w:val="en-US"/>
+        </w:rPr>
+        <w:t xml:space="preserve"> </w:t>
+      </w:r>
+      <w:r>
+        <w:rPr>
+          <w:rFonts w:ascii="Consolas" w:hAnsi="Consolas" w:cs="Consolas"/>
+          <w:b/>
+          <w:bCs/>
+          <w:color w:val="7F0055"/>
+          <w:sz w:val="20"/>
+          <w:szCs w:val="20"/>
+          <w:lang w:val="en-US"/>
+        </w:rPr>
+        <w:t>static</w:t>
+      </w:r>
+      <w:r>
+        <w:rPr>
+          <w:rFonts w:ascii="Consolas" w:hAnsi="Consolas" w:cs="Consolas"/>
+          <w:color w:val="000000"/>
+          <w:sz w:val="20"/>
+          <w:szCs w:val="20"/>
+          <w:lang w:val="en-US"/>
+        </w:rPr>
+        <w:t xml:space="preserve"> </w:t>
       </w:r>
       <w:proofErr w:type="spellStart"/>
       <w:proofErr w:type="gramStart"/>
       <w:r>
         <w:rPr>
+          <w:rFonts w:ascii="Consolas" w:hAnsi="Consolas" w:cs="Consolas"/>
+          <w:color w:val="000000"/>
+          <w:sz w:val="20"/>
+          <w:szCs w:val="20"/>
           <w:lang w:val="en-US"/>
         </w:rPr>
         <w:t>org.junit.jupiter.api.Assertions</w:t>
@@ -2009,6 +2367,10 @@
       <w:proofErr w:type="gramEnd"/>
       <w:r>
         <w:rPr>
+          <w:rFonts w:ascii="Consolas" w:hAnsi="Consolas" w:cs="Consolas"/>
+          <w:color w:val="000000"/>
+          <w:sz w:val="20"/>
+          <w:szCs w:val="20"/>
           <w:lang w:val="en-US"/>
         </w:rPr>
         <w:t>.*;</w:t>
@@ -2016,20 +2378,61 @@
     </w:p>
     <w:p>
       <w:pPr>
-        <w:rPr>
-          <w:lang w:val="en-US"/>
-        </w:rPr>
-      </w:pPr>
-      <w:r>
-        <w:rPr>
-          <w:lang w:val="en-US"/>
-        </w:rPr>
-        <w:t xml:space="preserve">import </w:t>
+        <w:autoSpaceDE w:val="0"/>
+        <w:autoSpaceDN w:val="0"/>
+        <w:adjustRightInd w:val="0"/>
+        <w:spacing w:after="0" w:line="240" w:lineRule="auto"/>
+        <w:rPr>
+          <w:rFonts w:ascii="Consolas" w:hAnsi="Consolas" w:cs="Consolas"/>
+          <w:sz w:val="20"/>
+          <w:szCs w:val="20"/>
+          <w:lang w:val="en-US"/>
+        </w:rPr>
+      </w:pPr>
+    </w:p>
+    <w:p>
+      <w:pPr>
+        <w:autoSpaceDE w:val="0"/>
+        <w:autoSpaceDN w:val="0"/>
+        <w:adjustRightInd w:val="0"/>
+        <w:spacing w:after="0" w:line="240" w:lineRule="auto"/>
+        <w:rPr>
+          <w:rFonts w:ascii="Consolas" w:hAnsi="Consolas" w:cs="Consolas"/>
+          <w:sz w:val="20"/>
+          <w:szCs w:val="20"/>
+          <w:lang w:val="en-US"/>
+        </w:rPr>
+      </w:pPr>
+      <w:r>
+        <w:rPr>
+          <w:rFonts w:ascii="Consolas" w:hAnsi="Consolas" w:cs="Consolas"/>
+          <w:b/>
+          <w:bCs/>
+          <w:color w:val="7F0055"/>
+          <w:sz w:val="20"/>
+          <w:szCs w:val="20"/>
+          <w:lang w:val="en-US"/>
+        </w:rPr>
+        <w:t>import</w:t>
+      </w:r>
+      <w:r>
+        <w:rPr>
+          <w:rFonts w:ascii="Consolas" w:hAnsi="Consolas" w:cs="Consolas"/>
+          <w:color w:val="000000"/>
+          <w:sz w:val="20"/>
+          <w:szCs w:val="20"/>
+          <w:lang w:val="en-US"/>
+        </w:rPr>
+        <w:t xml:space="preserve"> </w:t>
       </w:r>
       <w:proofErr w:type="spellStart"/>
       <w:proofErr w:type="gramStart"/>
       <w:r>
         <w:rPr>
+          <w:rFonts w:ascii="Consolas" w:hAnsi="Consolas" w:cs="Consolas"/>
+          <w:color w:val="000000"/>
+          <w:sz w:val="20"/>
+          <w:szCs w:val="20"/>
           <w:lang w:val="en-US"/>
         </w:rPr>
         <w:t>org.junit.jupiter.api.Test</w:t>
@@ -2038,6 +2441,10 @@
       <w:proofErr w:type="gramEnd"/>
       <w:r>
         <w:rPr>
+          <w:rFonts w:ascii="Consolas" w:hAnsi="Consolas" w:cs="Consolas"/>
+          <w:color w:val="000000"/>
+          <w:sz w:val="20"/>
+          <w:szCs w:val="20"/>
           <w:lang w:val="en-US"/>
         </w:rPr>
         <w:t>;</w:t>
@@ -2045,121 +2452,1195 @@
     </w:p>
     <w:p>
       <w:pPr>
-        <w:rPr>
-          <w:lang w:val="en-US"/>
-        </w:rPr>
-      </w:pPr>
-    </w:p>
-    <w:p>
-      <w:proofErr w:type="spellStart"/>
-      <w:r>
+        <w:autoSpaceDE w:val="0"/>
+        <w:autoSpaceDN w:val="0"/>
+        <w:adjustRightInd w:val="0"/>
+        <w:spacing w:after="0" w:line="240" w:lineRule="auto"/>
+        <w:rPr>
+          <w:rFonts w:ascii="Consolas" w:hAnsi="Consolas" w:cs="Consolas"/>
+          <w:sz w:val="20"/>
+          <w:szCs w:val="20"/>
+          <w:lang w:val="en-US"/>
+        </w:rPr>
+      </w:pPr>
+    </w:p>
+    <w:p>
+      <w:pPr>
+        <w:autoSpaceDE w:val="0"/>
+        <w:autoSpaceDN w:val="0"/>
+        <w:adjustRightInd w:val="0"/>
+        <w:spacing w:after="0" w:line="240" w:lineRule="auto"/>
+        <w:rPr>
+          <w:rFonts w:ascii="Consolas" w:hAnsi="Consolas" w:cs="Consolas"/>
+          <w:sz w:val="20"/>
+          <w:szCs w:val="20"/>
+        </w:rPr>
+      </w:pPr>
+      <w:proofErr w:type="spellStart"/>
+      <w:r>
+        <w:rPr>
+          <w:rFonts w:ascii="Consolas" w:hAnsi="Consolas" w:cs="Consolas"/>
+          <w:b/>
+          <w:bCs/>
+          <w:color w:val="7F0055"/>
+          <w:sz w:val="20"/>
+          <w:szCs w:val="20"/>
+        </w:rPr>
+        <w:t>import</w:t>
+      </w:r>
+      <w:proofErr w:type="spellEnd"/>
+      <w:r>
+        <w:rPr>
+          <w:rFonts w:ascii="Consolas" w:hAnsi="Consolas" w:cs="Consolas"/>
+          <w:color w:val="000000"/>
+          <w:sz w:val="20"/>
+          <w:szCs w:val="20"/>
+        </w:rPr>
+        <w:t xml:space="preserve"> </w:t>
+      </w:r>
+      <w:proofErr w:type="spellStart"/>
+      <w:proofErr w:type="gramStart"/>
+      <w:r>
+        <w:rPr>
+          <w:rFonts w:ascii="Consolas" w:hAnsi="Consolas" w:cs="Consolas"/>
+          <w:color w:val="000000"/>
+          <w:sz w:val="20"/>
+          <w:szCs w:val="20"/>
+        </w:rPr>
+        <w:t>br.com.fiap</w:t>
+      </w:r>
+      <w:proofErr w:type="gramEnd"/>
+      <w:r>
+        <w:rPr>
+          <w:rFonts w:ascii="Consolas" w:hAnsi="Consolas" w:cs="Consolas"/>
+          <w:color w:val="000000"/>
+          <w:sz w:val="20"/>
+          <w:szCs w:val="20"/>
+        </w:rPr>
+        <w:t>.main.JulgamentoPrisioneiro.Resposta</w:t>
+      </w:r>
+      <w:proofErr w:type="spellEnd"/>
+      <w:r>
+        <w:rPr>
+          <w:rFonts w:ascii="Consolas" w:hAnsi="Consolas" w:cs="Consolas"/>
+          <w:color w:val="000000"/>
+          <w:sz w:val="20"/>
+          <w:szCs w:val="20"/>
+        </w:rPr>
+        <w:t>;</w:t>
+      </w:r>
+    </w:p>
+    <w:p>
+      <w:pPr>
+        <w:autoSpaceDE w:val="0"/>
+        <w:autoSpaceDN w:val="0"/>
+        <w:adjustRightInd w:val="0"/>
+        <w:spacing w:after="0" w:line="240" w:lineRule="auto"/>
+        <w:rPr>
+          <w:rFonts w:ascii="Consolas" w:hAnsi="Consolas" w:cs="Consolas"/>
+          <w:sz w:val="20"/>
+          <w:szCs w:val="20"/>
+        </w:rPr>
+      </w:pPr>
+    </w:p>
+    <w:p>
+      <w:pPr>
+        <w:autoSpaceDE w:val="0"/>
+        <w:autoSpaceDN w:val="0"/>
+        <w:adjustRightInd w:val="0"/>
+        <w:spacing w:after="0" w:line="240" w:lineRule="auto"/>
+        <w:rPr>
+          <w:rFonts w:ascii="Consolas" w:hAnsi="Consolas" w:cs="Consolas"/>
+          <w:sz w:val="20"/>
+          <w:szCs w:val="20"/>
+        </w:rPr>
+      </w:pPr>
+      <w:proofErr w:type="spellStart"/>
+      <w:r>
+        <w:rPr>
+          <w:rFonts w:ascii="Consolas" w:hAnsi="Consolas" w:cs="Consolas"/>
+          <w:b/>
+          <w:bCs/>
+          <w:color w:val="7F0055"/>
+          <w:sz w:val="20"/>
+          <w:szCs w:val="20"/>
+        </w:rPr>
         <w:t>class</w:t>
       </w:r>
       <w:proofErr w:type="spellEnd"/>
       <w:r>
+        <w:rPr>
+          <w:rFonts w:ascii="Consolas" w:hAnsi="Consolas" w:cs="Consolas"/>
+          <w:color w:val="000000"/>
+          <w:sz w:val="20"/>
+          <w:szCs w:val="20"/>
+        </w:rPr>
         <w:t xml:space="preserve"> </w:t>
       </w:r>
       <w:proofErr w:type="spellStart"/>
       <w:r>
+        <w:rPr>
+          <w:rFonts w:ascii="Consolas" w:hAnsi="Consolas" w:cs="Consolas"/>
+          <w:color w:val="000000"/>
+          <w:sz w:val="20"/>
+          <w:szCs w:val="20"/>
+        </w:rPr>
         <w:t>JulgamentoPrisioneiroTest</w:t>
       </w:r>
       <w:proofErr w:type="spellEnd"/>
       <w:r>
+        <w:rPr>
+          <w:rFonts w:ascii="Consolas" w:hAnsi="Consolas" w:cs="Consolas"/>
+          <w:color w:val="000000"/>
+          <w:sz w:val="20"/>
+          <w:szCs w:val="20"/>
+        </w:rPr>
         <w:t xml:space="preserve"> {</w:t>
       </w:r>
     </w:p>
     <w:p>
-      <w:r>
-        <w:tab/>
+      <w:pPr>
+        <w:autoSpaceDE w:val="0"/>
+        <w:autoSpaceDN w:val="0"/>
+        <w:adjustRightInd w:val="0"/>
+        <w:spacing w:after="0" w:line="240" w:lineRule="auto"/>
+        <w:rPr>
+          <w:rFonts w:ascii="Consolas" w:hAnsi="Consolas" w:cs="Consolas"/>
+          <w:sz w:val="20"/>
+          <w:szCs w:val="20"/>
+        </w:rPr>
+      </w:pPr>
+    </w:p>
+    <w:p>
+      <w:pPr>
+        <w:autoSpaceDE w:val="0"/>
+        <w:autoSpaceDN w:val="0"/>
+        <w:adjustRightInd w:val="0"/>
+        <w:spacing w:after="0" w:line="240" w:lineRule="auto"/>
+        <w:rPr>
+          <w:rFonts w:ascii="Consolas" w:hAnsi="Consolas" w:cs="Consolas"/>
+          <w:sz w:val="20"/>
+          <w:szCs w:val="20"/>
+        </w:rPr>
+      </w:pPr>
+      <w:r>
+        <w:rPr>
+          <w:rFonts w:ascii="Consolas" w:hAnsi="Consolas" w:cs="Consolas"/>
+          <w:color w:val="000000"/>
+          <w:sz w:val="20"/>
+          <w:szCs w:val="20"/>
+        </w:rPr>
+        <w:tab/>
+      </w:r>
+      <w:r>
+        <w:rPr>
+          <w:rFonts w:ascii="Consolas" w:hAnsi="Consolas" w:cs="Consolas"/>
+          <w:color w:val="646464"/>
+          <w:sz w:val="20"/>
+          <w:szCs w:val="20"/>
+        </w:rPr>
         <w:t>@Test</w:t>
       </w:r>
     </w:p>
     <w:p>
       <w:pPr>
-        <w:rPr>
-          <w:lang w:val="en-US"/>
-        </w:rPr>
-      </w:pPr>
-      <w:r>
-        <w:tab/>
-      </w:r>
-      <w:r>
-        <w:rPr>
-          <w:lang w:val="en-US"/>
-        </w:rPr>
-        <w:t xml:space="preserve">void </w:t>
+        <w:autoSpaceDE w:val="0"/>
+        <w:autoSpaceDN w:val="0"/>
+        <w:adjustRightInd w:val="0"/>
+        <w:spacing w:after="0" w:line="240" w:lineRule="auto"/>
+        <w:rPr>
+          <w:rFonts w:ascii="Consolas" w:hAnsi="Consolas" w:cs="Consolas"/>
+          <w:sz w:val="20"/>
+          <w:szCs w:val="20"/>
+        </w:rPr>
+      </w:pPr>
+      <w:r>
+        <w:rPr>
+          <w:rFonts w:ascii="Consolas" w:hAnsi="Consolas" w:cs="Consolas"/>
+          <w:color w:val="000000"/>
+          <w:sz w:val="20"/>
+          <w:szCs w:val="20"/>
+        </w:rPr>
+        <w:tab/>
+      </w:r>
+      <w:proofErr w:type="spellStart"/>
+      <w:r>
+        <w:rPr>
+          <w:rFonts w:ascii="Consolas" w:hAnsi="Consolas" w:cs="Consolas"/>
+          <w:b/>
+          <w:bCs/>
+          <w:color w:val="7F0055"/>
+          <w:sz w:val="20"/>
+          <w:szCs w:val="20"/>
+        </w:rPr>
+        <w:t>void</w:t>
+      </w:r>
+      <w:proofErr w:type="spellEnd"/>
+      <w:r>
+        <w:rPr>
+          <w:rFonts w:ascii="Consolas" w:hAnsi="Consolas" w:cs="Consolas"/>
+          <w:color w:val="000000"/>
+          <w:sz w:val="20"/>
+          <w:szCs w:val="20"/>
+        </w:rPr>
+        <w:t xml:space="preserve"> testCalculaPenaCenario1() {</w:t>
+      </w:r>
+    </w:p>
+    <w:p>
+      <w:pPr>
+        <w:autoSpaceDE w:val="0"/>
+        <w:autoSpaceDN w:val="0"/>
+        <w:adjustRightInd w:val="0"/>
+        <w:spacing w:after="0" w:line="240" w:lineRule="auto"/>
+        <w:rPr>
+          <w:rFonts w:ascii="Consolas" w:hAnsi="Consolas" w:cs="Consolas"/>
+          <w:sz w:val="20"/>
+          <w:szCs w:val="20"/>
+        </w:rPr>
+      </w:pPr>
+      <w:r>
+        <w:rPr>
+          <w:rFonts w:ascii="Consolas" w:hAnsi="Consolas" w:cs="Consolas"/>
+          <w:color w:val="000000"/>
+          <w:sz w:val="20"/>
+          <w:szCs w:val="20"/>
+        </w:rPr>
+        <w:tab/>
+      </w:r>
+      <w:r>
+        <w:rPr>
+          <w:rFonts w:ascii="Consolas" w:hAnsi="Consolas" w:cs="Consolas"/>
+          <w:color w:val="000000"/>
+          <w:sz w:val="20"/>
+          <w:szCs w:val="20"/>
+        </w:rPr>
+        <w:tab/>
+        <w:t xml:space="preserve">Resposta </w:t>
+      </w:r>
+      <w:proofErr w:type="spellStart"/>
+      <w:r>
+        <w:rPr>
+          <w:rFonts w:ascii="Consolas" w:hAnsi="Consolas" w:cs="Consolas"/>
+          <w:color w:val="6A3E3E"/>
+          <w:sz w:val="20"/>
+          <w:szCs w:val="20"/>
+        </w:rPr>
+        <w:t>respostaSuspeitoA</w:t>
+      </w:r>
+      <w:proofErr w:type="spellEnd"/>
+      <w:r>
+        <w:rPr>
+          <w:rFonts w:ascii="Consolas" w:hAnsi="Consolas" w:cs="Consolas"/>
+          <w:color w:val="000000"/>
+          <w:sz w:val="20"/>
+          <w:szCs w:val="20"/>
+        </w:rPr>
+        <w:t xml:space="preserve"> = </w:t>
+      </w:r>
+      <w:proofErr w:type="spellStart"/>
+      <w:r>
+        <w:rPr>
+          <w:rFonts w:ascii="Consolas" w:hAnsi="Consolas" w:cs="Consolas"/>
+          <w:color w:val="000000"/>
+          <w:sz w:val="20"/>
+          <w:szCs w:val="20"/>
+        </w:rPr>
+        <w:t>Resposta.</w:t>
+      </w:r>
+      <w:r>
+        <w:rPr>
+          <w:rFonts w:ascii="Consolas" w:hAnsi="Consolas" w:cs="Consolas"/>
+          <w:b/>
+          <w:bCs/>
+          <w:i/>
+          <w:iCs/>
+          <w:color w:val="0000C0"/>
+          <w:sz w:val="20"/>
+          <w:szCs w:val="20"/>
+        </w:rPr>
+        <w:t>DELACAO</w:t>
+      </w:r>
+      <w:proofErr w:type="spellEnd"/>
+      <w:r>
+        <w:rPr>
+          <w:rFonts w:ascii="Consolas" w:hAnsi="Consolas" w:cs="Consolas"/>
+          <w:color w:val="000000"/>
+          <w:sz w:val="20"/>
+          <w:szCs w:val="20"/>
+        </w:rPr>
+        <w:t>;</w:t>
+      </w:r>
+    </w:p>
+    <w:p>
+      <w:pPr>
+        <w:autoSpaceDE w:val="0"/>
+        <w:autoSpaceDN w:val="0"/>
+        <w:adjustRightInd w:val="0"/>
+        <w:spacing w:after="0" w:line="240" w:lineRule="auto"/>
+        <w:rPr>
+          <w:rFonts w:ascii="Consolas" w:hAnsi="Consolas" w:cs="Consolas"/>
+          <w:sz w:val="20"/>
+          <w:szCs w:val="20"/>
+        </w:rPr>
+      </w:pPr>
+      <w:r>
+        <w:rPr>
+          <w:rFonts w:ascii="Consolas" w:hAnsi="Consolas" w:cs="Consolas"/>
+          <w:color w:val="000000"/>
+          <w:sz w:val="20"/>
+          <w:szCs w:val="20"/>
+        </w:rPr>
+        <w:tab/>
+      </w:r>
+      <w:r>
+        <w:rPr>
+          <w:rFonts w:ascii="Consolas" w:hAnsi="Consolas" w:cs="Consolas"/>
+          <w:color w:val="000000"/>
+          <w:sz w:val="20"/>
+          <w:szCs w:val="20"/>
+        </w:rPr>
+        <w:tab/>
+        <w:t xml:space="preserve">Resposta </w:t>
+      </w:r>
+      <w:proofErr w:type="spellStart"/>
+      <w:r>
+        <w:rPr>
+          <w:rFonts w:ascii="Consolas" w:hAnsi="Consolas" w:cs="Consolas"/>
+          <w:color w:val="6A3E3E"/>
+          <w:sz w:val="20"/>
+          <w:szCs w:val="20"/>
+        </w:rPr>
+        <w:t>respostaSuspeitoB</w:t>
+      </w:r>
+      <w:proofErr w:type="spellEnd"/>
+      <w:r>
+        <w:rPr>
+          <w:rFonts w:ascii="Consolas" w:hAnsi="Consolas" w:cs="Consolas"/>
+          <w:color w:val="000000"/>
+          <w:sz w:val="20"/>
+          <w:szCs w:val="20"/>
+        </w:rPr>
+        <w:t xml:space="preserve"> = </w:t>
+      </w:r>
+      <w:proofErr w:type="spellStart"/>
+      <w:r>
+        <w:rPr>
+          <w:rFonts w:ascii="Consolas" w:hAnsi="Consolas" w:cs="Consolas"/>
+          <w:color w:val="000000"/>
+          <w:sz w:val="20"/>
+          <w:szCs w:val="20"/>
+        </w:rPr>
+        <w:t>Resposta.</w:t>
+      </w:r>
+      <w:r>
+        <w:rPr>
+          <w:rFonts w:ascii="Consolas" w:hAnsi="Consolas" w:cs="Consolas"/>
+          <w:b/>
+          <w:bCs/>
+          <w:i/>
+          <w:iCs/>
+          <w:color w:val="0000C0"/>
+          <w:sz w:val="20"/>
+          <w:szCs w:val="20"/>
+        </w:rPr>
+        <w:t>DELACAO</w:t>
+      </w:r>
+      <w:proofErr w:type="spellEnd"/>
+      <w:r>
+        <w:rPr>
+          <w:rFonts w:ascii="Consolas" w:hAnsi="Consolas" w:cs="Consolas"/>
+          <w:color w:val="000000"/>
+          <w:sz w:val="20"/>
+          <w:szCs w:val="20"/>
+        </w:rPr>
+        <w:t>;</w:t>
+      </w:r>
+    </w:p>
+    <w:p>
+      <w:pPr>
+        <w:autoSpaceDE w:val="0"/>
+        <w:autoSpaceDN w:val="0"/>
+        <w:adjustRightInd w:val="0"/>
+        <w:spacing w:after="0" w:line="240" w:lineRule="auto"/>
+        <w:rPr>
+          <w:rFonts w:ascii="Consolas" w:hAnsi="Consolas" w:cs="Consolas"/>
+          <w:sz w:val="20"/>
+          <w:szCs w:val="20"/>
+        </w:rPr>
+      </w:pPr>
+      <w:r>
+        <w:rPr>
+          <w:rFonts w:ascii="Consolas" w:hAnsi="Consolas" w:cs="Consolas"/>
+          <w:color w:val="000000"/>
+          <w:sz w:val="20"/>
+          <w:szCs w:val="20"/>
+        </w:rPr>
+        <w:tab/>
+      </w:r>
+      <w:r>
+        <w:rPr>
+          <w:rFonts w:ascii="Consolas" w:hAnsi="Consolas" w:cs="Consolas"/>
+          <w:color w:val="000000"/>
+          <w:sz w:val="20"/>
+          <w:szCs w:val="20"/>
+        </w:rPr>
+        <w:tab/>
+      </w:r>
+    </w:p>
+    <w:p>
+      <w:pPr>
+        <w:autoSpaceDE w:val="0"/>
+        <w:autoSpaceDN w:val="0"/>
+        <w:adjustRightInd w:val="0"/>
+        <w:spacing w:after="0" w:line="240" w:lineRule="auto"/>
+        <w:rPr>
+          <w:rFonts w:ascii="Consolas" w:hAnsi="Consolas" w:cs="Consolas"/>
+          <w:sz w:val="20"/>
+          <w:szCs w:val="20"/>
+        </w:rPr>
+      </w:pPr>
+      <w:r>
+        <w:rPr>
+          <w:rFonts w:ascii="Consolas" w:hAnsi="Consolas" w:cs="Consolas"/>
+          <w:color w:val="000000"/>
+          <w:sz w:val="20"/>
+          <w:szCs w:val="20"/>
+        </w:rPr>
+        <w:tab/>
+      </w:r>
+      <w:r>
+        <w:rPr>
+          <w:rFonts w:ascii="Consolas" w:hAnsi="Consolas" w:cs="Consolas"/>
+          <w:color w:val="000000"/>
+          <w:sz w:val="20"/>
+          <w:szCs w:val="20"/>
+        </w:rPr>
+        <w:tab/>
+      </w:r>
+      <w:proofErr w:type="spellStart"/>
+      <w:r>
+        <w:rPr>
+          <w:rFonts w:ascii="Consolas" w:hAnsi="Consolas" w:cs="Consolas"/>
+          <w:color w:val="000000"/>
+          <w:sz w:val="20"/>
+          <w:szCs w:val="20"/>
+          <w:u w:val="single"/>
+        </w:rPr>
+        <w:t>JulgamentoPrisioneiro</w:t>
+      </w:r>
+      <w:proofErr w:type="spellEnd"/>
+      <w:r>
+        <w:rPr>
+          <w:rFonts w:ascii="Consolas" w:hAnsi="Consolas" w:cs="Consolas"/>
+          <w:color w:val="000000"/>
+          <w:sz w:val="20"/>
+          <w:szCs w:val="20"/>
+        </w:rPr>
+        <w:t xml:space="preserve"> </w:t>
+      </w:r>
+      <w:proofErr w:type="spellStart"/>
+      <w:r>
+        <w:rPr>
+          <w:rFonts w:ascii="Consolas" w:hAnsi="Consolas" w:cs="Consolas"/>
+          <w:color w:val="6A3E3E"/>
+          <w:sz w:val="20"/>
+          <w:szCs w:val="20"/>
+        </w:rPr>
+        <w:t>dp</w:t>
+      </w:r>
+      <w:proofErr w:type="spellEnd"/>
+      <w:r>
+        <w:rPr>
+          <w:rFonts w:ascii="Consolas" w:hAnsi="Consolas" w:cs="Consolas"/>
+          <w:color w:val="000000"/>
+          <w:sz w:val="20"/>
+          <w:szCs w:val="20"/>
+        </w:rPr>
+        <w:t xml:space="preserve"> = </w:t>
+      </w:r>
+      <w:r>
+        <w:rPr>
+          <w:rFonts w:ascii="Consolas" w:hAnsi="Consolas" w:cs="Consolas"/>
+          <w:b/>
+          <w:bCs/>
+          <w:color w:val="7F0055"/>
+          <w:sz w:val="20"/>
+          <w:szCs w:val="20"/>
+        </w:rPr>
+        <w:t>new</w:t>
+      </w:r>
+      <w:r>
+        <w:rPr>
+          <w:rFonts w:ascii="Consolas" w:hAnsi="Consolas" w:cs="Consolas"/>
+          <w:color w:val="000000"/>
+          <w:sz w:val="20"/>
+          <w:szCs w:val="20"/>
+        </w:rPr>
+        <w:t xml:space="preserve"> </w:t>
       </w:r>
       <w:proofErr w:type="spellStart"/>
       <w:proofErr w:type="gramStart"/>
       <w:r>
         <w:rPr>
-          <w:lang w:val="en-US"/>
-        </w:rPr>
-        <w:t>testCalculaPena</w:t>
-      </w:r>
-      <w:proofErr w:type="spellEnd"/>
-      <w:r>
-        <w:rPr>
-          <w:lang w:val="en-US"/>
+          <w:rFonts w:ascii="Consolas" w:hAnsi="Consolas" w:cs="Consolas"/>
+          <w:color w:val="000000"/>
+          <w:sz w:val="20"/>
+          <w:szCs w:val="20"/>
+        </w:rPr>
+        <w:t>JulgamentoPrisioneiro</w:t>
+      </w:r>
+      <w:proofErr w:type="spellEnd"/>
+      <w:r>
+        <w:rPr>
+          <w:rFonts w:ascii="Consolas" w:hAnsi="Consolas" w:cs="Consolas"/>
+          <w:color w:val="000000"/>
+          <w:sz w:val="20"/>
+          <w:szCs w:val="20"/>
         </w:rPr>
         <w:t>(</w:t>
       </w:r>
       <w:proofErr w:type="gramEnd"/>
       <w:r>
         <w:rPr>
-          <w:lang w:val="en-US"/>
-        </w:rPr>
-        <w:t>) {</w:t>
-      </w:r>
-    </w:p>
-    <w:p>
-      <w:pPr>
-        <w:rPr>
-          <w:lang w:val="en-US"/>
-        </w:rPr>
-      </w:pPr>
-      <w:r>
-        <w:rPr>
-          <w:lang w:val="en-US"/>
-        </w:rPr>
-        <w:tab/>
-      </w:r>
-      <w:r>
-        <w:rPr>
-          <w:lang w:val="en-US"/>
-        </w:rPr>
-        <w:tab/>
-      </w:r>
+          <w:rFonts w:ascii="Consolas" w:hAnsi="Consolas" w:cs="Consolas"/>
+          <w:color w:val="000000"/>
+          <w:sz w:val="20"/>
+          <w:szCs w:val="20"/>
+        </w:rPr>
+        <w:t>);</w:t>
+      </w:r>
+    </w:p>
+    <w:p>
+      <w:pPr>
+        <w:autoSpaceDE w:val="0"/>
+        <w:autoSpaceDN w:val="0"/>
+        <w:adjustRightInd w:val="0"/>
+        <w:spacing w:after="0" w:line="240" w:lineRule="auto"/>
+        <w:rPr>
+          <w:rFonts w:ascii="Consolas" w:hAnsi="Consolas" w:cs="Consolas"/>
+          <w:sz w:val="20"/>
+          <w:szCs w:val="20"/>
+        </w:rPr>
+      </w:pPr>
+      <w:r>
+        <w:rPr>
+          <w:rFonts w:ascii="Consolas" w:hAnsi="Consolas" w:cs="Consolas"/>
+          <w:color w:val="000000"/>
+          <w:sz w:val="20"/>
+          <w:szCs w:val="20"/>
+        </w:rPr>
+        <w:tab/>
+      </w:r>
+      <w:r>
+        <w:rPr>
+          <w:rFonts w:ascii="Consolas" w:hAnsi="Consolas" w:cs="Consolas"/>
+          <w:color w:val="000000"/>
+          <w:sz w:val="20"/>
+          <w:szCs w:val="20"/>
+        </w:rPr>
+        <w:tab/>
+      </w:r>
+      <w:proofErr w:type="spellStart"/>
+      <w:r>
+        <w:rPr>
+          <w:rFonts w:ascii="Consolas" w:hAnsi="Consolas" w:cs="Consolas"/>
+          <w:i/>
+          <w:iCs/>
+          <w:color w:val="000000"/>
+          <w:sz w:val="20"/>
+          <w:szCs w:val="20"/>
+        </w:rPr>
+        <w:t>assertNotNull</w:t>
+      </w:r>
+      <w:proofErr w:type="spellEnd"/>
+      <w:r>
+        <w:rPr>
+          <w:rFonts w:ascii="Consolas" w:hAnsi="Consolas" w:cs="Consolas"/>
+          <w:color w:val="000000"/>
+          <w:sz w:val="20"/>
+          <w:szCs w:val="20"/>
+        </w:rPr>
+        <w:t>(</w:t>
+      </w:r>
+      <w:proofErr w:type="spellStart"/>
+      <w:r>
+        <w:rPr>
+          <w:rFonts w:ascii="Consolas" w:hAnsi="Consolas" w:cs="Consolas"/>
+          <w:color w:val="6A3E3E"/>
+          <w:sz w:val="20"/>
+          <w:szCs w:val="20"/>
+        </w:rPr>
+        <w:t>dp</w:t>
+      </w:r>
+      <w:proofErr w:type="spellEnd"/>
+      <w:r>
+        <w:rPr>
+          <w:rFonts w:ascii="Consolas" w:hAnsi="Consolas" w:cs="Consolas"/>
+          <w:color w:val="000000"/>
+          <w:sz w:val="20"/>
+          <w:szCs w:val="20"/>
+        </w:rPr>
+        <w:t>);</w:t>
+      </w:r>
+    </w:p>
+    <w:p>
+      <w:pPr>
+        <w:autoSpaceDE w:val="0"/>
+        <w:autoSpaceDN w:val="0"/>
+        <w:adjustRightInd w:val="0"/>
+        <w:spacing w:after="0" w:line="240" w:lineRule="auto"/>
+        <w:rPr>
+          <w:rFonts w:ascii="Consolas" w:hAnsi="Consolas" w:cs="Consolas"/>
+          <w:sz w:val="20"/>
+          <w:szCs w:val="20"/>
+        </w:rPr>
+      </w:pPr>
+      <w:r>
+        <w:rPr>
+          <w:rFonts w:ascii="Consolas" w:hAnsi="Consolas" w:cs="Consolas"/>
+          <w:color w:val="000000"/>
+          <w:sz w:val="20"/>
+          <w:szCs w:val="20"/>
+        </w:rPr>
+        <w:tab/>
+      </w:r>
+      <w:r>
+        <w:rPr>
+          <w:rFonts w:ascii="Consolas" w:hAnsi="Consolas" w:cs="Consolas"/>
+          <w:color w:val="000000"/>
+          <w:sz w:val="20"/>
+          <w:szCs w:val="20"/>
+        </w:rPr>
+        <w:tab/>
+      </w:r>
+    </w:p>
+    <w:p>
+      <w:pPr>
+        <w:autoSpaceDE w:val="0"/>
+        <w:autoSpaceDN w:val="0"/>
+        <w:adjustRightInd w:val="0"/>
+        <w:spacing w:after="0" w:line="240" w:lineRule="auto"/>
+        <w:rPr>
+          <w:rFonts w:ascii="Consolas" w:hAnsi="Consolas" w:cs="Consolas"/>
+          <w:sz w:val="20"/>
+          <w:szCs w:val="20"/>
+        </w:rPr>
+      </w:pPr>
+      <w:r>
+        <w:rPr>
+          <w:rFonts w:ascii="Consolas" w:hAnsi="Consolas" w:cs="Consolas"/>
+          <w:color w:val="000000"/>
+          <w:sz w:val="20"/>
+          <w:szCs w:val="20"/>
+        </w:rPr>
+        <w:tab/>
+      </w:r>
+      <w:r>
+        <w:rPr>
+          <w:rFonts w:ascii="Consolas" w:hAnsi="Consolas" w:cs="Consolas"/>
+          <w:color w:val="000000"/>
+          <w:sz w:val="20"/>
+          <w:szCs w:val="20"/>
+        </w:rPr>
+        <w:tab/>
+      </w:r>
+      <w:proofErr w:type="spellStart"/>
+      <w:r>
+        <w:rPr>
+          <w:rFonts w:ascii="Consolas" w:hAnsi="Consolas" w:cs="Consolas"/>
+          <w:b/>
+          <w:bCs/>
+          <w:color w:val="7F0055"/>
+          <w:sz w:val="20"/>
+          <w:szCs w:val="20"/>
+        </w:rPr>
+        <w:t>int</w:t>
+      </w:r>
+      <w:proofErr w:type="spellEnd"/>
+      <w:r>
+        <w:rPr>
+          <w:rFonts w:ascii="Consolas" w:hAnsi="Consolas" w:cs="Consolas"/>
+          <w:color w:val="000000"/>
+          <w:sz w:val="20"/>
+          <w:szCs w:val="20"/>
+        </w:rPr>
+        <w:t xml:space="preserve"> </w:t>
+      </w:r>
+      <w:proofErr w:type="spellStart"/>
+      <w:r>
+        <w:rPr>
+          <w:rFonts w:ascii="Consolas" w:hAnsi="Consolas" w:cs="Consolas"/>
+          <w:color w:val="6A3E3E"/>
+          <w:sz w:val="20"/>
+          <w:szCs w:val="20"/>
+        </w:rPr>
+        <w:t>penaSuspeitoA</w:t>
+      </w:r>
+      <w:proofErr w:type="spellEnd"/>
+      <w:r>
+        <w:rPr>
+          <w:rFonts w:ascii="Consolas" w:hAnsi="Consolas" w:cs="Consolas"/>
+          <w:color w:val="000000"/>
+          <w:sz w:val="20"/>
+          <w:szCs w:val="20"/>
+        </w:rPr>
+        <w:t xml:space="preserve"> = </w:t>
+      </w:r>
+      <w:proofErr w:type="spellStart"/>
       <w:proofErr w:type="gramStart"/>
       <w:r>
         <w:rPr>
-          <w:lang w:val="en-US"/>
-        </w:rPr>
-        <w:t>fail(</w:t>
-      </w:r>
+          <w:rFonts w:ascii="Consolas" w:hAnsi="Consolas" w:cs="Consolas"/>
+          <w:color w:val="6A3E3E"/>
+          <w:sz w:val="20"/>
+          <w:szCs w:val="20"/>
+        </w:rPr>
+        <w:t>dp</w:t>
+      </w:r>
+      <w:r>
+        <w:rPr>
+          <w:rFonts w:ascii="Consolas" w:hAnsi="Consolas" w:cs="Consolas"/>
+          <w:color w:val="000000"/>
+          <w:sz w:val="20"/>
+          <w:szCs w:val="20"/>
+        </w:rPr>
+        <w:t>.calculaPena</w:t>
+      </w:r>
+      <w:proofErr w:type="spellEnd"/>
       <w:proofErr w:type="gramEnd"/>
       <w:r>
         <w:rPr>
-          <w:lang w:val="en-US"/>
-        </w:rPr>
-        <w:t>"Not yet implemented");</w:t>
-      </w:r>
-    </w:p>
-    <w:p>
-      <w:r>
-        <w:rPr>
-          <w:lang w:val="en-US"/>
-        </w:rPr>
-        <w:lastRenderedPageBreak/>
-        <w:tab/>
-      </w:r>
-      <w:r>
-        <w:t>}</w:t>
-      </w:r>
-    </w:p>
-    <w:p/>
-    <w:p>
-      <w:r>
+          <w:rFonts w:ascii="Consolas" w:hAnsi="Consolas" w:cs="Consolas"/>
+          <w:color w:val="000000"/>
+          <w:sz w:val="20"/>
+          <w:szCs w:val="20"/>
+        </w:rPr>
+        <w:t>(</w:t>
+      </w:r>
+      <w:proofErr w:type="spellStart"/>
+      <w:r>
+        <w:rPr>
+          <w:rFonts w:ascii="Consolas" w:hAnsi="Consolas" w:cs="Consolas"/>
+          <w:color w:val="6A3E3E"/>
+          <w:sz w:val="20"/>
+          <w:szCs w:val="20"/>
+        </w:rPr>
+        <w:t>respostaSuspeitoA</w:t>
+      </w:r>
+      <w:proofErr w:type="spellEnd"/>
+      <w:r>
+        <w:rPr>
+          <w:rFonts w:ascii="Consolas" w:hAnsi="Consolas" w:cs="Consolas"/>
+          <w:color w:val="000000"/>
+          <w:sz w:val="20"/>
+          <w:szCs w:val="20"/>
+        </w:rPr>
+        <w:t xml:space="preserve">, </w:t>
+      </w:r>
+      <w:proofErr w:type="spellStart"/>
+      <w:r>
+        <w:rPr>
+          <w:rFonts w:ascii="Consolas" w:hAnsi="Consolas" w:cs="Consolas"/>
+          <w:color w:val="6A3E3E"/>
+          <w:sz w:val="20"/>
+          <w:szCs w:val="20"/>
+        </w:rPr>
+        <w:t>respostaSuspeitoB</w:t>
+      </w:r>
+      <w:proofErr w:type="spellEnd"/>
+      <w:r>
+        <w:rPr>
+          <w:rFonts w:ascii="Consolas" w:hAnsi="Consolas" w:cs="Consolas"/>
+          <w:color w:val="000000"/>
+          <w:sz w:val="20"/>
+          <w:szCs w:val="20"/>
+        </w:rPr>
+        <w:t>);</w:t>
+      </w:r>
+    </w:p>
+    <w:p>
+      <w:pPr>
+        <w:autoSpaceDE w:val="0"/>
+        <w:autoSpaceDN w:val="0"/>
+        <w:adjustRightInd w:val="0"/>
+        <w:spacing w:after="0" w:line="240" w:lineRule="auto"/>
+        <w:rPr>
+          <w:rFonts w:ascii="Consolas" w:hAnsi="Consolas" w:cs="Consolas"/>
+          <w:sz w:val="20"/>
+          <w:szCs w:val="20"/>
+        </w:rPr>
+      </w:pPr>
+      <w:r>
+        <w:rPr>
+          <w:rFonts w:ascii="Consolas" w:hAnsi="Consolas" w:cs="Consolas"/>
+          <w:color w:val="000000"/>
+          <w:sz w:val="20"/>
+          <w:szCs w:val="20"/>
+        </w:rPr>
+        <w:tab/>
+      </w:r>
+      <w:r>
+        <w:rPr>
+          <w:rFonts w:ascii="Consolas" w:hAnsi="Consolas" w:cs="Consolas"/>
+          <w:color w:val="000000"/>
+          <w:sz w:val="20"/>
+          <w:szCs w:val="20"/>
+        </w:rPr>
+        <w:tab/>
+      </w:r>
+      <w:proofErr w:type="spellStart"/>
+      <w:r>
+        <w:rPr>
+          <w:rFonts w:ascii="Consolas" w:hAnsi="Consolas" w:cs="Consolas"/>
+          <w:b/>
+          <w:bCs/>
+          <w:color w:val="7F0055"/>
+          <w:sz w:val="20"/>
+          <w:szCs w:val="20"/>
+        </w:rPr>
+        <w:t>int</w:t>
+      </w:r>
+      <w:proofErr w:type="spellEnd"/>
+      <w:r>
+        <w:rPr>
+          <w:rFonts w:ascii="Consolas" w:hAnsi="Consolas" w:cs="Consolas"/>
+          <w:color w:val="000000"/>
+          <w:sz w:val="20"/>
+          <w:szCs w:val="20"/>
+        </w:rPr>
+        <w:t xml:space="preserve"> </w:t>
+      </w:r>
+      <w:proofErr w:type="spellStart"/>
+      <w:r>
+        <w:rPr>
+          <w:rFonts w:ascii="Consolas" w:hAnsi="Consolas" w:cs="Consolas"/>
+          <w:color w:val="6A3E3E"/>
+          <w:sz w:val="20"/>
+          <w:szCs w:val="20"/>
+        </w:rPr>
+        <w:t>penaSuspeitoB</w:t>
+      </w:r>
+      <w:proofErr w:type="spellEnd"/>
+      <w:r>
+        <w:rPr>
+          <w:rFonts w:ascii="Consolas" w:hAnsi="Consolas" w:cs="Consolas"/>
+          <w:color w:val="000000"/>
+          <w:sz w:val="20"/>
+          <w:szCs w:val="20"/>
+        </w:rPr>
+        <w:t xml:space="preserve"> = </w:t>
+      </w:r>
+      <w:proofErr w:type="spellStart"/>
+      <w:proofErr w:type="gramStart"/>
+      <w:r>
+        <w:rPr>
+          <w:rFonts w:ascii="Consolas" w:hAnsi="Consolas" w:cs="Consolas"/>
+          <w:color w:val="6A3E3E"/>
+          <w:sz w:val="20"/>
+          <w:szCs w:val="20"/>
+        </w:rPr>
+        <w:t>dp</w:t>
+      </w:r>
+      <w:r>
+        <w:rPr>
+          <w:rFonts w:ascii="Consolas" w:hAnsi="Consolas" w:cs="Consolas"/>
+          <w:color w:val="000000"/>
+          <w:sz w:val="20"/>
+          <w:szCs w:val="20"/>
+        </w:rPr>
+        <w:t>.calculaPena</w:t>
+      </w:r>
+      <w:proofErr w:type="spellEnd"/>
+      <w:proofErr w:type="gramEnd"/>
+      <w:r>
+        <w:rPr>
+          <w:rFonts w:ascii="Consolas" w:hAnsi="Consolas" w:cs="Consolas"/>
+          <w:color w:val="000000"/>
+          <w:sz w:val="20"/>
+          <w:szCs w:val="20"/>
+        </w:rPr>
+        <w:t>(</w:t>
+      </w:r>
+      <w:proofErr w:type="spellStart"/>
+      <w:r>
+        <w:rPr>
+          <w:rFonts w:ascii="Consolas" w:hAnsi="Consolas" w:cs="Consolas"/>
+          <w:color w:val="6A3E3E"/>
+          <w:sz w:val="20"/>
+          <w:szCs w:val="20"/>
+        </w:rPr>
+        <w:t>respostaSuspeitoB</w:t>
+      </w:r>
+      <w:proofErr w:type="spellEnd"/>
+      <w:r>
+        <w:rPr>
+          <w:rFonts w:ascii="Consolas" w:hAnsi="Consolas" w:cs="Consolas"/>
+          <w:color w:val="000000"/>
+          <w:sz w:val="20"/>
+          <w:szCs w:val="20"/>
+        </w:rPr>
+        <w:t xml:space="preserve">, </w:t>
+      </w:r>
+      <w:proofErr w:type="spellStart"/>
+      <w:r>
+        <w:rPr>
+          <w:rFonts w:ascii="Consolas" w:hAnsi="Consolas" w:cs="Consolas"/>
+          <w:color w:val="6A3E3E"/>
+          <w:sz w:val="20"/>
+          <w:szCs w:val="20"/>
+        </w:rPr>
+        <w:t>respostaSuspeitoA</w:t>
+      </w:r>
+      <w:proofErr w:type="spellEnd"/>
+      <w:r>
+        <w:rPr>
+          <w:rFonts w:ascii="Consolas" w:hAnsi="Consolas" w:cs="Consolas"/>
+          <w:color w:val="000000"/>
+          <w:sz w:val="20"/>
+          <w:szCs w:val="20"/>
+        </w:rPr>
+        <w:t>);</w:t>
+      </w:r>
+    </w:p>
+    <w:p>
+      <w:pPr>
+        <w:autoSpaceDE w:val="0"/>
+        <w:autoSpaceDN w:val="0"/>
+        <w:adjustRightInd w:val="0"/>
+        <w:spacing w:after="0" w:line="240" w:lineRule="auto"/>
+        <w:rPr>
+          <w:rFonts w:ascii="Consolas" w:hAnsi="Consolas" w:cs="Consolas"/>
+          <w:sz w:val="20"/>
+          <w:szCs w:val="20"/>
+        </w:rPr>
+      </w:pPr>
+      <w:r>
+        <w:rPr>
+          <w:rFonts w:ascii="Consolas" w:hAnsi="Consolas" w:cs="Consolas"/>
+          <w:color w:val="000000"/>
+          <w:sz w:val="20"/>
+          <w:szCs w:val="20"/>
+        </w:rPr>
+        <w:tab/>
+      </w:r>
+      <w:r>
+        <w:rPr>
+          <w:rFonts w:ascii="Consolas" w:hAnsi="Consolas" w:cs="Consolas"/>
+          <w:color w:val="000000"/>
+          <w:sz w:val="20"/>
+          <w:szCs w:val="20"/>
+        </w:rPr>
+        <w:tab/>
+      </w:r>
+    </w:p>
+    <w:p>
+      <w:pPr>
+        <w:autoSpaceDE w:val="0"/>
+        <w:autoSpaceDN w:val="0"/>
+        <w:adjustRightInd w:val="0"/>
+        <w:spacing w:after="0" w:line="240" w:lineRule="auto"/>
+        <w:rPr>
+          <w:rFonts w:ascii="Consolas" w:hAnsi="Consolas" w:cs="Consolas"/>
+          <w:sz w:val="20"/>
+          <w:szCs w:val="20"/>
+        </w:rPr>
+      </w:pPr>
+      <w:r>
+        <w:rPr>
+          <w:rFonts w:ascii="Consolas" w:hAnsi="Consolas" w:cs="Consolas"/>
+          <w:color w:val="000000"/>
+          <w:sz w:val="20"/>
+          <w:szCs w:val="20"/>
+        </w:rPr>
+        <w:tab/>
+      </w:r>
+      <w:r>
+        <w:rPr>
+          <w:rFonts w:ascii="Consolas" w:hAnsi="Consolas" w:cs="Consolas"/>
+          <w:color w:val="000000"/>
+          <w:sz w:val="20"/>
+          <w:szCs w:val="20"/>
+        </w:rPr>
+        <w:tab/>
+      </w:r>
+      <w:proofErr w:type="spellStart"/>
+      <w:proofErr w:type="gramStart"/>
+      <w:r>
+        <w:rPr>
+          <w:rFonts w:ascii="Consolas" w:hAnsi="Consolas" w:cs="Consolas"/>
+          <w:i/>
+          <w:iCs/>
+          <w:color w:val="000000"/>
+          <w:sz w:val="20"/>
+          <w:szCs w:val="20"/>
+        </w:rPr>
+        <w:t>assertEquals</w:t>
+      </w:r>
+      <w:proofErr w:type="spellEnd"/>
+      <w:r>
+        <w:rPr>
+          <w:rFonts w:ascii="Consolas" w:hAnsi="Consolas" w:cs="Consolas"/>
+          <w:color w:val="000000"/>
+          <w:sz w:val="20"/>
+          <w:szCs w:val="20"/>
+        </w:rPr>
+        <w:t>(</w:t>
+      </w:r>
+      <w:proofErr w:type="gramEnd"/>
+      <w:r>
+        <w:rPr>
+          <w:rFonts w:ascii="Consolas" w:hAnsi="Consolas" w:cs="Consolas"/>
+          <w:color w:val="000000"/>
+          <w:sz w:val="20"/>
+          <w:szCs w:val="20"/>
+        </w:rPr>
+        <w:t xml:space="preserve">15, </w:t>
+      </w:r>
+      <w:proofErr w:type="spellStart"/>
+      <w:r>
+        <w:rPr>
+          <w:rFonts w:ascii="Consolas" w:hAnsi="Consolas" w:cs="Consolas"/>
+          <w:color w:val="6A3E3E"/>
+          <w:sz w:val="20"/>
+          <w:szCs w:val="20"/>
+        </w:rPr>
+        <w:t>penaSuspeitoA</w:t>
+      </w:r>
+      <w:proofErr w:type="spellEnd"/>
+      <w:r>
+        <w:rPr>
+          <w:rFonts w:ascii="Consolas" w:hAnsi="Consolas" w:cs="Consolas"/>
+          <w:color w:val="000000"/>
+          <w:sz w:val="20"/>
+          <w:szCs w:val="20"/>
+        </w:rPr>
+        <w:t>);</w:t>
+      </w:r>
+    </w:p>
+    <w:p>
+      <w:pPr>
+        <w:autoSpaceDE w:val="0"/>
+        <w:autoSpaceDN w:val="0"/>
+        <w:adjustRightInd w:val="0"/>
+        <w:spacing w:after="0" w:line="240" w:lineRule="auto"/>
+        <w:rPr>
+          <w:rFonts w:ascii="Consolas" w:hAnsi="Consolas" w:cs="Consolas"/>
+          <w:sz w:val="20"/>
+          <w:szCs w:val="20"/>
+        </w:rPr>
+      </w:pPr>
+      <w:r>
+        <w:rPr>
+          <w:rFonts w:ascii="Consolas" w:hAnsi="Consolas" w:cs="Consolas"/>
+          <w:color w:val="000000"/>
+          <w:sz w:val="20"/>
+          <w:szCs w:val="20"/>
+        </w:rPr>
+        <w:tab/>
+      </w:r>
+      <w:r>
+        <w:rPr>
+          <w:rFonts w:ascii="Consolas" w:hAnsi="Consolas" w:cs="Consolas"/>
+          <w:color w:val="000000"/>
+          <w:sz w:val="20"/>
+          <w:szCs w:val="20"/>
+        </w:rPr>
+        <w:tab/>
+      </w:r>
+      <w:proofErr w:type="spellStart"/>
+      <w:proofErr w:type="gramStart"/>
+      <w:r>
+        <w:rPr>
+          <w:rFonts w:ascii="Consolas" w:hAnsi="Consolas" w:cs="Consolas"/>
+          <w:i/>
+          <w:iCs/>
+          <w:color w:val="000000"/>
+          <w:sz w:val="20"/>
+          <w:szCs w:val="20"/>
+        </w:rPr>
+        <w:t>assertEquals</w:t>
+      </w:r>
+      <w:proofErr w:type="spellEnd"/>
+      <w:r>
+        <w:rPr>
+          <w:rFonts w:ascii="Consolas" w:hAnsi="Consolas" w:cs="Consolas"/>
+          <w:color w:val="000000"/>
+          <w:sz w:val="20"/>
+          <w:szCs w:val="20"/>
+        </w:rPr>
+        <w:t>(</w:t>
+      </w:r>
+      <w:proofErr w:type="gramEnd"/>
+      <w:r>
+        <w:rPr>
+          <w:rFonts w:ascii="Consolas" w:hAnsi="Consolas" w:cs="Consolas"/>
+          <w:color w:val="000000"/>
+          <w:sz w:val="20"/>
+          <w:szCs w:val="20"/>
+        </w:rPr>
+        <w:t xml:space="preserve">15, </w:t>
+      </w:r>
+      <w:proofErr w:type="spellStart"/>
+      <w:r>
+        <w:rPr>
+          <w:rFonts w:ascii="Consolas" w:hAnsi="Consolas" w:cs="Consolas"/>
+          <w:color w:val="6A3E3E"/>
+          <w:sz w:val="20"/>
+          <w:szCs w:val="20"/>
+        </w:rPr>
+        <w:t>penaSuspeitoB</w:t>
+      </w:r>
+      <w:proofErr w:type="spellEnd"/>
+      <w:r>
+        <w:rPr>
+          <w:rFonts w:ascii="Consolas" w:hAnsi="Consolas" w:cs="Consolas"/>
+          <w:color w:val="000000"/>
+          <w:sz w:val="20"/>
+          <w:szCs w:val="20"/>
+        </w:rPr>
+        <w:t>);</w:t>
+      </w:r>
+    </w:p>
+    <w:p>
+      <w:pPr>
+        <w:autoSpaceDE w:val="0"/>
+        <w:autoSpaceDN w:val="0"/>
+        <w:adjustRightInd w:val="0"/>
+        <w:spacing w:after="0" w:line="240" w:lineRule="auto"/>
+        <w:rPr>
+          <w:rFonts w:ascii="Consolas" w:hAnsi="Consolas" w:cs="Consolas"/>
+          <w:sz w:val="20"/>
+          <w:szCs w:val="20"/>
+        </w:rPr>
+      </w:pPr>
+      <w:r>
+        <w:rPr>
+          <w:rFonts w:ascii="Consolas" w:hAnsi="Consolas" w:cs="Consolas"/>
+          <w:color w:val="000000"/>
+          <w:sz w:val="20"/>
+          <w:szCs w:val="20"/>
+        </w:rPr>
+        <w:tab/>
+      </w:r>
+      <w:r>
+        <w:rPr>
+          <w:rFonts w:ascii="Consolas" w:hAnsi="Consolas" w:cs="Consolas"/>
+          <w:color w:val="000000"/>
+          <w:sz w:val="20"/>
+          <w:szCs w:val="20"/>
+        </w:rPr>
+        <w:tab/>
+      </w:r>
+    </w:p>
+    <w:p>
+      <w:r>
+        <w:rPr>
+          <w:rFonts w:ascii="Consolas" w:hAnsi="Consolas" w:cs="Consolas"/>
+          <w:color w:val="000000"/>
+          <w:sz w:val="20"/>
+          <w:szCs w:val="20"/>
+        </w:rPr>
+        <w:tab/>
         <w:t>}</w:t>
       </w:r>
     </w:p>

</xml_diff>

<commit_message>
Teste JUNIT 2 cenário
Aqui o segundo cenário onde o suspeito A, B tem como resposta deleção e negação respectivamente.
</commit_message>
<xml_diff>
--- a/Testes/JUNIT.docx
+++ b/Testes/JUNIT.docx
@@ -2206,10 +2206,7 @@
         <w:t>Aqui eu apliquei um cenário onde cada suspeito deu como reposta delação</w:t>
       </w:r>
     </w:p>
-    <w:p>
-      <w:bookmarkStart w:id="0" w:name="_GoBack"/>
-      <w:bookmarkEnd w:id="0"/>
-    </w:p>
+    <w:p/>
     <w:p>
       <w:pPr>
         <w:autoSpaceDE w:val="0"/>
@@ -3633,6 +3630,14 @@
       </w:r>
     </w:p>
     <w:p>
+      <w:pPr>
+        <w:rPr>
+          <w:rFonts w:ascii="Consolas" w:hAnsi="Consolas" w:cs="Consolas"/>
+          <w:color w:val="000000"/>
+          <w:sz w:val="20"/>
+          <w:szCs w:val="20"/>
+        </w:rPr>
+      </w:pPr>
       <w:r>
         <w:rPr>
           <w:rFonts w:ascii="Consolas" w:hAnsi="Consolas" w:cs="Consolas"/>
@@ -3644,6 +3649,2566 @@
         <w:t>}</w:t>
       </w:r>
     </w:p>
+    <w:p>
+      <w:pPr>
+        <w:rPr>
+          <w:rFonts w:ascii="Consolas" w:hAnsi="Consolas" w:cs="Consolas"/>
+          <w:color w:val="000000"/>
+          <w:sz w:val="20"/>
+          <w:szCs w:val="20"/>
+        </w:rPr>
+      </w:pPr>
+      <w:r>
+        <w:rPr>
+          <w:rFonts w:ascii="Consolas" w:hAnsi="Consolas" w:cs="Consolas"/>
+          <w:color w:val="000000"/>
+          <w:sz w:val="20"/>
+          <w:szCs w:val="20"/>
+        </w:rPr>
+        <w:t>}</w:t>
+      </w:r>
+    </w:p>
+    <w:p>
+      <w:pPr>
+        <w:rPr>
+          <w:rFonts w:ascii="Consolas" w:hAnsi="Consolas" w:cs="Consolas"/>
+          <w:color w:val="000000"/>
+          <w:sz w:val="20"/>
+          <w:szCs w:val="20"/>
+        </w:rPr>
+      </w:pPr>
+    </w:p>
+    <w:p>
+      <w:pPr>
+        <w:rPr>
+          <w:rFonts w:ascii="Consolas" w:hAnsi="Consolas" w:cs="Consolas"/>
+          <w:color w:val="000000"/>
+          <w:sz w:val="20"/>
+          <w:szCs w:val="20"/>
+        </w:rPr>
+      </w:pPr>
+    </w:p>
+    <w:p>
+      <w:pPr>
+        <w:rPr>
+          <w:rFonts w:ascii="Consolas" w:hAnsi="Consolas" w:cs="Consolas"/>
+          <w:color w:val="000000"/>
+          <w:sz w:val="20"/>
+          <w:szCs w:val="20"/>
+        </w:rPr>
+      </w:pPr>
+      <w:r>
+        <w:rPr>
+          <w:rFonts w:ascii="Consolas" w:hAnsi="Consolas" w:cs="Consolas"/>
+          <w:color w:val="000000"/>
+          <w:sz w:val="20"/>
+          <w:szCs w:val="20"/>
+        </w:rPr>
+        <w:t xml:space="preserve">Aqui o segundo cenário onde o suspeito </w:t>
+      </w:r>
+      <w:proofErr w:type="gramStart"/>
+      <w:r>
+        <w:rPr>
+          <w:rFonts w:ascii="Consolas" w:hAnsi="Consolas" w:cs="Consolas"/>
+          <w:color w:val="000000"/>
+          <w:sz w:val="20"/>
+          <w:szCs w:val="20"/>
+        </w:rPr>
+        <w:t>A, B</w:t>
+      </w:r>
+      <w:proofErr w:type="gramEnd"/>
+      <w:r>
+        <w:rPr>
+          <w:rFonts w:ascii="Consolas" w:hAnsi="Consolas" w:cs="Consolas"/>
+          <w:color w:val="000000"/>
+          <w:sz w:val="20"/>
+          <w:szCs w:val="20"/>
+        </w:rPr>
+        <w:t xml:space="preserve"> tem como resposta deleção e negação respectivamente</w:t>
+      </w:r>
+    </w:p>
+    <w:p>
+      <w:pPr>
+        <w:rPr>
+          <w:rFonts w:ascii="Consolas" w:hAnsi="Consolas" w:cs="Consolas"/>
+          <w:color w:val="000000"/>
+          <w:sz w:val="20"/>
+          <w:szCs w:val="20"/>
+        </w:rPr>
+      </w:pPr>
+    </w:p>
+    <w:p>
+      <w:pPr>
+        <w:autoSpaceDE w:val="0"/>
+        <w:autoSpaceDN w:val="0"/>
+        <w:adjustRightInd w:val="0"/>
+        <w:spacing w:after="0" w:line="240" w:lineRule="auto"/>
+        <w:rPr>
+          <w:rFonts w:ascii="Consolas" w:hAnsi="Consolas" w:cs="Consolas"/>
+          <w:sz w:val="20"/>
+          <w:szCs w:val="20"/>
+          <w:lang w:val="en-US"/>
+        </w:rPr>
+      </w:pPr>
+      <w:r>
+        <w:rPr>
+          <w:rFonts w:ascii="Consolas" w:hAnsi="Consolas" w:cs="Consolas"/>
+          <w:b/>
+          <w:bCs/>
+          <w:color w:val="7F0055"/>
+          <w:sz w:val="20"/>
+          <w:szCs w:val="20"/>
+          <w:lang w:val="en-US"/>
+        </w:rPr>
+        <w:t>package</w:t>
+      </w:r>
+      <w:r>
+        <w:rPr>
+          <w:rFonts w:ascii="Consolas" w:hAnsi="Consolas" w:cs="Consolas"/>
+          <w:color w:val="000000"/>
+          <w:sz w:val="20"/>
+          <w:szCs w:val="20"/>
+          <w:lang w:val="en-US"/>
+        </w:rPr>
+        <w:t xml:space="preserve"> </w:t>
+      </w:r>
+      <w:proofErr w:type="spellStart"/>
+      <w:proofErr w:type="gramStart"/>
+      <w:r>
+        <w:rPr>
+          <w:rFonts w:ascii="Consolas" w:hAnsi="Consolas" w:cs="Consolas"/>
+          <w:color w:val="000000"/>
+          <w:sz w:val="20"/>
+          <w:szCs w:val="20"/>
+          <w:lang w:val="en-US"/>
+        </w:rPr>
+        <w:t>br.com.fiap</w:t>
+      </w:r>
+      <w:proofErr w:type="gramEnd"/>
+      <w:r>
+        <w:rPr>
+          <w:rFonts w:ascii="Consolas" w:hAnsi="Consolas" w:cs="Consolas"/>
+          <w:color w:val="000000"/>
+          <w:sz w:val="20"/>
+          <w:szCs w:val="20"/>
+          <w:lang w:val="en-US"/>
+        </w:rPr>
+        <w:t>.main</w:t>
+      </w:r>
+      <w:proofErr w:type="spellEnd"/>
+      <w:r>
+        <w:rPr>
+          <w:rFonts w:ascii="Consolas" w:hAnsi="Consolas" w:cs="Consolas"/>
+          <w:color w:val="000000"/>
+          <w:sz w:val="20"/>
+          <w:szCs w:val="20"/>
+          <w:lang w:val="en-US"/>
+        </w:rPr>
+        <w:t>;</w:t>
+      </w:r>
+    </w:p>
+    <w:p>
+      <w:pPr>
+        <w:autoSpaceDE w:val="0"/>
+        <w:autoSpaceDN w:val="0"/>
+        <w:adjustRightInd w:val="0"/>
+        <w:spacing w:after="0" w:line="240" w:lineRule="auto"/>
+        <w:rPr>
+          <w:rFonts w:ascii="Consolas" w:hAnsi="Consolas" w:cs="Consolas"/>
+          <w:sz w:val="20"/>
+          <w:szCs w:val="20"/>
+          <w:lang w:val="en-US"/>
+        </w:rPr>
+      </w:pPr>
+      <w:r>
+        <w:rPr>
+          <w:rFonts w:ascii="Consolas" w:hAnsi="Consolas" w:cs="Consolas"/>
+          <w:b/>
+          <w:bCs/>
+          <w:color w:val="7F0055"/>
+          <w:sz w:val="20"/>
+          <w:szCs w:val="20"/>
+          <w:lang w:val="en-US"/>
+        </w:rPr>
+        <w:t>import</w:t>
+      </w:r>
+      <w:r>
+        <w:rPr>
+          <w:rFonts w:ascii="Consolas" w:hAnsi="Consolas" w:cs="Consolas"/>
+          <w:color w:val="000000"/>
+          <w:sz w:val="20"/>
+          <w:szCs w:val="20"/>
+          <w:lang w:val="en-US"/>
+        </w:rPr>
+        <w:t xml:space="preserve"> </w:t>
+      </w:r>
+      <w:r>
+        <w:rPr>
+          <w:rFonts w:ascii="Consolas" w:hAnsi="Consolas" w:cs="Consolas"/>
+          <w:b/>
+          <w:bCs/>
+          <w:color w:val="7F0055"/>
+          <w:sz w:val="20"/>
+          <w:szCs w:val="20"/>
+          <w:lang w:val="en-US"/>
+        </w:rPr>
+        <w:t>static</w:t>
+      </w:r>
+      <w:r>
+        <w:rPr>
+          <w:rFonts w:ascii="Consolas" w:hAnsi="Consolas" w:cs="Consolas"/>
+          <w:color w:val="000000"/>
+          <w:sz w:val="20"/>
+          <w:szCs w:val="20"/>
+          <w:lang w:val="en-US"/>
+        </w:rPr>
+        <w:t xml:space="preserve"> </w:t>
+      </w:r>
+      <w:proofErr w:type="spellStart"/>
+      <w:proofErr w:type="gramStart"/>
+      <w:r>
+        <w:rPr>
+          <w:rFonts w:ascii="Consolas" w:hAnsi="Consolas" w:cs="Consolas"/>
+          <w:color w:val="000000"/>
+          <w:sz w:val="20"/>
+          <w:szCs w:val="20"/>
+          <w:lang w:val="en-US"/>
+        </w:rPr>
+        <w:t>org.junit.jupiter.api.Assertions</w:t>
+      </w:r>
+      <w:proofErr w:type="spellEnd"/>
+      <w:proofErr w:type="gramEnd"/>
+      <w:r>
+        <w:rPr>
+          <w:rFonts w:ascii="Consolas" w:hAnsi="Consolas" w:cs="Consolas"/>
+          <w:color w:val="000000"/>
+          <w:sz w:val="20"/>
+          <w:szCs w:val="20"/>
+          <w:lang w:val="en-US"/>
+        </w:rPr>
+        <w:t>.*;</w:t>
+      </w:r>
+    </w:p>
+    <w:p>
+      <w:pPr>
+        <w:autoSpaceDE w:val="0"/>
+        <w:autoSpaceDN w:val="0"/>
+        <w:adjustRightInd w:val="0"/>
+        <w:spacing w:after="0" w:line="240" w:lineRule="auto"/>
+        <w:rPr>
+          <w:rFonts w:ascii="Consolas" w:hAnsi="Consolas" w:cs="Consolas"/>
+          <w:sz w:val="20"/>
+          <w:szCs w:val="20"/>
+          <w:lang w:val="en-US"/>
+        </w:rPr>
+      </w:pPr>
+      <w:r>
+        <w:rPr>
+          <w:rFonts w:ascii="Consolas" w:hAnsi="Consolas" w:cs="Consolas"/>
+          <w:b/>
+          <w:bCs/>
+          <w:color w:val="7F0055"/>
+          <w:sz w:val="20"/>
+          <w:szCs w:val="20"/>
+          <w:lang w:val="en-US"/>
+        </w:rPr>
+        <w:t>import</w:t>
+      </w:r>
+      <w:r>
+        <w:rPr>
+          <w:rFonts w:ascii="Consolas" w:hAnsi="Consolas" w:cs="Consolas"/>
+          <w:color w:val="000000"/>
+          <w:sz w:val="20"/>
+          <w:szCs w:val="20"/>
+          <w:lang w:val="en-US"/>
+        </w:rPr>
+        <w:t xml:space="preserve"> </w:t>
+      </w:r>
+      <w:proofErr w:type="spellStart"/>
+      <w:proofErr w:type="gramStart"/>
+      <w:r>
+        <w:rPr>
+          <w:rFonts w:ascii="Consolas" w:hAnsi="Consolas" w:cs="Consolas"/>
+          <w:color w:val="000000"/>
+          <w:sz w:val="20"/>
+          <w:szCs w:val="20"/>
+          <w:lang w:val="en-US"/>
+        </w:rPr>
+        <w:t>org.junit.jupiter.api.Test</w:t>
+      </w:r>
+      <w:proofErr w:type="spellEnd"/>
+      <w:proofErr w:type="gramEnd"/>
+      <w:r>
+        <w:rPr>
+          <w:rFonts w:ascii="Consolas" w:hAnsi="Consolas" w:cs="Consolas"/>
+          <w:color w:val="000000"/>
+          <w:sz w:val="20"/>
+          <w:szCs w:val="20"/>
+          <w:lang w:val="en-US"/>
+        </w:rPr>
+        <w:t>;</w:t>
+      </w:r>
+    </w:p>
+    <w:p>
+      <w:pPr>
+        <w:autoSpaceDE w:val="0"/>
+        <w:autoSpaceDN w:val="0"/>
+        <w:adjustRightInd w:val="0"/>
+        <w:spacing w:after="0" w:line="240" w:lineRule="auto"/>
+        <w:rPr>
+          <w:rFonts w:ascii="Consolas" w:hAnsi="Consolas" w:cs="Consolas"/>
+          <w:sz w:val="20"/>
+          <w:szCs w:val="20"/>
+        </w:rPr>
+      </w:pPr>
+      <w:proofErr w:type="spellStart"/>
+      <w:r>
+        <w:rPr>
+          <w:rFonts w:ascii="Consolas" w:hAnsi="Consolas" w:cs="Consolas"/>
+          <w:b/>
+          <w:bCs/>
+          <w:color w:val="7F0055"/>
+          <w:sz w:val="20"/>
+          <w:szCs w:val="20"/>
+        </w:rPr>
+        <w:t>import</w:t>
+      </w:r>
+      <w:proofErr w:type="spellEnd"/>
+      <w:r>
+        <w:rPr>
+          <w:rFonts w:ascii="Consolas" w:hAnsi="Consolas" w:cs="Consolas"/>
+          <w:color w:val="000000"/>
+          <w:sz w:val="20"/>
+          <w:szCs w:val="20"/>
+        </w:rPr>
+        <w:t xml:space="preserve"> </w:t>
+      </w:r>
+      <w:proofErr w:type="spellStart"/>
+      <w:proofErr w:type="gramStart"/>
+      <w:r>
+        <w:rPr>
+          <w:rFonts w:ascii="Consolas" w:hAnsi="Consolas" w:cs="Consolas"/>
+          <w:color w:val="000000"/>
+          <w:sz w:val="20"/>
+          <w:szCs w:val="20"/>
+        </w:rPr>
+        <w:t>br.com.fiap</w:t>
+      </w:r>
+      <w:proofErr w:type="gramEnd"/>
+      <w:r>
+        <w:rPr>
+          <w:rFonts w:ascii="Consolas" w:hAnsi="Consolas" w:cs="Consolas"/>
+          <w:color w:val="000000"/>
+          <w:sz w:val="20"/>
+          <w:szCs w:val="20"/>
+        </w:rPr>
+        <w:t>.main.JulgamentoPrisioneiro.Resposta</w:t>
+      </w:r>
+      <w:proofErr w:type="spellEnd"/>
+      <w:r>
+        <w:rPr>
+          <w:rFonts w:ascii="Consolas" w:hAnsi="Consolas" w:cs="Consolas"/>
+          <w:color w:val="000000"/>
+          <w:sz w:val="20"/>
+          <w:szCs w:val="20"/>
+        </w:rPr>
+        <w:t>;</w:t>
+      </w:r>
+    </w:p>
+    <w:p>
+      <w:pPr>
+        <w:autoSpaceDE w:val="0"/>
+        <w:autoSpaceDN w:val="0"/>
+        <w:adjustRightInd w:val="0"/>
+        <w:spacing w:after="0" w:line="240" w:lineRule="auto"/>
+        <w:rPr>
+          <w:rFonts w:ascii="Consolas" w:hAnsi="Consolas" w:cs="Consolas"/>
+          <w:sz w:val="20"/>
+          <w:szCs w:val="20"/>
+        </w:rPr>
+      </w:pPr>
+      <w:proofErr w:type="spellStart"/>
+      <w:r>
+        <w:rPr>
+          <w:rFonts w:ascii="Consolas" w:hAnsi="Consolas" w:cs="Consolas"/>
+          <w:b/>
+          <w:bCs/>
+          <w:color w:val="7F0055"/>
+          <w:sz w:val="20"/>
+          <w:szCs w:val="20"/>
+        </w:rPr>
+        <w:t>class</w:t>
+      </w:r>
+      <w:proofErr w:type="spellEnd"/>
+      <w:r>
+        <w:rPr>
+          <w:rFonts w:ascii="Consolas" w:hAnsi="Consolas" w:cs="Consolas"/>
+          <w:color w:val="000000"/>
+          <w:sz w:val="20"/>
+          <w:szCs w:val="20"/>
+        </w:rPr>
+        <w:t xml:space="preserve"> </w:t>
+      </w:r>
+      <w:proofErr w:type="spellStart"/>
+      <w:r>
+        <w:rPr>
+          <w:rFonts w:ascii="Consolas" w:hAnsi="Consolas" w:cs="Consolas"/>
+          <w:color w:val="000000"/>
+          <w:sz w:val="20"/>
+          <w:szCs w:val="20"/>
+        </w:rPr>
+        <w:t>JulgamentoPrisioneiroTest</w:t>
+      </w:r>
+      <w:proofErr w:type="spellEnd"/>
+      <w:r>
+        <w:rPr>
+          <w:rFonts w:ascii="Consolas" w:hAnsi="Consolas" w:cs="Consolas"/>
+          <w:color w:val="000000"/>
+          <w:sz w:val="20"/>
+          <w:szCs w:val="20"/>
+        </w:rPr>
+        <w:t xml:space="preserve"> {</w:t>
+      </w:r>
+    </w:p>
+    <w:p>
+      <w:pPr>
+        <w:autoSpaceDE w:val="0"/>
+        <w:autoSpaceDN w:val="0"/>
+        <w:adjustRightInd w:val="0"/>
+        <w:spacing w:after="0" w:line="240" w:lineRule="auto"/>
+        <w:rPr>
+          <w:rFonts w:ascii="Consolas" w:hAnsi="Consolas" w:cs="Consolas"/>
+          <w:sz w:val="20"/>
+          <w:szCs w:val="20"/>
+        </w:rPr>
+      </w:pPr>
+    </w:p>
+    <w:p>
+      <w:pPr>
+        <w:autoSpaceDE w:val="0"/>
+        <w:autoSpaceDN w:val="0"/>
+        <w:adjustRightInd w:val="0"/>
+        <w:spacing w:after="0" w:line="240" w:lineRule="auto"/>
+        <w:rPr>
+          <w:rFonts w:ascii="Consolas" w:hAnsi="Consolas" w:cs="Consolas"/>
+          <w:sz w:val="20"/>
+          <w:szCs w:val="20"/>
+        </w:rPr>
+      </w:pPr>
+      <w:r>
+        <w:rPr>
+          <w:rFonts w:ascii="Consolas" w:hAnsi="Consolas" w:cs="Consolas"/>
+          <w:color w:val="000000"/>
+          <w:sz w:val="20"/>
+          <w:szCs w:val="20"/>
+        </w:rPr>
+        <w:tab/>
+      </w:r>
+      <w:r>
+        <w:rPr>
+          <w:rFonts w:ascii="Consolas" w:hAnsi="Consolas" w:cs="Consolas"/>
+          <w:color w:val="646464"/>
+          <w:sz w:val="20"/>
+          <w:szCs w:val="20"/>
+        </w:rPr>
+        <w:t>@Test</w:t>
+      </w:r>
+    </w:p>
+    <w:p>
+      <w:pPr>
+        <w:autoSpaceDE w:val="0"/>
+        <w:autoSpaceDN w:val="0"/>
+        <w:adjustRightInd w:val="0"/>
+        <w:spacing w:after="0" w:line="240" w:lineRule="auto"/>
+        <w:rPr>
+          <w:rFonts w:ascii="Consolas" w:hAnsi="Consolas" w:cs="Consolas"/>
+          <w:sz w:val="20"/>
+          <w:szCs w:val="20"/>
+        </w:rPr>
+      </w:pPr>
+      <w:r>
+        <w:rPr>
+          <w:rFonts w:ascii="Consolas" w:hAnsi="Consolas" w:cs="Consolas"/>
+          <w:color w:val="000000"/>
+          <w:sz w:val="20"/>
+          <w:szCs w:val="20"/>
+        </w:rPr>
+        <w:tab/>
+      </w:r>
+      <w:proofErr w:type="spellStart"/>
+      <w:r>
+        <w:rPr>
+          <w:rFonts w:ascii="Consolas" w:hAnsi="Consolas" w:cs="Consolas"/>
+          <w:b/>
+          <w:bCs/>
+          <w:color w:val="7F0055"/>
+          <w:sz w:val="20"/>
+          <w:szCs w:val="20"/>
+        </w:rPr>
+        <w:t>void</w:t>
+      </w:r>
+      <w:proofErr w:type="spellEnd"/>
+      <w:r>
+        <w:rPr>
+          <w:rFonts w:ascii="Consolas" w:hAnsi="Consolas" w:cs="Consolas"/>
+          <w:color w:val="000000"/>
+          <w:sz w:val="20"/>
+          <w:szCs w:val="20"/>
+        </w:rPr>
+        <w:t xml:space="preserve"> testCalculaPenaCenario1() {</w:t>
+      </w:r>
+    </w:p>
+    <w:p>
+      <w:pPr>
+        <w:autoSpaceDE w:val="0"/>
+        <w:autoSpaceDN w:val="0"/>
+        <w:adjustRightInd w:val="0"/>
+        <w:spacing w:after="0" w:line="240" w:lineRule="auto"/>
+        <w:rPr>
+          <w:rFonts w:ascii="Consolas" w:hAnsi="Consolas" w:cs="Consolas"/>
+          <w:sz w:val="20"/>
+          <w:szCs w:val="20"/>
+        </w:rPr>
+      </w:pPr>
+      <w:r>
+        <w:rPr>
+          <w:rFonts w:ascii="Consolas" w:hAnsi="Consolas" w:cs="Consolas"/>
+          <w:color w:val="000000"/>
+          <w:sz w:val="20"/>
+          <w:szCs w:val="20"/>
+        </w:rPr>
+        <w:lastRenderedPageBreak/>
+        <w:tab/>
+      </w:r>
+      <w:r>
+        <w:rPr>
+          <w:rFonts w:ascii="Consolas" w:hAnsi="Consolas" w:cs="Consolas"/>
+          <w:color w:val="000000"/>
+          <w:sz w:val="20"/>
+          <w:szCs w:val="20"/>
+        </w:rPr>
+        <w:tab/>
+        <w:t xml:space="preserve">Resposta </w:t>
+      </w:r>
+      <w:proofErr w:type="spellStart"/>
+      <w:r>
+        <w:rPr>
+          <w:rFonts w:ascii="Consolas" w:hAnsi="Consolas" w:cs="Consolas"/>
+          <w:color w:val="6A3E3E"/>
+          <w:sz w:val="20"/>
+          <w:szCs w:val="20"/>
+        </w:rPr>
+        <w:t>respostaSuspeitoA</w:t>
+      </w:r>
+      <w:proofErr w:type="spellEnd"/>
+      <w:r>
+        <w:rPr>
+          <w:rFonts w:ascii="Consolas" w:hAnsi="Consolas" w:cs="Consolas"/>
+          <w:color w:val="000000"/>
+          <w:sz w:val="20"/>
+          <w:szCs w:val="20"/>
+        </w:rPr>
+        <w:t xml:space="preserve"> = </w:t>
+      </w:r>
+      <w:proofErr w:type="spellStart"/>
+      <w:r>
+        <w:rPr>
+          <w:rFonts w:ascii="Consolas" w:hAnsi="Consolas" w:cs="Consolas"/>
+          <w:color w:val="000000"/>
+          <w:sz w:val="20"/>
+          <w:szCs w:val="20"/>
+        </w:rPr>
+        <w:t>Resposta.</w:t>
+      </w:r>
+      <w:r>
+        <w:rPr>
+          <w:rFonts w:ascii="Consolas" w:hAnsi="Consolas" w:cs="Consolas"/>
+          <w:b/>
+          <w:bCs/>
+          <w:i/>
+          <w:iCs/>
+          <w:color w:val="0000C0"/>
+          <w:sz w:val="20"/>
+          <w:szCs w:val="20"/>
+        </w:rPr>
+        <w:t>DELACAO</w:t>
+      </w:r>
+      <w:proofErr w:type="spellEnd"/>
+      <w:r>
+        <w:rPr>
+          <w:rFonts w:ascii="Consolas" w:hAnsi="Consolas" w:cs="Consolas"/>
+          <w:color w:val="000000"/>
+          <w:sz w:val="20"/>
+          <w:szCs w:val="20"/>
+        </w:rPr>
+        <w:t>;</w:t>
+      </w:r>
+    </w:p>
+    <w:p>
+      <w:pPr>
+        <w:autoSpaceDE w:val="0"/>
+        <w:autoSpaceDN w:val="0"/>
+        <w:adjustRightInd w:val="0"/>
+        <w:spacing w:after="0" w:line="240" w:lineRule="auto"/>
+        <w:rPr>
+          <w:rFonts w:ascii="Consolas" w:hAnsi="Consolas" w:cs="Consolas"/>
+          <w:sz w:val="20"/>
+          <w:szCs w:val="20"/>
+        </w:rPr>
+      </w:pPr>
+      <w:r>
+        <w:rPr>
+          <w:rFonts w:ascii="Consolas" w:hAnsi="Consolas" w:cs="Consolas"/>
+          <w:color w:val="000000"/>
+          <w:sz w:val="20"/>
+          <w:szCs w:val="20"/>
+        </w:rPr>
+        <w:tab/>
+      </w:r>
+      <w:r>
+        <w:rPr>
+          <w:rFonts w:ascii="Consolas" w:hAnsi="Consolas" w:cs="Consolas"/>
+          <w:color w:val="000000"/>
+          <w:sz w:val="20"/>
+          <w:szCs w:val="20"/>
+        </w:rPr>
+        <w:tab/>
+        <w:t xml:space="preserve">Resposta </w:t>
+      </w:r>
+      <w:proofErr w:type="spellStart"/>
+      <w:r>
+        <w:rPr>
+          <w:rFonts w:ascii="Consolas" w:hAnsi="Consolas" w:cs="Consolas"/>
+          <w:color w:val="6A3E3E"/>
+          <w:sz w:val="20"/>
+          <w:szCs w:val="20"/>
+        </w:rPr>
+        <w:t>respostaSuspeitoB</w:t>
+      </w:r>
+      <w:proofErr w:type="spellEnd"/>
+      <w:r>
+        <w:rPr>
+          <w:rFonts w:ascii="Consolas" w:hAnsi="Consolas" w:cs="Consolas"/>
+          <w:color w:val="000000"/>
+          <w:sz w:val="20"/>
+          <w:szCs w:val="20"/>
+        </w:rPr>
+        <w:t xml:space="preserve"> = </w:t>
+      </w:r>
+      <w:proofErr w:type="spellStart"/>
+      <w:r>
+        <w:rPr>
+          <w:rFonts w:ascii="Consolas" w:hAnsi="Consolas" w:cs="Consolas"/>
+          <w:color w:val="000000"/>
+          <w:sz w:val="20"/>
+          <w:szCs w:val="20"/>
+        </w:rPr>
+        <w:t>Resposta.</w:t>
+      </w:r>
+      <w:r>
+        <w:rPr>
+          <w:rFonts w:ascii="Consolas" w:hAnsi="Consolas" w:cs="Consolas"/>
+          <w:b/>
+          <w:bCs/>
+          <w:i/>
+          <w:iCs/>
+          <w:color w:val="0000C0"/>
+          <w:sz w:val="20"/>
+          <w:szCs w:val="20"/>
+        </w:rPr>
+        <w:t>DELACAO</w:t>
+      </w:r>
+      <w:proofErr w:type="spellEnd"/>
+      <w:r>
+        <w:rPr>
+          <w:rFonts w:ascii="Consolas" w:hAnsi="Consolas" w:cs="Consolas"/>
+          <w:color w:val="000000"/>
+          <w:sz w:val="20"/>
+          <w:szCs w:val="20"/>
+        </w:rPr>
+        <w:t>;</w:t>
+      </w:r>
+    </w:p>
+    <w:p>
+      <w:pPr>
+        <w:autoSpaceDE w:val="0"/>
+        <w:autoSpaceDN w:val="0"/>
+        <w:adjustRightInd w:val="0"/>
+        <w:spacing w:after="0" w:line="240" w:lineRule="auto"/>
+        <w:rPr>
+          <w:rFonts w:ascii="Consolas" w:hAnsi="Consolas" w:cs="Consolas"/>
+          <w:sz w:val="20"/>
+          <w:szCs w:val="20"/>
+        </w:rPr>
+      </w:pPr>
+      <w:r>
+        <w:rPr>
+          <w:rFonts w:ascii="Consolas" w:hAnsi="Consolas" w:cs="Consolas"/>
+          <w:color w:val="000000"/>
+          <w:sz w:val="20"/>
+          <w:szCs w:val="20"/>
+        </w:rPr>
+        <w:tab/>
+      </w:r>
+      <w:r>
+        <w:rPr>
+          <w:rFonts w:ascii="Consolas" w:hAnsi="Consolas" w:cs="Consolas"/>
+          <w:color w:val="000000"/>
+          <w:sz w:val="20"/>
+          <w:szCs w:val="20"/>
+        </w:rPr>
+        <w:tab/>
+      </w:r>
+    </w:p>
+    <w:p>
+      <w:pPr>
+        <w:autoSpaceDE w:val="0"/>
+        <w:autoSpaceDN w:val="0"/>
+        <w:adjustRightInd w:val="0"/>
+        <w:spacing w:after="0" w:line="240" w:lineRule="auto"/>
+        <w:rPr>
+          <w:rFonts w:ascii="Consolas" w:hAnsi="Consolas" w:cs="Consolas"/>
+          <w:sz w:val="20"/>
+          <w:szCs w:val="20"/>
+        </w:rPr>
+      </w:pPr>
+      <w:r>
+        <w:rPr>
+          <w:rFonts w:ascii="Consolas" w:hAnsi="Consolas" w:cs="Consolas"/>
+          <w:color w:val="000000"/>
+          <w:sz w:val="20"/>
+          <w:szCs w:val="20"/>
+        </w:rPr>
+        <w:tab/>
+      </w:r>
+      <w:r>
+        <w:rPr>
+          <w:rFonts w:ascii="Consolas" w:hAnsi="Consolas" w:cs="Consolas"/>
+          <w:color w:val="000000"/>
+          <w:sz w:val="20"/>
+          <w:szCs w:val="20"/>
+        </w:rPr>
+        <w:tab/>
+      </w:r>
+      <w:proofErr w:type="spellStart"/>
+      <w:r>
+        <w:rPr>
+          <w:rFonts w:ascii="Consolas" w:hAnsi="Consolas" w:cs="Consolas"/>
+          <w:color w:val="000000"/>
+          <w:sz w:val="20"/>
+          <w:szCs w:val="20"/>
+        </w:rPr>
+        <w:t>JulgamentoPrisioneiro</w:t>
+      </w:r>
+      <w:proofErr w:type="spellEnd"/>
+      <w:r>
+        <w:rPr>
+          <w:rFonts w:ascii="Consolas" w:hAnsi="Consolas" w:cs="Consolas"/>
+          <w:color w:val="000000"/>
+          <w:sz w:val="20"/>
+          <w:szCs w:val="20"/>
+        </w:rPr>
+        <w:t xml:space="preserve"> </w:t>
+      </w:r>
+      <w:proofErr w:type="spellStart"/>
+      <w:r>
+        <w:rPr>
+          <w:rFonts w:ascii="Consolas" w:hAnsi="Consolas" w:cs="Consolas"/>
+          <w:color w:val="6A3E3E"/>
+          <w:sz w:val="20"/>
+          <w:szCs w:val="20"/>
+        </w:rPr>
+        <w:t>dp</w:t>
+      </w:r>
+      <w:proofErr w:type="spellEnd"/>
+      <w:r>
+        <w:rPr>
+          <w:rFonts w:ascii="Consolas" w:hAnsi="Consolas" w:cs="Consolas"/>
+          <w:color w:val="000000"/>
+          <w:sz w:val="20"/>
+          <w:szCs w:val="20"/>
+        </w:rPr>
+        <w:t xml:space="preserve"> = </w:t>
+      </w:r>
+      <w:r>
+        <w:rPr>
+          <w:rFonts w:ascii="Consolas" w:hAnsi="Consolas" w:cs="Consolas"/>
+          <w:b/>
+          <w:bCs/>
+          <w:color w:val="7F0055"/>
+          <w:sz w:val="20"/>
+          <w:szCs w:val="20"/>
+        </w:rPr>
+        <w:t>new</w:t>
+      </w:r>
+      <w:r>
+        <w:rPr>
+          <w:rFonts w:ascii="Consolas" w:hAnsi="Consolas" w:cs="Consolas"/>
+          <w:color w:val="000000"/>
+          <w:sz w:val="20"/>
+          <w:szCs w:val="20"/>
+        </w:rPr>
+        <w:t xml:space="preserve"> </w:t>
+      </w:r>
+      <w:proofErr w:type="spellStart"/>
+      <w:proofErr w:type="gramStart"/>
+      <w:r>
+        <w:rPr>
+          <w:rFonts w:ascii="Consolas" w:hAnsi="Consolas" w:cs="Consolas"/>
+          <w:color w:val="000000"/>
+          <w:sz w:val="20"/>
+          <w:szCs w:val="20"/>
+        </w:rPr>
+        <w:t>JulgamentoPrisioneiro</w:t>
+      </w:r>
+      <w:proofErr w:type="spellEnd"/>
+      <w:r>
+        <w:rPr>
+          <w:rFonts w:ascii="Consolas" w:hAnsi="Consolas" w:cs="Consolas"/>
+          <w:color w:val="000000"/>
+          <w:sz w:val="20"/>
+          <w:szCs w:val="20"/>
+        </w:rPr>
+        <w:t>(</w:t>
+      </w:r>
+      <w:proofErr w:type="gramEnd"/>
+      <w:r>
+        <w:rPr>
+          <w:rFonts w:ascii="Consolas" w:hAnsi="Consolas" w:cs="Consolas"/>
+          <w:color w:val="000000"/>
+          <w:sz w:val="20"/>
+          <w:szCs w:val="20"/>
+        </w:rPr>
+        <w:t>);</w:t>
+      </w:r>
+    </w:p>
+    <w:p>
+      <w:pPr>
+        <w:autoSpaceDE w:val="0"/>
+        <w:autoSpaceDN w:val="0"/>
+        <w:adjustRightInd w:val="0"/>
+        <w:spacing w:after="0" w:line="240" w:lineRule="auto"/>
+        <w:rPr>
+          <w:rFonts w:ascii="Consolas" w:hAnsi="Consolas" w:cs="Consolas"/>
+          <w:sz w:val="20"/>
+          <w:szCs w:val="20"/>
+        </w:rPr>
+      </w:pPr>
+      <w:r>
+        <w:rPr>
+          <w:rFonts w:ascii="Consolas" w:hAnsi="Consolas" w:cs="Consolas"/>
+          <w:color w:val="000000"/>
+          <w:sz w:val="20"/>
+          <w:szCs w:val="20"/>
+        </w:rPr>
+        <w:tab/>
+      </w:r>
+      <w:r>
+        <w:rPr>
+          <w:rFonts w:ascii="Consolas" w:hAnsi="Consolas" w:cs="Consolas"/>
+          <w:color w:val="000000"/>
+          <w:sz w:val="20"/>
+          <w:szCs w:val="20"/>
+        </w:rPr>
+        <w:tab/>
+      </w:r>
+      <w:proofErr w:type="spellStart"/>
+      <w:r>
+        <w:rPr>
+          <w:rFonts w:ascii="Consolas" w:hAnsi="Consolas" w:cs="Consolas"/>
+          <w:i/>
+          <w:iCs/>
+          <w:color w:val="000000"/>
+          <w:sz w:val="20"/>
+          <w:szCs w:val="20"/>
+        </w:rPr>
+        <w:t>assertNotNull</w:t>
+      </w:r>
+      <w:proofErr w:type="spellEnd"/>
+      <w:r>
+        <w:rPr>
+          <w:rFonts w:ascii="Consolas" w:hAnsi="Consolas" w:cs="Consolas"/>
+          <w:color w:val="000000"/>
+          <w:sz w:val="20"/>
+          <w:szCs w:val="20"/>
+        </w:rPr>
+        <w:t>(</w:t>
+      </w:r>
+      <w:proofErr w:type="spellStart"/>
+      <w:r>
+        <w:rPr>
+          <w:rFonts w:ascii="Consolas" w:hAnsi="Consolas" w:cs="Consolas"/>
+          <w:color w:val="6A3E3E"/>
+          <w:sz w:val="20"/>
+          <w:szCs w:val="20"/>
+        </w:rPr>
+        <w:t>dp</w:t>
+      </w:r>
+      <w:proofErr w:type="spellEnd"/>
+      <w:r>
+        <w:rPr>
+          <w:rFonts w:ascii="Consolas" w:hAnsi="Consolas" w:cs="Consolas"/>
+          <w:color w:val="000000"/>
+          <w:sz w:val="20"/>
+          <w:szCs w:val="20"/>
+        </w:rPr>
+        <w:t>);</w:t>
+      </w:r>
+    </w:p>
+    <w:p>
+      <w:pPr>
+        <w:autoSpaceDE w:val="0"/>
+        <w:autoSpaceDN w:val="0"/>
+        <w:adjustRightInd w:val="0"/>
+        <w:spacing w:after="0" w:line="240" w:lineRule="auto"/>
+        <w:rPr>
+          <w:rFonts w:ascii="Consolas" w:hAnsi="Consolas" w:cs="Consolas"/>
+          <w:sz w:val="20"/>
+          <w:szCs w:val="20"/>
+        </w:rPr>
+      </w:pPr>
+      <w:r>
+        <w:rPr>
+          <w:rFonts w:ascii="Consolas" w:hAnsi="Consolas" w:cs="Consolas"/>
+          <w:color w:val="000000"/>
+          <w:sz w:val="20"/>
+          <w:szCs w:val="20"/>
+        </w:rPr>
+        <w:tab/>
+      </w:r>
+      <w:r>
+        <w:rPr>
+          <w:rFonts w:ascii="Consolas" w:hAnsi="Consolas" w:cs="Consolas"/>
+          <w:color w:val="000000"/>
+          <w:sz w:val="20"/>
+          <w:szCs w:val="20"/>
+        </w:rPr>
+        <w:tab/>
+      </w:r>
+    </w:p>
+    <w:p>
+      <w:pPr>
+        <w:autoSpaceDE w:val="0"/>
+        <w:autoSpaceDN w:val="0"/>
+        <w:adjustRightInd w:val="0"/>
+        <w:spacing w:after="0" w:line="240" w:lineRule="auto"/>
+        <w:rPr>
+          <w:rFonts w:ascii="Consolas" w:hAnsi="Consolas" w:cs="Consolas"/>
+          <w:sz w:val="20"/>
+          <w:szCs w:val="20"/>
+        </w:rPr>
+      </w:pPr>
+      <w:r>
+        <w:rPr>
+          <w:rFonts w:ascii="Consolas" w:hAnsi="Consolas" w:cs="Consolas"/>
+          <w:color w:val="000000"/>
+          <w:sz w:val="20"/>
+          <w:szCs w:val="20"/>
+        </w:rPr>
+        <w:tab/>
+      </w:r>
+      <w:r>
+        <w:rPr>
+          <w:rFonts w:ascii="Consolas" w:hAnsi="Consolas" w:cs="Consolas"/>
+          <w:color w:val="000000"/>
+          <w:sz w:val="20"/>
+          <w:szCs w:val="20"/>
+        </w:rPr>
+        <w:tab/>
+      </w:r>
+      <w:proofErr w:type="spellStart"/>
+      <w:r>
+        <w:rPr>
+          <w:rFonts w:ascii="Consolas" w:hAnsi="Consolas" w:cs="Consolas"/>
+          <w:b/>
+          <w:bCs/>
+          <w:color w:val="7F0055"/>
+          <w:sz w:val="20"/>
+          <w:szCs w:val="20"/>
+        </w:rPr>
+        <w:t>int</w:t>
+      </w:r>
+      <w:proofErr w:type="spellEnd"/>
+      <w:r>
+        <w:rPr>
+          <w:rFonts w:ascii="Consolas" w:hAnsi="Consolas" w:cs="Consolas"/>
+          <w:color w:val="000000"/>
+          <w:sz w:val="20"/>
+          <w:szCs w:val="20"/>
+        </w:rPr>
+        <w:t xml:space="preserve"> </w:t>
+      </w:r>
+      <w:proofErr w:type="spellStart"/>
+      <w:r>
+        <w:rPr>
+          <w:rFonts w:ascii="Consolas" w:hAnsi="Consolas" w:cs="Consolas"/>
+          <w:color w:val="6A3E3E"/>
+          <w:sz w:val="20"/>
+          <w:szCs w:val="20"/>
+        </w:rPr>
+        <w:t>penaSuspeitoA</w:t>
+      </w:r>
+      <w:proofErr w:type="spellEnd"/>
+      <w:r>
+        <w:rPr>
+          <w:rFonts w:ascii="Consolas" w:hAnsi="Consolas" w:cs="Consolas"/>
+          <w:color w:val="000000"/>
+          <w:sz w:val="20"/>
+          <w:szCs w:val="20"/>
+        </w:rPr>
+        <w:t xml:space="preserve"> = </w:t>
+      </w:r>
+      <w:proofErr w:type="spellStart"/>
+      <w:proofErr w:type="gramStart"/>
+      <w:r>
+        <w:rPr>
+          <w:rFonts w:ascii="Consolas" w:hAnsi="Consolas" w:cs="Consolas"/>
+          <w:color w:val="6A3E3E"/>
+          <w:sz w:val="20"/>
+          <w:szCs w:val="20"/>
+        </w:rPr>
+        <w:t>dp</w:t>
+      </w:r>
+      <w:r>
+        <w:rPr>
+          <w:rFonts w:ascii="Consolas" w:hAnsi="Consolas" w:cs="Consolas"/>
+          <w:color w:val="000000"/>
+          <w:sz w:val="20"/>
+          <w:szCs w:val="20"/>
+        </w:rPr>
+        <w:t>.calculaPena</w:t>
+      </w:r>
+      <w:proofErr w:type="spellEnd"/>
+      <w:proofErr w:type="gramEnd"/>
+      <w:r>
+        <w:rPr>
+          <w:rFonts w:ascii="Consolas" w:hAnsi="Consolas" w:cs="Consolas"/>
+          <w:color w:val="000000"/>
+          <w:sz w:val="20"/>
+          <w:szCs w:val="20"/>
+        </w:rPr>
+        <w:t>(</w:t>
+      </w:r>
+      <w:proofErr w:type="spellStart"/>
+      <w:r>
+        <w:rPr>
+          <w:rFonts w:ascii="Consolas" w:hAnsi="Consolas" w:cs="Consolas"/>
+          <w:color w:val="6A3E3E"/>
+          <w:sz w:val="20"/>
+          <w:szCs w:val="20"/>
+        </w:rPr>
+        <w:t>respostaSuspeitoA</w:t>
+      </w:r>
+      <w:proofErr w:type="spellEnd"/>
+      <w:r>
+        <w:rPr>
+          <w:rFonts w:ascii="Consolas" w:hAnsi="Consolas" w:cs="Consolas"/>
+          <w:color w:val="000000"/>
+          <w:sz w:val="20"/>
+          <w:szCs w:val="20"/>
+        </w:rPr>
+        <w:t xml:space="preserve">, </w:t>
+      </w:r>
+      <w:proofErr w:type="spellStart"/>
+      <w:r>
+        <w:rPr>
+          <w:rFonts w:ascii="Consolas" w:hAnsi="Consolas" w:cs="Consolas"/>
+          <w:color w:val="6A3E3E"/>
+          <w:sz w:val="20"/>
+          <w:szCs w:val="20"/>
+        </w:rPr>
+        <w:t>respostaSuspeitoB</w:t>
+      </w:r>
+      <w:proofErr w:type="spellEnd"/>
+      <w:r>
+        <w:rPr>
+          <w:rFonts w:ascii="Consolas" w:hAnsi="Consolas" w:cs="Consolas"/>
+          <w:color w:val="000000"/>
+          <w:sz w:val="20"/>
+          <w:szCs w:val="20"/>
+        </w:rPr>
+        <w:t>);</w:t>
+      </w:r>
+    </w:p>
+    <w:p>
+      <w:pPr>
+        <w:autoSpaceDE w:val="0"/>
+        <w:autoSpaceDN w:val="0"/>
+        <w:adjustRightInd w:val="0"/>
+        <w:spacing w:after="0" w:line="240" w:lineRule="auto"/>
+        <w:rPr>
+          <w:rFonts w:ascii="Consolas" w:hAnsi="Consolas" w:cs="Consolas"/>
+          <w:sz w:val="20"/>
+          <w:szCs w:val="20"/>
+        </w:rPr>
+      </w:pPr>
+      <w:r>
+        <w:rPr>
+          <w:rFonts w:ascii="Consolas" w:hAnsi="Consolas" w:cs="Consolas"/>
+          <w:color w:val="000000"/>
+          <w:sz w:val="20"/>
+          <w:szCs w:val="20"/>
+        </w:rPr>
+        <w:tab/>
+      </w:r>
+      <w:r>
+        <w:rPr>
+          <w:rFonts w:ascii="Consolas" w:hAnsi="Consolas" w:cs="Consolas"/>
+          <w:color w:val="000000"/>
+          <w:sz w:val="20"/>
+          <w:szCs w:val="20"/>
+        </w:rPr>
+        <w:tab/>
+      </w:r>
+      <w:proofErr w:type="spellStart"/>
+      <w:r>
+        <w:rPr>
+          <w:rFonts w:ascii="Consolas" w:hAnsi="Consolas" w:cs="Consolas"/>
+          <w:b/>
+          <w:bCs/>
+          <w:color w:val="7F0055"/>
+          <w:sz w:val="20"/>
+          <w:szCs w:val="20"/>
+        </w:rPr>
+        <w:t>int</w:t>
+      </w:r>
+      <w:proofErr w:type="spellEnd"/>
+      <w:r>
+        <w:rPr>
+          <w:rFonts w:ascii="Consolas" w:hAnsi="Consolas" w:cs="Consolas"/>
+          <w:color w:val="000000"/>
+          <w:sz w:val="20"/>
+          <w:szCs w:val="20"/>
+        </w:rPr>
+        <w:t xml:space="preserve"> </w:t>
+      </w:r>
+      <w:proofErr w:type="spellStart"/>
+      <w:r>
+        <w:rPr>
+          <w:rFonts w:ascii="Consolas" w:hAnsi="Consolas" w:cs="Consolas"/>
+          <w:color w:val="6A3E3E"/>
+          <w:sz w:val="20"/>
+          <w:szCs w:val="20"/>
+        </w:rPr>
+        <w:t>penaSuspeitoB</w:t>
+      </w:r>
+      <w:proofErr w:type="spellEnd"/>
+      <w:r>
+        <w:rPr>
+          <w:rFonts w:ascii="Consolas" w:hAnsi="Consolas" w:cs="Consolas"/>
+          <w:color w:val="000000"/>
+          <w:sz w:val="20"/>
+          <w:szCs w:val="20"/>
+        </w:rPr>
+        <w:t xml:space="preserve"> = </w:t>
+      </w:r>
+      <w:proofErr w:type="spellStart"/>
+      <w:proofErr w:type="gramStart"/>
+      <w:r>
+        <w:rPr>
+          <w:rFonts w:ascii="Consolas" w:hAnsi="Consolas" w:cs="Consolas"/>
+          <w:color w:val="6A3E3E"/>
+          <w:sz w:val="20"/>
+          <w:szCs w:val="20"/>
+        </w:rPr>
+        <w:t>dp</w:t>
+      </w:r>
+      <w:r>
+        <w:rPr>
+          <w:rFonts w:ascii="Consolas" w:hAnsi="Consolas" w:cs="Consolas"/>
+          <w:color w:val="000000"/>
+          <w:sz w:val="20"/>
+          <w:szCs w:val="20"/>
+        </w:rPr>
+        <w:t>.calculaPena</w:t>
+      </w:r>
+      <w:proofErr w:type="spellEnd"/>
+      <w:proofErr w:type="gramEnd"/>
+      <w:r>
+        <w:rPr>
+          <w:rFonts w:ascii="Consolas" w:hAnsi="Consolas" w:cs="Consolas"/>
+          <w:color w:val="000000"/>
+          <w:sz w:val="20"/>
+          <w:szCs w:val="20"/>
+        </w:rPr>
+        <w:t>(</w:t>
+      </w:r>
+      <w:proofErr w:type="spellStart"/>
+      <w:r>
+        <w:rPr>
+          <w:rFonts w:ascii="Consolas" w:hAnsi="Consolas" w:cs="Consolas"/>
+          <w:color w:val="6A3E3E"/>
+          <w:sz w:val="20"/>
+          <w:szCs w:val="20"/>
+        </w:rPr>
+        <w:t>respostaSuspeitoB</w:t>
+      </w:r>
+      <w:proofErr w:type="spellEnd"/>
+      <w:r>
+        <w:rPr>
+          <w:rFonts w:ascii="Consolas" w:hAnsi="Consolas" w:cs="Consolas"/>
+          <w:color w:val="000000"/>
+          <w:sz w:val="20"/>
+          <w:szCs w:val="20"/>
+        </w:rPr>
+        <w:t xml:space="preserve">, </w:t>
+      </w:r>
+      <w:proofErr w:type="spellStart"/>
+      <w:r>
+        <w:rPr>
+          <w:rFonts w:ascii="Consolas" w:hAnsi="Consolas" w:cs="Consolas"/>
+          <w:color w:val="6A3E3E"/>
+          <w:sz w:val="20"/>
+          <w:szCs w:val="20"/>
+        </w:rPr>
+        <w:t>respostaSuspeitoA</w:t>
+      </w:r>
+      <w:proofErr w:type="spellEnd"/>
+      <w:r>
+        <w:rPr>
+          <w:rFonts w:ascii="Consolas" w:hAnsi="Consolas" w:cs="Consolas"/>
+          <w:color w:val="000000"/>
+          <w:sz w:val="20"/>
+          <w:szCs w:val="20"/>
+        </w:rPr>
+        <w:t>);</w:t>
+      </w:r>
+    </w:p>
+    <w:p>
+      <w:pPr>
+        <w:autoSpaceDE w:val="0"/>
+        <w:autoSpaceDN w:val="0"/>
+        <w:adjustRightInd w:val="0"/>
+        <w:spacing w:after="0" w:line="240" w:lineRule="auto"/>
+        <w:rPr>
+          <w:rFonts w:ascii="Consolas" w:hAnsi="Consolas" w:cs="Consolas"/>
+          <w:sz w:val="20"/>
+          <w:szCs w:val="20"/>
+        </w:rPr>
+      </w:pPr>
+      <w:r>
+        <w:rPr>
+          <w:rFonts w:ascii="Consolas" w:hAnsi="Consolas" w:cs="Consolas"/>
+          <w:color w:val="000000"/>
+          <w:sz w:val="20"/>
+          <w:szCs w:val="20"/>
+        </w:rPr>
+        <w:tab/>
+      </w:r>
+      <w:r>
+        <w:rPr>
+          <w:rFonts w:ascii="Consolas" w:hAnsi="Consolas" w:cs="Consolas"/>
+          <w:color w:val="000000"/>
+          <w:sz w:val="20"/>
+          <w:szCs w:val="20"/>
+        </w:rPr>
+        <w:tab/>
+      </w:r>
+    </w:p>
+    <w:p>
+      <w:pPr>
+        <w:autoSpaceDE w:val="0"/>
+        <w:autoSpaceDN w:val="0"/>
+        <w:adjustRightInd w:val="0"/>
+        <w:spacing w:after="0" w:line="240" w:lineRule="auto"/>
+        <w:rPr>
+          <w:rFonts w:ascii="Consolas" w:hAnsi="Consolas" w:cs="Consolas"/>
+          <w:sz w:val="20"/>
+          <w:szCs w:val="20"/>
+        </w:rPr>
+      </w:pPr>
+      <w:r>
+        <w:rPr>
+          <w:rFonts w:ascii="Consolas" w:hAnsi="Consolas" w:cs="Consolas"/>
+          <w:color w:val="000000"/>
+          <w:sz w:val="20"/>
+          <w:szCs w:val="20"/>
+        </w:rPr>
+        <w:tab/>
+      </w:r>
+      <w:r>
+        <w:rPr>
+          <w:rFonts w:ascii="Consolas" w:hAnsi="Consolas" w:cs="Consolas"/>
+          <w:color w:val="000000"/>
+          <w:sz w:val="20"/>
+          <w:szCs w:val="20"/>
+        </w:rPr>
+        <w:tab/>
+      </w:r>
+      <w:proofErr w:type="spellStart"/>
+      <w:proofErr w:type="gramStart"/>
+      <w:r>
+        <w:rPr>
+          <w:rFonts w:ascii="Consolas" w:hAnsi="Consolas" w:cs="Consolas"/>
+          <w:i/>
+          <w:iCs/>
+          <w:color w:val="000000"/>
+          <w:sz w:val="20"/>
+          <w:szCs w:val="20"/>
+        </w:rPr>
+        <w:t>assertEquals</w:t>
+      </w:r>
+      <w:proofErr w:type="spellEnd"/>
+      <w:r>
+        <w:rPr>
+          <w:rFonts w:ascii="Consolas" w:hAnsi="Consolas" w:cs="Consolas"/>
+          <w:color w:val="000000"/>
+          <w:sz w:val="20"/>
+          <w:szCs w:val="20"/>
+        </w:rPr>
+        <w:t>(</w:t>
+      </w:r>
+      <w:proofErr w:type="gramEnd"/>
+      <w:r>
+        <w:rPr>
+          <w:rFonts w:ascii="Consolas" w:hAnsi="Consolas" w:cs="Consolas"/>
+          <w:color w:val="000000"/>
+          <w:sz w:val="20"/>
+          <w:szCs w:val="20"/>
+        </w:rPr>
+        <w:t xml:space="preserve">15, </w:t>
+      </w:r>
+      <w:proofErr w:type="spellStart"/>
+      <w:r>
+        <w:rPr>
+          <w:rFonts w:ascii="Consolas" w:hAnsi="Consolas" w:cs="Consolas"/>
+          <w:color w:val="6A3E3E"/>
+          <w:sz w:val="20"/>
+          <w:szCs w:val="20"/>
+        </w:rPr>
+        <w:t>penaSuspeitoA</w:t>
+      </w:r>
+      <w:proofErr w:type="spellEnd"/>
+      <w:r>
+        <w:rPr>
+          <w:rFonts w:ascii="Consolas" w:hAnsi="Consolas" w:cs="Consolas"/>
+          <w:color w:val="000000"/>
+          <w:sz w:val="20"/>
+          <w:szCs w:val="20"/>
+        </w:rPr>
+        <w:t>);</w:t>
+      </w:r>
+    </w:p>
+    <w:p>
+      <w:pPr>
+        <w:autoSpaceDE w:val="0"/>
+        <w:autoSpaceDN w:val="0"/>
+        <w:adjustRightInd w:val="0"/>
+        <w:spacing w:after="0" w:line="240" w:lineRule="auto"/>
+        <w:rPr>
+          <w:rFonts w:ascii="Consolas" w:hAnsi="Consolas" w:cs="Consolas"/>
+          <w:sz w:val="20"/>
+          <w:szCs w:val="20"/>
+        </w:rPr>
+      </w:pPr>
+      <w:r>
+        <w:rPr>
+          <w:rFonts w:ascii="Consolas" w:hAnsi="Consolas" w:cs="Consolas"/>
+          <w:color w:val="000000"/>
+          <w:sz w:val="20"/>
+          <w:szCs w:val="20"/>
+        </w:rPr>
+        <w:tab/>
+      </w:r>
+      <w:r>
+        <w:rPr>
+          <w:rFonts w:ascii="Consolas" w:hAnsi="Consolas" w:cs="Consolas"/>
+          <w:color w:val="000000"/>
+          <w:sz w:val="20"/>
+          <w:szCs w:val="20"/>
+        </w:rPr>
+        <w:tab/>
+      </w:r>
+      <w:proofErr w:type="spellStart"/>
+      <w:proofErr w:type="gramStart"/>
+      <w:r>
+        <w:rPr>
+          <w:rFonts w:ascii="Consolas" w:hAnsi="Consolas" w:cs="Consolas"/>
+          <w:i/>
+          <w:iCs/>
+          <w:color w:val="000000"/>
+          <w:sz w:val="20"/>
+          <w:szCs w:val="20"/>
+        </w:rPr>
+        <w:t>assertEquals</w:t>
+      </w:r>
+      <w:proofErr w:type="spellEnd"/>
+      <w:r>
+        <w:rPr>
+          <w:rFonts w:ascii="Consolas" w:hAnsi="Consolas" w:cs="Consolas"/>
+          <w:color w:val="000000"/>
+          <w:sz w:val="20"/>
+          <w:szCs w:val="20"/>
+        </w:rPr>
+        <w:t>(</w:t>
+      </w:r>
+      <w:proofErr w:type="gramEnd"/>
+      <w:r>
+        <w:rPr>
+          <w:rFonts w:ascii="Consolas" w:hAnsi="Consolas" w:cs="Consolas"/>
+          <w:color w:val="000000"/>
+          <w:sz w:val="20"/>
+          <w:szCs w:val="20"/>
+        </w:rPr>
+        <w:t xml:space="preserve">15, </w:t>
+      </w:r>
+      <w:proofErr w:type="spellStart"/>
+      <w:r>
+        <w:rPr>
+          <w:rFonts w:ascii="Consolas" w:hAnsi="Consolas" w:cs="Consolas"/>
+          <w:color w:val="6A3E3E"/>
+          <w:sz w:val="20"/>
+          <w:szCs w:val="20"/>
+        </w:rPr>
+        <w:t>penaSuspeitoB</w:t>
+      </w:r>
+      <w:proofErr w:type="spellEnd"/>
+      <w:r>
+        <w:rPr>
+          <w:rFonts w:ascii="Consolas" w:hAnsi="Consolas" w:cs="Consolas"/>
+          <w:color w:val="000000"/>
+          <w:sz w:val="20"/>
+          <w:szCs w:val="20"/>
+        </w:rPr>
+        <w:t>);</w:t>
+      </w:r>
+    </w:p>
+    <w:p>
+      <w:pPr>
+        <w:autoSpaceDE w:val="0"/>
+        <w:autoSpaceDN w:val="0"/>
+        <w:adjustRightInd w:val="0"/>
+        <w:spacing w:after="0" w:line="240" w:lineRule="auto"/>
+        <w:rPr>
+          <w:rFonts w:ascii="Consolas" w:hAnsi="Consolas" w:cs="Consolas"/>
+          <w:sz w:val="20"/>
+          <w:szCs w:val="20"/>
+        </w:rPr>
+      </w:pPr>
+      <w:r>
+        <w:rPr>
+          <w:rFonts w:ascii="Consolas" w:hAnsi="Consolas" w:cs="Consolas"/>
+          <w:color w:val="000000"/>
+          <w:sz w:val="20"/>
+          <w:szCs w:val="20"/>
+        </w:rPr>
+        <w:tab/>
+      </w:r>
+      <w:r>
+        <w:rPr>
+          <w:rFonts w:ascii="Consolas" w:hAnsi="Consolas" w:cs="Consolas"/>
+          <w:color w:val="000000"/>
+          <w:sz w:val="20"/>
+          <w:szCs w:val="20"/>
+        </w:rPr>
+        <w:tab/>
+      </w:r>
+    </w:p>
+    <w:p>
+      <w:pPr>
+        <w:autoSpaceDE w:val="0"/>
+        <w:autoSpaceDN w:val="0"/>
+        <w:adjustRightInd w:val="0"/>
+        <w:spacing w:after="0" w:line="240" w:lineRule="auto"/>
+        <w:rPr>
+          <w:rFonts w:ascii="Consolas" w:hAnsi="Consolas" w:cs="Consolas"/>
+          <w:sz w:val="20"/>
+          <w:szCs w:val="20"/>
+        </w:rPr>
+      </w:pPr>
+      <w:r>
+        <w:rPr>
+          <w:rFonts w:ascii="Consolas" w:hAnsi="Consolas" w:cs="Consolas"/>
+          <w:color w:val="000000"/>
+          <w:sz w:val="20"/>
+          <w:szCs w:val="20"/>
+        </w:rPr>
+        <w:tab/>
+        <w:t>}</w:t>
+      </w:r>
+    </w:p>
+    <w:p>
+      <w:pPr>
+        <w:autoSpaceDE w:val="0"/>
+        <w:autoSpaceDN w:val="0"/>
+        <w:adjustRightInd w:val="0"/>
+        <w:spacing w:after="0" w:line="240" w:lineRule="auto"/>
+        <w:rPr>
+          <w:rFonts w:ascii="Consolas" w:hAnsi="Consolas" w:cs="Consolas"/>
+          <w:sz w:val="20"/>
+          <w:szCs w:val="20"/>
+        </w:rPr>
+      </w:pPr>
+      <w:r>
+        <w:rPr>
+          <w:rFonts w:ascii="Consolas" w:hAnsi="Consolas" w:cs="Consolas"/>
+          <w:color w:val="000000"/>
+          <w:sz w:val="20"/>
+          <w:szCs w:val="20"/>
+        </w:rPr>
+        <w:tab/>
+      </w:r>
+    </w:p>
+    <w:p>
+      <w:pPr>
+        <w:autoSpaceDE w:val="0"/>
+        <w:autoSpaceDN w:val="0"/>
+        <w:adjustRightInd w:val="0"/>
+        <w:spacing w:after="0" w:line="240" w:lineRule="auto"/>
+        <w:rPr>
+          <w:rFonts w:ascii="Consolas" w:hAnsi="Consolas" w:cs="Consolas"/>
+          <w:sz w:val="20"/>
+          <w:szCs w:val="20"/>
+        </w:rPr>
+      </w:pPr>
+      <w:r>
+        <w:rPr>
+          <w:rFonts w:ascii="Consolas" w:hAnsi="Consolas" w:cs="Consolas"/>
+          <w:color w:val="000000"/>
+          <w:sz w:val="20"/>
+          <w:szCs w:val="20"/>
+        </w:rPr>
+        <w:tab/>
+      </w:r>
+      <w:r>
+        <w:rPr>
+          <w:rFonts w:ascii="Consolas" w:hAnsi="Consolas" w:cs="Consolas"/>
+          <w:color w:val="646464"/>
+          <w:sz w:val="20"/>
+          <w:szCs w:val="20"/>
+        </w:rPr>
+        <w:t>@Test</w:t>
+      </w:r>
+    </w:p>
+    <w:p>
+      <w:pPr>
+        <w:autoSpaceDE w:val="0"/>
+        <w:autoSpaceDN w:val="0"/>
+        <w:adjustRightInd w:val="0"/>
+        <w:spacing w:after="0" w:line="240" w:lineRule="auto"/>
+        <w:rPr>
+          <w:rFonts w:ascii="Consolas" w:hAnsi="Consolas" w:cs="Consolas"/>
+          <w:sz w:val="20"/>
+          <w:szCs w:val="20"/>
+        </w:rPr>
+      </w:pPr>
+      <w:r>
+        <w:rPr>
+          <w:rFonts w:ascii="Consolas" w:hAnsi="Consolas" w:cs="Consolas"/>
+          <w:color w:val="000000"/>
+          <w:sz w:val="20"/>
+          <w:szCs w:val="20"/>
+        </w:rPr>
+        <w:tab/>
+      </w:r>
+      <w:proofErr w:type="spellStart"/>
+      <w:r>
+        <w:rPr>
+          <w:rFonts w:ascii="Consolas" w:hAnsi="Consolas" w:cs="Consolas"/>
+          <w:b/>
+          <w:bCs/>
+          <w:color w:val="7F0055"/>
+          <w:sz w:val="20"/>
+          <w:szCs w:val="20"/>
+        </w:rPr>
+        <w:t>void</w:t>
+      </w:r>
+      <w:proofErr w:type="spellEnd"/>
+      <w:r>
+        <w:rPr>
+          <w:rFonts w:ascii="Consolas" w:hAnsi="Consolas" w:cs="Consolas"/>
+          <w:color w:val="000000"/>
+          <w:sz w:val="20"/>
+          <w:szCs w:val="20"/>
+        </w:rPr>
+        <w:t xml:space="preserve"> testCalculaPenaCenario2() {</w:t>
+      </w:r>
+    </w:p>
+    <w:p>
+      <w:pPr>
+        <w:autoSpaceDE w:val="0"/>
+        <w:autoSpaceDN w:val="0"/>
+        <w:adjustRightInd w:val="0"/>
+        <w:spacing w:after="0" w:line="240" w:lineRule="auto"/>
+        <w:rPr>
+          <w:rFonts w:ascii="Consolas" w:hAnsi="Consolas" w:cs="Consolas"/>
+          <w:sz w:val="20"/>
+          <w:szCs w:val="20"/>
+        </w:rPr>
+      </w:pPr>
+      <w:r>
+        <w:rPr>
+          <w:rFonts w:ascii="Consolas" w:hAnsi="Consolas" w:cs="Consolas"/>
+          <w:color w:val="000000"/>
+          <w:sz w:val="20"/>
+          <w:szCs w:val="20"/>
+        </w:rPr>
+        <w:tab/>
+      </w:r>
+      <w:r>
+        <w:rPr>
+          <w:rFonts w:ascii="Consolas" w:hAnsi="Consolas" w:cs="Consolas"/>
+          <w:color w:val="000000"/>
+          <w:sz w:val="20"/>
+          <w:szCs w:val="20"/>
+        </w:rPr>
+        <w:tab/>
+        <w:t xml:space="preserve">Resposta </w:t>
+      </w:r>
+      <w:proofErr w:type="spellStart"/>
+      <w:r>
+        <w:rPr>
+          <w:rFonts w:ascii="Consolas" w:hAnsi="Consolas" w:cs="Consolas"/>
+          <w:color w:val="6A3E3E"/>
+          <w:sz w:val="20"/>
+          <w:szCs w:val="20"/>
+        </w:rPr>
+        <w:t>respostaSuspeitoA</w:t>
+      </w:r>
+      <w:proofErr w:type="spellEnd"/>
+      <w:r>
+        <w:rPr>
+          <w:rFonts w:ascii="Consolas" w:hAnsi="Consolas" w:cs="Consolas"/>
+          <w:color w:val="000000"/>
+          <w:sz w:val="20"/>
+          <w:szCs w:val="20"/>
+        </w:rPr>
+        <w:t xml:space="preserve"> = </w:t>
+      </w:r>
+      <w:proofErr w:type="spellStart"/>
+      <w:r>
+        <w:rPr>
+          <w:rFonts w:ascii="Consolas" w:hAnsi="Consolas" w:cs="Consolas"/>
+          <w:color w:val="000000"/>
+          <w:sz w:val="20"/>
+          <w:szCs w:val="20"/>
+        </w:rPr>
+        <w:t>Resposta.</w:t>
+      </w:r>
+      <w:r>
+        <w:rPr>
+          <w:rFonts w:ascii="Consolas" w:hAnsi="Consolas" w:cs="Consolas"/>
+          <w:b/>
+          <w:bCs/>
+          <w:i/>
+          <w:iCs/>
+          <w:color w:val="0000C0"/>
+          <w:sz w:val="20"/>
+          <w:szCs w:val="20"/>
+        </w:rPr>
+        <w:t>DELACAO</w:t>
+      </w:r>
+      <w:proofErr w:type="spellEnd"/>
+      <w:r>
+        <w:rPr>
+          <w:rFonts w:ascii="Consolas" w:hAnsi="Consolas" w:cs="Consolas"/>
+          <w:color w:val="000000"/>
+          <w:sz w:val="20"/>
+          <w:szCs w:val="20"/>
+        </w:rPr>
+        <w:t>;</w:t>
+      </w:r>
+    </w:p>
+    <w:p>
+      <w:pPr>
+        <w:autoSpaceDE w:val="0"/>
+        <w:autoSpaceDN w:val="0"/>
+        <w:adjustRightInd w:val="0"/>
+        <w:spacing w:after="0" w:line="240" w:lineRule="auto"/>
+        <w:rPr>
+          <w:rFonts w:ascii="Consolas" w:hAnsi="Consolas" w:cs="Consolas"/>
+          <w:sz w:val="20"/>
+          <w:szCs w:val="20"/>
+        </w:rPr>
+      </w:pPr>
+      <w:r>
+        <w:rPr>
+          <w:rFonts w:ascii="Consolas" w:hAnsi="Consolas" w:cs="Consolas"/>
+          <w:color w:val="000000"/>
+          <w:sz w:val="20"/>
+          <w:szCs w:val="20"/>
+        </w:rPr>
+        <w:tab/>
+      </w:r>
+      <w:r>
+        <w:rPr>
+          <w:rFonts w:ascii="Consolas" w:hAnsi="Consolas" w:cs="Consolas"/>
+          <w:color w:val="000000"/>
+          <w:sz w:val="20"/>
+          <w:szCs w:val="20"/>
+        </w:rPr>
+        <w:tab/>
+        <w:t xml:space="preserve">Resposta </w:t>
+      </w:r>
+      <w:proofErr w:type="spellStart"/>
+      <w:r>
+        <w:rPr>
+          <w:rFonts w:ascii="Consolas" w:hAnsi="Consolas" w:cs="Consolas"/>
+          <w:color w:val="6A3E3E"/>
+          <w:sz w:val="20"/>
+          <w:szCs w:val="20"/>
+        </w:rPr>
+        <w:t>respostaSuspeitoB</w:t>
+      </w:r>
+      <w:proofErr w:type="spellEnd"/>
+      <w:r>
+        <w:rPr>
+          <w:rFonts w:ascii="Consolas" w:hAnsi="Consolas" w:cs="Consolas"/>
+          <w:color w:val="000000"/>
+          <w:sz w:val="20"/>
+          <w:szCs w:val="20"/>
+        </w:rPr>
+        <w:t xml:space="preserve"> = </w:t>
+      </w:r>
+      <w:proofErr w:type="spellStart"/>
+      <w:r>
+        <w:rPr>
+          <w:rFonts w:ascii="Consolas" w:hAnsi="Consolas" w:cs="Consolas"/>
+          <w:color w:val="000000"/>
+          <w:sz w:val="20"/>
+          <w:szCs w:val="20"/>
+        </w:rPr>
+        <w:t>Resposta.</w:t>
+      </w:r>
+      <w:r>
+        <w:rPr>
+          <w:rFonts w:ascii="Consolas" w:hAnsi="Consolas" w:cs="Consolas"/>
+          <w:b/>
+          <w:bCs/>
+          <w:i/>
+          <w:iCs/>
+          <w:color w:val="0000C0"/>
+          <w:sz w:val="20"/>
+          <w:szCs w:val="20"/>
+        </w:rPr>
+        <w:t>NEGACAO</w:t>
+      </w:r>
+      <w:proofErr w:type="spellEnd"/>
+      <w:r>
+        <w:rPr>
+          <w:rFonts w:ascii="Consolas" w:hAnsi="Consolas" w:cs="Consolas"/>
+          <w:color w:val="000000"/>
+          <w:sz w:val="20"/>
+          <w:szCs w:val="20"/>
+        </w:rPr>
+        <w:t>;</w:t>
+      </w:r>
+    </w:p>
+    <w:p>
+      <w:pPr>
+        <w:autoSpaceDE w:val="0"/>
+        <w:autoSpaceDN w:val="0"/>
+        <w:adjustRightInd w:val="0"/>
+        <w:spacing w:after="0" w:line="240" w:lineRule="auto"/>
+        <w:rPr>
+          <w:rFonts w:ascii="Consolas" w:hAnsi="Consolas" w:cs="Consolas"/>
+          <w:sz w:val="20"/>
+          <w:szCs w:val="20"/>
+        </w:rPr>
+      </w:pPr>
+      <w:r>
+        <w:rPr>
+          <w:rFonts w:ascii="Consolas" w:hAnsi="Consolas" w:cs="Consolas"/>
+          <w:color w:val="000000"/>
+          <w:sz w:val="20"/>
+          <w:szCs w:val="20"/>
+        </w:rPr>
+        <w:tab/>
+      </w:r>
+      <w:r>
+        <w:rPr>
+          <w:rFonts w:ascii="Consolas" w:hAnsi="Consolas" w:cs="Consolas"/>
+          <w:color w:val="000000"/>
+          <w:sz w:val="20"/>
+          <w:szCs w:val="20"/>
+        </w:rPr>
+        <w:tab/>
+      </w:r>
+    </w:p>
+    <w:p>
+      <w:pPr>
+        <w:autoSpaceDE w:val="0"/>
+        <w:autoSpaceDN w:val="0"/>
+        <w:adjustRightInd w:val="0"/>
+        <w:spacing w:after="0" w:line="240" w:lineRule="auto"/>
+        <w:rPr>
+          <w:rFonts w:ascii="Consolas" w:hAnsi="Consolas" w:cs="Consolas"/>
+          <w:sz w:val="20"/>
+          <w:szCs w:val="20"/>
+        </w:rPr>
+      </w:pPr>
+      <w:r>
+        <w:rPr>
+          <w:rFonts w:ascii="Consolas" w:hAnsi="Consolas" w:cs="Consolas"/>
+          <w:color w:val="000000"/>
+          <w:sz w:val="20"/>
+          <w:szCs w:val="20"/>
+        </w:rPr>
+        <w:tab/>
+      </w:r>
+      <w:r>
+        <w:rPr>
+          <w:rFonts w:ascii="Consolas" w:hAnsi="Consolas" w:cs="Consolas"/>
+          <w:color w:val="000000"/>
+          <w:sz w:val="20"/>
+          <w:szCs w:val="20"/>
+        </w:rPr>
+        <w:tab/>
+      </w:r>
+      <w:proofErr w:type="spellStart"/>
+      <w:r>
+        <w:rPr>
+          <w:rFonts w:ascii="Consolas" w:hAnsi="Consolas" w:cs="Consolas"/>
+          <w:color w:val="000000"/>
+          <w:sz w:val="20"/>
+          <w:szCs w:val="20"/>
+        </w:rPr>
+        <w:t>JulgamentoPrisioneiro</w:t>
+      </w:r>
+      <w:proofErr w:type="spellEnd"/>
+      <w:r>
+        <w:rPr>
+          <w:rFonts w:ascii="Consolas" w:hAnsi="Consolas" w:cs="Consolas"/>
+          <w:color w:val="000000"/>
+          <w:sz w:val="20"/>
+          <w:szCs w:val="20"/>
+        </w:rPr>
+        <w:t xml:space="preserve"> </w:t>
+      </w:r>
+      <w:proofErr w:type="spellStart"/>
+      <w:r>
+        <w:rPr>
+          <w:rFonts w:ascii="Consolas" w:hAnsi="Consolas" w:cs="Consolas"/>
+          <w:color w:val="6A3E3E"/>
+          <w:sz w:val="20"/>
+          <w:szCs w:val="20"/>
+        </w:rPr>
+        <w:t>dp</w:t>
+      </w:r>
+      <w:proofErr w:type="spellEnd"/>
+      <w:r>
+        <w:rPr>
+          <w:rFonts w:ascii="Consolas" w:hAnsi="Consolas" w:cs="Consolas"/>
+          <w:color w:val="000000"/>
+          <w:sz w:val="20"/>
+          <w:szCs w:val="20"/>
+        </w:rPr>
+        <w:t xml:space="preserve"> = </w:t>
+      </w:r>
+      <w:r>
+        <w:rPr>
+          <w:rFonts w:ascii="Consolas" w:hAnsi="Consolas" w:cs="Consolas"/>
+          <w:b/>
+          <w:bCs/>
+          <w:color w:val="7F0055"/>
+          <w:sz w:val="20"/>
+          <w:szCs w:val="20"/>
+        </w:rPr>
+        <w:t>new</w:t>
+      </w:r>
+      <w:r>
+        <w:rPr>
+          <w:rFonts w:ascii="Consolas" w:hAnsi="Consolas" w:cs="Consolas"/>
+          <w:color w:val="000000"/>
+          <w:sz w:val="20"/>
+          <w:szCs w:val="20"/>
+        </w:rPr>
+        <w:t xml:space="preserve"> </w:t>
+      </w:r>
+      <w:proofErr w:type="spellStart"/>
+      <w:proofErr w:type="gramStart"/>
+      <w:r>
+        <w:rPr>
+          <w:rFonts w:ascii="Consolas" w:hAnsi="Consolas" w:cs="Consolas"/>
+          <w:color w:val="000000"/>
+          <w:sz w:val="20"/>
+          <w:szCs w:val="20"/>
+        </w:rPr>
+        <w:t>JulgamentoPrisioneiro</w:t>
+      </w:r>
+      <w:proofErr w:type="spellEnd"/>
+      <w:r>
+        <w:rPr>
+          <w:rFonts w:ascii="Consolas" w:hAnsi="Consolas" w:cs="Consolas"/>
+          <w:color w:val="000000"/>
+          <w:sz w:val="20"/>
+          <w:szCs w:val="20"/>
+        </w:rPr>
+        <w:t>(</w:t>
+      </w:r>
+      <w:proofErr w:type="gramEnd"/>
+      <w:r>
+        <w:rPr>
+          <w:rFonts w:ascii="Consolas" w:hAnsi="Consolas" w:cs="Consolas"/>
+          <w:color w:val="000000"/>
+          <w:sz w:val="20"/>
+          <w:szCs w:val="20"/>
+        </w:rPr>
+        <w:t>);</w:t>
+      </w:r>
+    </w:p>
+    <w:p>
+      <w:pPr>
+        <w:autoSpaceDE w:val="0"/>
+        <w:autoSpaceDN w:val="0"/>
+        <w:adjustRightInd w:val="0"/>
+        <w:spacing w:after="0" w:line="240" w:lineRule="auto"/>
+        <w:rPr>
+          <w:rFonts w:ascii="Consolas" w:hAnsi="Consolas" w:cs="Consolas"/>
+          <w:sz w:val="20"/>
+          <w:szCs w:val="20"/>
+        </w:rPr>
+      </w:pPr>
+      <w:r>
+        <w:rPr>
+          <w:rFonts w:ascii="Consolas" w:hAnsi="Consolas" w:cs="Consolas"/>
+          <w:color w:val="000000"/>
+          <w:sz w:val="20"/>
+          <w:szCs w:val="20"/>
+        </w:rPr>
+        <w:tab/>
+      </w:r>
+      <w:r>
+        <w:rPr>
+          <w:rFonts w:ascii="Consolas" w:hAnsi="Consolas" w:cs="Consolas"/>
+          <w:color w:val="000000"/>
+          <w:sz w:val="20"/>
+          <w:szCs w:val="20"/>
+        </w:rPr>
+        <w:tab/>
+      </w:r>
+      <w:proofErr w:type="spellStart"/>
+      <w:r>
+        <w:rPr>
+          <w:rFonts w:ascii="Consolas" w:hAnsi="Consolas" w:cs="Consolas"/>
+          <w:i/>
+          <w:iCs/>
+          <w:color w:val="000000"/>
+          <w:sz w:val="20"/>
+          <w:szCs w:val="20"/>
+        </w:rPr>
+        <w:t>assertNotNull</w:t>
+      </w:r>
+      <w:proofErr w:type="spellEnd"/>
+      <w:r>
+        <w:rPr>
+          <w:rFonts w:ascii="Consolas" w:hAnsi="Consolas" w:cs="Consolas"/>
+          <w:color w:val="000000"/>
+          <w:sz w:val="20"/>
+          <w:szCs w:val="20"/>
+        </w:rPr>
+        <w:t>(</w:t>
+      </w:r>
+      <w:proofErr w:type="spellStart"/>
+      <w:r>
+        <w:rPr>
+          <w:rFonts w:ascii="Consolas" w:hAnsi="Consolas" w:cs="Consolas"/>
+          <w:color w:val="6A3E3E"/>
+          <w:sz w:val="20"/>
+          <w:szCs w:val="20"/>
+        </w:rPr>
+        <w:t>dp</w:t>
+      </w:r>
+      <w:proofErr w:type="spellEnd"/>
+      <w:r>
+        <w:rPr>
+          <w:rFonts w:ascii="Consolas" w:hAnsi="Consolas" w:cs="Consolas"/>
+          <w:color w:val="000000"/>
+          <w:sz w:val="20"/>
+          <w:szCs w:val="20"/>
+        </w:rPr>
+        <w:t>);</w:t>
+      </w:r>
+    </w:p>
+    <w:p>
+      <w:pPr>
+        <w:autoSpaceDE w:val="0"/>
+        <w:autoSpaceDN w:val="0"/>
+        <w:adjustRightInd w:val="0"/>
+        <w:spacing w:after="0" w:line="240" w:lineRule="auto"/>
+        <w:rPr>
+          <w:rFonts w:ascii="Consolas" w:hAnsi="Consolas" w:cs="Consolas"/>
+          <w:sz w:val="20"/>
+          <w:szCs w:val="20"/>
+        </w:rPr>
+      </w:pPr>
+      <w:r>
+        <w:rPr>
+          <w:rFonts w:ascii="Consolas" w:hAnsi="Consolas" w:cs="Consolas"/>
+          <w:color w:val="000000"/>
+          <w:sz w:val="20"/>
+          <w:szCs w:val="20"/>
+        </w:rPr>
+        <w:tab/>
+      </w:r>
+      <w:r>
+        <w:rPr>
+          <w:rFonts w:ascii="Consolas" w:hAnsi="Consolas" w:cs="Consolas"/>
+          <w:color w:val="000000"/>
+          <w:sz w:val="20"/>
+          <w:szCs w:val="20"/>
+        </w:rPr>
+        <w:tab/>
+      </w:r>
+    </w:p>
+    <w:p>
+      <w:pPr>
+        <w:autoSpaceDE w:val="0"/>
+        <w:autoSpaceDN w:val="0"/>
+        <w:adjustRightInd w:val="0"/>
+        <w:spacing w:after="0" w:line="240" w:lineRule="auto"/>
+        <w:rPr>
+          <w:rFonts w:ascii="Consolas" w:hAnsi="Consolas" w:cs="Consolas"/>
+          <w:sz w:val="20"/>
+          <w:szCs w:val="20"/>
+        </w:rPr>
+      </w:pPr>
+      <w:r>
+        <w:rPr>
+          <w:rFonts w:ascii="Consolas" w:hAnsi="Consolas" w:cs="Consolas"/>
+          <w:color w:val="000000"/>
+          <w:sz w:val="20"/>
+          <w:szCs w:val="20"/>
+        </w:rPr>
+        <w:tab/>
+      </w:r>
+      <w:r>
+        <w:rPr>
+          <w:rFonts w:ascii="Consolas" w:hAnsi="Consolas" w:cs="Consolas"/>
+          <w:color w:val="000000"/>
+          <w:sz w:val="20"/>
+          <w:szCs w:val="20"/>
+        </w:rPr>
+        <w:tab/>
+      </w:r>
+      <w:proofErr w:type="spellStart"/>
+      <w:r>
+        <w:rPr>
+          <w:rFonts w:ascii="Consolas" w:hAnsi="Consolas" w:cs="Consolas"/>
+          <w:b/>
+          <w:bCs/>
+          <w:color w:val="7F0055"/>
+          <w:sz w:val="20"/>
+          <w:szCs w:val="20"/>
+        </w:rPr>
+        <w:t>int</w:t>
+      </w:r>
+      <w:proofErr w:type="spellEnd"/>
+      <w:r>
+        <w:rPr>
+          <w:rFonts w:ascii="Consolas" w:hAnsi="Consolas" w:cs="Consolas"/>
+          <w:color w:val="000000"/>
+          <w:sz w:val="20"/>
+          <w:szCs w:val="20"/>
+        </w:rPr>
+        <w:t xml:space="preserve"> </w:t>
+      </w:r>
+      <w:proofErr w:type="spellStart"/>
+      <w:r>
+        <w:rPr>
+          <w:rFonts w:ascii="Consolas" w:hAnsi="Consolas" w:cs="Consolas"/>
+          <w:color w:val="6A3E3E"/>
+          <w:sz w:val="20"/>
+          <w:szCs w:val="20"/>
+        </w:rPr>
+        <w:t>penaSuspeitoA</w:t>
+      </w:r>
+      <w:proofErr w:type="spellEnd"/>
+      <w:r>
+        <w:rPr>
+          <w:rFonts w:ascii="Consolas" w:hAnsi="Consolas" w:cs="Consolas"/>
+          <w:color w:val="000000"/>
+          <w:sz w:val="20"/>
+          <w:szCs w:val="20"/>
+        </w:rPr>
+        <w:t xml:space="preserve"> = </w:t>
+      </w:r>
+      <w:proofErr w:type="spellStart"/>
+      <w:proofErr w:type="gramStart"/>
+      <w:r>
+        <w:rPr>
+          <w:rFonts w:ascii="Consolas" w:hAnsi="Consolas" w:cs="Consolas"/>
+          <w:color w:val="6A3E3E"/>
+          <w:sz w:val="20"/>
+          <w:szCs w:val="20"/>
+        </w:rPr>
+        <w:t>dp</w:t>
+      </w:r>
+      <w:r>
+        <w:rPr>
+          <w:rFonts w:ascii="Consolas" w:hAnsi="Consolas" w:cs="Consolas"/>
+          <w:color w:val="000000"/>
+          <w:sz w:val="20"/>
+          <w:szCs w:val="20"/>
+        </w:rPr>
+        <w:t>.calculaPena</w:t>
+      </w:r>
+      <w:proofErr w:type="spellEnd"/>
+      <w:proofErr w:type="gramEnd"/>
+      <w:r>
+        <w:rPr>
+          <w:rFonts w:ascii="Consolas" w:hAnsi="Consolas" w:cs="Consolas"/>
+          <w:color w:val="000000"/>
+          <w:sz w:val="20"/>
+          <w:szCs w:val="20"/>
+        </w:rPr>
+        <w:t>(</w:t>
+      </w:r>
+      <w:proofErr w:type="spellStart"/>
+      <w:r>
+        <w:rPr>
+          <w:rFonts w:ascii="Consolas" w:hAnsi="Consolas" w:cs="Consolas"/>
+          <w:color w:val="6A3E3E"/>
+          <w:sz w:val="20"/>
+          <w:szCs w:val="20"/>
+        </w:rPr>
+        <w:t>respostaSuspeitoA</w:t>
+      </w:r>
+      <w:proofErr w:type="spellEnd"/>
+      <w:r>
+        <w:rPr>
+          <w:rFonts w:ascii="Consolas" w:hAnsi="Consolas" w:cs="Consolas"/>
+          <w:color w:val="000000"/>
+          <w:sz w:val="20"/>
+          <w:szCs w:val="20"/>
+        </w:rPr>
+        <w:t xml:space="preserve">, </w:t>
+      </w:r>
+      <w:proofErr w:type="spellStart"/>
+      <w:r>
+        <w:rPr>
+          <w:rFonts w:ascii="Consolas" w:hAnsi="Consolas" w:cs="Consolas"/>
+          <w:color w:val="6A3E3E"/>
+          <w:sz w:val="20"/>
+          <w:szCs w:val="20"/>
+        </w:rPr>
+        <w:t>respostaSuspeitoB</w:t>
+      </w:r>
+      <w:proofErr w:type="spellEnd"/>
+      <w:r>
+        <w:rPr>
+          <w:rFonts w:ascii="Consolas" w:hAnsi="Consolas" w:cs="Consolas"/>
+          <w:color w:val="000000"/>
+          <w:sz w:val="20"/>
+          <w:szCs w:val="20"/>
+        </w:rPr>
+        <w:t>);</w:t>
+      </w:r>
+    </w:p>
+    <w:p>
+      <w:pPr>
+        <w:autoSpaceDE w:val="0"/>
+        <w:autoSpaceDN w:val="0"/>
+        <w:adjustRightInd w:val="0"/>
+        <w:spacing w:after="0" w:line="240" w:lineRule="auto"/>
+        <w:rPr>
+          <w:rFonts w:ascii="Consolas" w:hAnsi="Consolas" w:cs="Consolas"/>
+          <w:sz w:val="20"/>
+          <w:szCs w:val="20"/>
+        </w:rPr>
+      </w:pPr>
+      <w:r>
+        <w:rPr>
+          <w:rFonts w:ascii="Consolas" w:hAnsi="Consolas" w:cs="Consolas"/>
+          <w:color w:val="000000"/>
+          <w:sz w:val="20"/>
+          <w:szCs w:val="20"/>
+        </w:rPr>
+        <w:tab/>
+      </w:r>
+      <w:r>
+        <w:rPr>
+          <w:rFonts w:ascii="Consolas" w:hAnsi="Consolas" w:cs="Consolas"/>
+          <w:color w:val="000000"/>
+          <w:sz w:val="20"/>
+          <w:szCs w:val="20"/>
+        </w:rPr>
+        <w:tab/>
+      </w:r>
+      <w:proofErr w:type="spellStart"/>
+      <w:r>
+        <w:rPr>
+          <w:rFonts w:ascii="Consolas" w:hAnsi="Consolas" w:cs="Consolas"/>
+          <w:b/>
+          <w:bCs/>
+          <w:color w:val="7F0055"/>
+          <w:sz w:val="20"/>
+          <w:szCs w:val="20"/>
+        </w:rPr>
+        <w:t>int</w:t>
+      </w:r>
+      <w:proofErr w:type="spellEnd"/>
+      <w:r>
+        <w:rPr>
+          <w:rFonts w:ascii="Consolas" w:hAnsi="Consolas" w:cs="Consolas"/>
+          <w:color w:val="000000"/>
+          <w:sz w:val="20"/>
+          <w:szCs w:val="20"/>
+        </w:rPr>
+        <w:t xml:space="preserve"> </w:t>
+      </w:r>
+      <w:proofErr w:type="spellStart"/>
+      <w:r>
+        <w:rPr>
+          <w:rFonts w:ascii="Consolas" w:hAnsi="Consolas" w:cs="Consolas"/>
+          <w:color w:val="6A3E3E"/>
+          <w:sz w:val="20"/>
+          <w:szCs w:val="20"/>
+        </w:rPr>
+        <w:t>penaSuspeitoB</w:t>
+      </w:r>
+      <w:proofErr w:type="spellEnd"/>
+      <w:r>
+        <w:rPr>
+          <w:rFonts w:ascii="Consolas" w:hAnsi="Consolas" w:cs="Consolas"/>
+          <w:color w:val="000000"/>
+          <w:sz w:val="20"/>
+          <w:szCs w:val="20"/>
+        </w:rPr>
+        <w:t xml:space="preserve"> = </w:t>
+      </w:r>
+      <w:proofErr w:type="spellStart"/>
+      <w:proofErr w:type="gramStart"/>
+      <w:r>
+        <w:rPr>
+          <w:rFonts w:ascii="Consolas" w:hAnsi="Consolas" w:cs="Consolas"/>
+          <w:color w:val="6A3E3E"/>
+          <w:sz w:val="20"/>
+          <w:szCs w:val="20"/>
+        </w:rPr>
+        <w:t>dp</w:t>
+      </w:r>
+      <w:r>
+        <w:rPr>
+          <w:rFonts w:ascii="Consolas" w:hAnsi="Consolas" w:cs="Consolas"/>
+          <w:color w:val="000000"/>
+          <w:sz w:val="20"/>
+          <w:szCs w:val="20"/>
+        </w:rPr>
+        <w:t>.calculaPena</w:t>
+      </w:r>
+      <w:proofErr w:type="spellEnd"/>
+      <w:proofErr w:type="gramEnd"/>
+      <w:r>
+        <w:rPr>
+          <w:rFonts w:ascii="Consolas" w:hAnsi="Consolas" w:cs="Consolas"/>
+          <w:color w:val="000000"/>
+          <w:sz w:val="20"/>
+          <w:szCs w:val="20"/>
+        </w:rPr>
+        <w:t>(</w:t>
+      </w:r>
+      <w:proofErr w:type="spellStart"/>
+      <w:r>
+        <w:rPr>
+          <w:rFonts w:ascii="Consolas" w:hAnsi="Consolas" w:cs="Consolas"/>
+          <w:color w:val="6A3E3E"/>
+          <w:sz w:val="20"/>
+          <w:szCs w:val="20"/>
+        </w:rPr>
+        <w:t>respostaSuspeitoB</w:t>
+      </w:r>
+      <w:proofErr w:type="spellEnd"/>
+      <w:r>
+        <w:rPr>
+          <w:rFonts w:ascii="Consolas" w:hAnsi="Consolas" w:cs="Consolas"/>
+          <w:color w:val="000000"/>
+          <w:sz w:val="20"/>
+          <w:szCs w:val="20"/>
+        </w:rPr>
+        <w:t xml:space="preserve">, </w:t>
+      </w:r>
+      <w:proofErr w:type="spellStart"/>
+      <w:r>
+        <w:rPr>
+          <w:rFonts w:ascii="Consolas" w:hAnsi="Consolas" w:cs="Consolas"/>
+          <w:color w:val="6A3E3E"/>
+          <w:sz w:val="20"/>
+          <w:szCs w:val="20"/>
+        </w:rPr>
+        <w:t>respostaSuspeitoA</w:t>
+      </w:r>
+      <w:proofErr w:type="spellEnd"/>
+      <w:r>
+        <w:rPr>
+          <w:rFonts w:ascii="Consolas" w:hAnsi="Consolas" w:cs="Consolas"/>
+          <w:color w:val="000000"/>
+          <w:sz w:val="20"/>
+          <w:szCs w:val="20"/>
+        </w:rPr>
+        <w:t>);</w:t>
+      </w:r>
+    </w:p>
+    <w:p>
+      <w:pPr>
+        <w:autoSpaceDE w:val="0"/>
+        <w:autoSpaceDN w:val="0"/>
+        <w:adjustRightInd w:val="0"/>
+        <w:spacing w:after="0" w:line="240" w:lineRule="auto"/>
+        <w:rPr>
+          <w:rFonts w:ascii="Consolas" w:hAnsi="Consolas" w:cs="Consolas"/>
+          <w:sz w:val="20"/>
+          <w:szCs w:val="20"/>
+        </w:rPr>
+      </w:pPr>
+      <w:r>
+        <w:rPr>
+          <w:rFonts w:ascii="Consolas" w:hAnsi="Consolas" w:cs="Consolas"/>
+          <w:color w:val="000000"/>
+          <w:sz w:val="20"/>
+          <w:szCs w:val="20"/>
+        </w:rPr>
+        <w:tab/>
+      </w:r>
+      <w:r>
+        <w:rPr>
+          <w:rFonts w:ascii="Consolas" w:hAnsi="Consolas" w:cs="Consolas"/>
+          <w:color w:val="000000"/>
+          <w:sz w:val="20"/>
+          <w:szCs w:val="20"/>
+        </w:rPr>
+        <w:tab/>
+      </w:r>
+    </w:p>
+    <w:p>
+      <w:pPr>
+        <w:autoSpaceDE w:val="0"/>
+        <w:autoSpaceDN w:val="0"/>
+        <w:adjustRightInd w:val="0"/>
+        <w:spacing w:after="0" w:line="240" w:lineRule="auto"/>
+        <w:rPr>
+          <w:rFonts w:ascii="Consolas" w:hAnsi="Consolas" w:cs="Consolas"/>
+          <w:sz w:val="20"/>
+          <w:szCs w:val="20"/>
+        </w:rPr>
+      </w:pPr>
+      <w:r>
+        <w:rPr>
+          <w:rFonts w:ascii="Consolas" w:hAnsi="Consolas" w:cs="Consolas"/>
+          <w:color w:val="000000"/>
+          <w:sz w:val="20"/>
+          <w:szCs w:val="20"/>
+        </w:rPr>
+        <w:tab/>
+      </w:r>
+      <w:r>
+        <w:rPr>
+          <w:rFonts w:ascii="Consolas" w:hAnsi="Consolas" w:cs="Consolas"/>
+          <w:color w:val="000000"/>
+          <w:sz w:val="20"/>
+          <w:szCs w:val="20"/>
+        </w:rPr>
+        <w:tab/>
+      </w:r>
+      <w:proofErr w:type="spellStart"/>
+      <w:proofErr w:type="gramStart"/>
+      <w:r>
+        <w:rPr>
+          <w:rFonts w:ascii="Consolas" w:hAnsi="Consolas" w:cs="Consolas"/>
+          <w:i/>
+          <w:iCs/>
+          <w:color w:val="000000"/>
+          <w:sz w:val="20"/>
+          <w:szCs w:val="20"/>
+        </w:rPr>
+        <w:t>assertEquals</w:t>
+      </w:r>
+      <w:proofErr w:type="spellEnd"/>
+      <w:r>
+        <w:rPr>
+          <w:rFonts w:ascii="Consolas" w:hAnsi="Consolas" w:cs="Consolas"/>
+          <w:color w:val="000000"/>
+          <w:sz w:val="20"/>
+          <w:szCs w:val="20"/>
+        </w:rPr>
+        <w:t>(</w:t>
+      </w:r>
+      <w:proofErr w:type="gramEnd"/>
+      <w:r>
+        <w:rPr>
+          <w:rFonts w:ascii="Consolas" w:hAnsi="Consolas" w:cs="Consolas"/>
+          <w:color w:val="000000"/>
+          <w:sz w:val="20"/>
+          <w:szCs w:val="20"/>
+        </w:rPr>
+        <w:t xml:space="preserve">10, </w:t>
+      </w:r>
+      <w:proofErr w:type="spellStart"/>
+      <w:r>
+        <w:rPr>
+          <w:rFonts w:ascii="Consolas" w:hAnsi="Consolas" w:cs="Consolas"/>
+          <w:color w:val="6A3E3E"/>
+          <w:sz w:val="20"/>
+          <w:szCs w:val="20"/>
+        </w:rPr>
+        <w:t>penaSuspeitoA</w:t>
+      </w:r>
+      <w:proofErr w:type="spellEnd"/>
+      <w:r>
+        <w:rPr>
+          <w:rFonts w:ascii="Consolas" w:hAnsi="Consolas" w:cs="Consolas"/>
+          <w:color w:val="000000"/>
+          <w:sz w:val="20"/>
+          <w:szCs w:val="20"/>
+        </w:rPr>
+        <w:t>);</w:t>
+      </w:r>
+    </w:p>
+    <w:p>
+      <w:pPr>
+        <w:autoSpaceDE w:val="0"/>
+        <w:autoSpaceDN w:val="0"/>
+        <w:adjustRightInd w:val="0"/>
+        <w:spacing w:after="0" w:line="240" w:lineRule="auto"/>
+        <w:rPr>
+          <w:rFonts w:ascii="Consolas" w:hAnsi="Consolas" w:cs="Consolas"/>
+          <w:sz w:val="20"/>
+          <w:szCs w:val="20"/>
+        </w:rPr>
+      </w:pPr>
+      <w:r>
+        <w:rPr>
+          <w:rFonts w:ascii="Consolas" w:hAnsi="Consolas" w:cs="Consolas"/>
+          <w:color w:val="000000"/>
+          <w:sz w:val="20"/>
+          <w:szCs w:val="20"/>
+        </w:rPr>
+        <w:tab/>
+      </w:r>
+      <w:r>
+        <w:rPr>
+          <w:rFonts w:ascii="Consolas" w:hAnsi="Consolas" w:cs="Consolas"/>
+          <w:color w:val="000000"/>
+          <w:sz w:val="20"/>
+          <w:szCs w:val="20"/>
+        </w:rPr>
+        <w:tab/>
+      </w:r>
+      <w:proofErr w:type="spellStart"/>
+      <w:proofErr w:type="gramStart"/>
+      <w:r>
+        <w:rPr>
+          <w:rFonts w:ascii="Consolas" w:hAnsi="Consolas" w:cs="Consolas"/>
+          <w:i/>
+          <w:iCs/>
+          <w:color w:val="000000"/>
+          <w:sz w:val="20"/>
+          <w:szCs w:val="20"/>
+        </w:rPr>
+        <w:t>assertEquals</w:t>
+      </w:r>
+      <w:proofErr w:type="spellEnd"/>
+      <w:r>
+        <w:rPr>
+          <w:rFonts w:ascii="Consolas" w:hAnsi="Consolas" w:cs="Consolas"/>
+          <w:color w:val="000000"/>
+          <w:sz w:val="20"/>
+          <w:szCs w:val="20"/>
+        </w:rPr>
+        <w:t>(</w:t>
+      </w:r>
+      <w:proofErr w:type="gramEnd"/>
+      <w:r>
+        <w:rPr>
+          <w:rFonts w:ascii="Consolas" w:hAnsi="Consolas" w:cs="Consolas"/>
+          <w:color w:val="000000"/>
+          <w:sz w:val="20"/>
+          <w:szCs w:val="20"/>
+        </w:rPr>
+        <w:t xml:space="preserve">10, </w:t>
+      </w:r>
+      <w:proofErr w:type="spellStart"/>
+      <w:r>
+        <w:rPr>
+          <w:rFonts w:ascii="Consolas" w:hAnsi="Consolas" w:cs="Consolas"/>
+          <w:color w:val="6A3E3E"/>
+          <w:sz w:val="20"/>
+          <w:szCs w:val="20"/>
+        </w:rPr>
+        <w:t>penaSuspeitoB</w:t>
+      </w:r>
+      <w:proofErr w:type="spellEnd"/>
+      <w:r>
+        <w:rPr>
+          <w:rFonts w:ascii="Consolas" w:hAnsi="Consolas" w:cs="Consolas"/>
+          <w:color w:val="000000"/>
+          <w:sz w:val="20"/>
+          <w:szCs w:val="20"/>
+        </w:rPr>
+        <w:t>);</w:t>
+      </w:r>
+    </w:p>
+    <w:p>
+      <w:pPr>
+        <w:rPr>
+          <w:rFonts w:ascii="Consolas" w:hAnsi="Consolas" w:cs="Consolas"/>
+          <w:color w:val="000000"/>
+          <w:sz w:val="20"/>
+          <w:szCs w:val="20"/>
+        </w:rPr>
+      </w:pPr>
+      <w:r>
+        <w:rPr>
+          <w:rFonts w:ascii="Consolas" w:hAnsi="Consolas" w:cs="Consolas"/>
+          <w:color w:val="000000"/>
+          <w:sz w:val="20"/>
+          <w:szCs w:val="20"/>
+        </w:rPr>
+        <w:tab/>
+        <w:t>}</w:t>
+      </w:r>
+      <w:r>
+        <w:rPr>
+          <w:rFonts w:ascii="Consolas" w:hAnsi="Consolas" w:cs="Consolas"/>
+          <w:color w:val="000000"/>
+          <w:sz w:val="20"/>
+          <w:szCs w:val="20"/>
+        </w:rPr>
+        <w:t xml:space="preserve"> </w:t>
+      </w:r>
+    </w:p>
+    <w:p>
+      <w:pPr>
+        <w:rPr>
+          <w:rFonts w:ascii="Consolas" w:hAnsi="Consolas" w:cs="Consolas"/>
+          <w:color w:val="000000"/>
+          <w:sz w:val="20"/>
+          <w:szCs w:val="20"/>
+        </w:rPr>
+      </w:pPr>
+      <w:r>
+        <w:rPr>
+          <w:rFonts w:ascii="Consolas" w:hAnsi="Consolas" w:cs="Consolas"/>
+          <w:color w:val="000000"/>
+          <w:sz w:val="20"/>
+          <w:szCs w:val="20"/>
+        </w:rPr>
+        <w:t>}</w:t>
+      </w:r>
+      <w:bookmarkStart w:id="0" w:name="_GoBack"/>
+      <w:bookmarkEnd w:id="0"/>
+    </w:p>
+    <w:p>
+      <w:pPr>
+        <w:rPr>
+          <w:rFonts w:ascii="Consolas" w:hAnsi="Consolas" w:cs="Consolas"/>
+          <w:color w:val="000000"/>
+          <w:sz w:val="20"/>
+          <w:szCs w:val="20"/>
+        </w:rPr>
+      </w:pPr>
+    </w:p>
+    <w:p>
+      <w:pPr>
+        <w:rPr>
+          <w:rFonts w:ascii="Consolas" w:hAnsi="Consolas" w:cs="Consolas"/>
+          <w:color w:val="000000"/>
+          <w:sz w:val="20"/>
+          <w:szCs w:val="20"/>
+        </w:rPr>
+      </w:pPr>
+    </w:p>
+    <w:p/>
     <w:sectPr>
       <w:pgSz w:w="11906" w:h="16838"/>
       <w:pgMar w:top="1417" w:right="1701" w:bottom="1417" w:left="1701" w:header="708" w:footer="708" w:gutter="0"/>

</xml_diff>

<commit_message>
Teste JUNIT 3 cenário
Aqui o segundo cenário onde o suspeito A, B tem como resposta negação e negação respectivamente
</commit_message>
<xml_diff>
--- a/Testes/JUNIT.docx
+++ b/Testes/JUNIT.docx
@@ -6155,38 +6155,3653 @@
           <w:szCs w:val="20"/>
         </w:rPr>
         <w:tab/>
+        <w:t xml:space="preserve">} </w:t>
+      </w:r>
+    </w:p>
+    <w:p>
+      <w:pPr>
+        <w:rPr>
+          <w:rFonts w:ascii="Consolas" w:hAnsi="Consolas" w:cs="Consolas"/>
+          <w:color w:val="000000"/>
+          <w:sz w:val="20"/>
+          <w:szCs w:val="20"/>
+        </w:rPr>
+      </w:pPr>
+      <w:r>
+        <w:rPr>
+          <w:rFonts w:ascii="Consolas" w:hAnsi="Consolas" w:cs="Consolas"/>
+          <w:color w:val="000000"/>
+          <w:sz w:val="20"/>
+          <w:szCs w:val="20"/>
+        </w:rPr>
         <w:t>}</w:t>
       </w:r>
-      <w:r>
-        <w:rPr>
-          <w:rFonts w:ascii="Consolas" w:hAnsi="Consolas" w:cs="Consolas"/>
-          <w:color w:val="000000"/>
-          <w:sz w:val="20"/>
-          <w:szCs w:val="20"/>
+    </w:p>
+    <w:p>
+      <w:pPr>
+        <w:rPr>
+          <w:rFonts w:ascii="Consolas" w:hAnsi="Consolas" w:cs="Consolas"/>
+          <w:color w:val="000000"/>
+          <w:sz w:val="20"/>
+          <w:szCs w:val="20"/>
+        </w:rPr>
+      </w:pPr>
+    </w:p>
+    <w:p>
+      <w:pPr>
+        <w:rPr>
+          <w:rFonts w:ascii="Consolas" w:hAnsi="Consolas" w:cs="Consolas"/>
+          <w:color w:val="000000"/>
+          <w:sz w:val="20"/>
+          <w:szCs w:val="20"/>
+        </w:rPr>
+      </w:pPr>
+      <w:r>
+        <w:rPr>
+          <w:rFonts w:ascii="Consolas" w:hAnsi="Consolas" w:cs="Consolas"/>
+          <w:color w:val="000000"/>
+          <w:sz w:val="20"/>
+          <w:szCs w:val="20"/>
+        </w:rPr>
+        <w:t xml:space="preserve">Aqui o segundo cenário onde o suspeito </w:t>
+      </w:r>
+      <w:proofErr w:type="gramStart"/>
+      <w:r>
+        <w:rPr>
+          <w:rFonts w:ascii="Consolas" w:hAnsi="Consolas" w:cs="Consolas"/>
+          <w:color w:val="000000"/>
+          <w:sz w:val="20"/>
+          <w:szCs w:val="20"/>
+        </w:rPr>
+        <w:t>A, B</w:t>
+      </w:r>
+      <w:proofErr w:type="gramEnd"/>
+      <w:r>
+        <w:rPr>
+          <w:rFonts w:ascii="Consolas" w:hAnsi="Consolas" w:cs="Consolas"/>
+          <w:color w:val="000000"/>
+          <w:sz w:val="20"/>
+          <w:szCs w:val="20"/>
+        </w:rPr>
+        <w:t xml:space="preserve"> tem como resposta </w:t>
+      </w:r>
+      <w:r>
+        <w:rPr>
+          <w:rFonts w:ascii="Consolas" w:hAnsi="Consolas" w:cs="Consolas"/>
+          <w:color w:val="000000"/>
+          <w:sz w:val="20"/>
+          <w:szCs w:val="20"/>
+        </w:rPr>
+        <w:t>negação</w:t>
+      </w:r>
+      <w:r>
+        <w:rPr>
+          <w:rFonts w:ascii="Consolas" w:hAnsi="Consolas" w:cs="Consolas"/>
+          <w:color w:val="000000"/>
+          <w:sz w:val="20"/>
+          <w:szCs w:val="20"/>
+        </w:rPr>
+        <w:t xml:space="preserve"> e negação respectivamente</w:t>
+      </w:r>
+    </w:p>
+    <w:p>
+      <w:pPr>
+        <w:autoSpaceDE w:val="0"/>
+        <w:autoSpaceDN w:val="0"/>
+        <w:adjustRightInd w:val="0"/>
+        <w:spacing w:after="0" w:line="240" w:lineRule="auto"/>
+        <w:rPr>
+          <w:rFonts w:ascii="Consolas" w:hAnsi="Consolas" w:cs="Consolas"/>
+          <w:sz w:val="20"/>
+          <w:szCs w:val="20"/>
+          <w:lang w:val="en-US"/>
+        </w:rPr>
+      </w:pPr>
+      <w:r>
+        <w:rPr>
+          <w:rFonts w:ascii="Consolas" w:hAnsi="Consolas" w:cs="Consolas"/>
+          <w:b/>
+          <w:bCs/>
+          <w:color w:val="7F0055"/>
+          <w:sz w:val="20"/>
+          <w:szCs w:val="20"/>
+          <w:lang w:val="en-US"/>
+        </w:rPr>
+        <w:t>package</w:t>
+      </w:r>
+      <w:r>
+        <w:rPr>
+          <w:rFonts w:ascii="Consolas" w:hAnsi="Consolas" w:cs="Consolas"/>
+          <w:color w:val="000000"/>
+          <w:sz w:val="20"/>
+          <w:szCs w:val="20"/>
+          <w:lang w:val="en-US"/>
         </w:rPr>
         <w:t xml:space="preserve"> </w:t>
       </w:r>
-    </w:p>
-    <w:p>
-      <w:pPr>
-        <w:rPr>
-          <w:rFonts w:ascii="Consolas" w:hAnsi="Consolas" w:cs="Consolas"/>
-          <w:color w:val="000000"/>
-          <w:sz w:val="20"/>
-          <w:szCs w:val="20"/>
-        </w:rPr>
-      </w:pPr>
-      <w:r>
-        <w:rPr>
-          <w:rFonts w:ascii="Consolas" w:hAnsi="Consolas" w:cs="Consolas"/>
-          <w:color w:val="000000"/>
-          <w:sz w:val="20"/>
-          <w:szCs w:val="20"/>
-        </w:rPr>
+      <w:proofErr w:type="spellStart"/>
+      <w:proofErr w:type="gramStart"/>
+      <w:r>
+        <w:rPr>
+          <w:rFonts w:ascii="Consolas" w:hAnsi="Consolas" w:cs="Consolas"/>
+          <w:color w:val="000000"/>
+          <w:sz w:val="20"/>
+          <w:szCs w:val="20"/>
+          <w:lang w:val="en-US"/>
+        </w:rPr>
+        <w:t>br.com.fiap</w:t>
+      </w:r>
+      <w:proofErr w:type="gramEnd"/>
+      <w:r>
+        <w:rPr>
+          <w:rFonts w:ascii="Consolas" w:hAnsi="Consolas" w:cs="Consolas"/>
+          <w:color w:val="000000"/>
+          <w:sz w:val="20"/>
+          <w:szCs w:val="20"/>
+          <w:lang w:val="en-US"/>
+        </w:rPr>
+        <w:t>.main</w:t>
+      </w:r>
+      <w:proofErr w:type="spellEnd"/>
+      <w:r>
+        <w:rPr>
+          <w:rFonts w:ascii="Consolas" w:hAnsi="Consolas" w:cs="Consolas"/>
+          <w:color w:val="000000"/>
+          <w:sz w:val="20"/>
+          <w:szCs w:val="20"/>
+          <w:lang w:val="en-US"/>
+        </w:rPr>
+        <w:t>;</w:t>
+      </w:r>
+    </w:p>
+    <w:p>
+      <w:pPr>
+        <w:autoSpaceDE w:val="0"/>
+        <w:autoSpaceDN w:val="0"/>
+        <w:adjustRightInd w:val="0"/>
+        <w:spacing w:after="0" w:line="240" w:lineRule="auto"/>
+        <w:rPr>
+          <w:rFonts w:ascii="Consolas" w:hAnsi="Consolas" w:cs="Consolas"/>
+          <w:sz w:val="20"/>
+          <w:szCs w:val="20"/>
+          <w:lang w:val="en-US"/>
+        </w:rPr>
+      </w:pPr>
+    </w:p>
+    <w:p>
+      <w:pPr>
+        <w:autoSpaceDE w:val="0"/>
+        <w:autoSpaceDN w:val="0"/>
+        <w:adjustRightInd w:val="0"/>
+        <w:spacing w:after="0" w:line="240" w:lineRule="auto"/>
+        <w:rPr>
+          <w:rFonts w:ascii="Consolas" w:hAnsi="Consolas" w:cs="Consolas"/>
+          <w:sz w:val="20"/>
+          <w:szCs w:val="20"/>
+          <w:lang w:val="en-US"/>
+        </w:rPr>
+      </w:pPr>
+      <w:r>
+        <w:rPr>
+          <w:rFonts w:ascii="Consolas" w:hAnsi="Consolas" w:cs="Consolas"/>
+          <w:b/>
+          <w:bCs/>
+          <w:color w:val="7F0055"/>
+          <w:sz w:val="20"/>
+          <w:szCs w:val="20"/>
+          <w:lang w:val="en-US"/>
+        </w:rPr>
+        <w:t>import</w:t>
+      </w:r>
+      <w:r>
+        <w:rPr>
+          <w:rFonts w:ascii="Consolas" w:hAnsi="Consolas" w:cs="Consolas"/>
+          <w:color w:val="000000"/>
+          <w:sz w:val="20"/>
+          <w:szCs w:val="20"/>
+          <w:lang w:val="en-US"/>
+        </w:rPr>
+        <w:t xml:space="preserve"> </w:t>
+      </w:r>
+      <w:r>
+        <w:rPr>
+          <w:rFonts w:ascii="Consolas" w:hAnsi="Consolas" w:cs="Consolas"/>
+          <w:b/>
+          <w:bCs/>
+          <w:color w:val="7F0055"/>
+          <w:sz w:val="20"/>
+          <w:szCs w:val="20"/>
+          <w:lang w:val="en-US"/>
+        </w:rPr>
+        <w:t>static</w:t>
+      </w:r>
+      <w:r>
+        <w:rPr>
+          <w:rFonts w:ascii="Consolas" w:hAnsi="Consolas" w:cs="Consolas"/>
+          <w:color w:val="000000"/>
+          <w:sz w:val="20"/>
+          <w:szCs w:val="20"/>
+          <w:lang w:val="en-US"/>
+        </w:rPr>
+        <w:t xml:space="preserve"> </w:t>
+      </w:r>
+      <w:proofErr w:type="spellStart"/>
+      <w:proofErr w:type="gramStart"/>
+      <w:r>
+        <w:rPr>
+          <w:rFonts w:ascii="Consolas" w:hAnsi="Consolas" w:cs="Consolas"/>
+          <w:color w:val="000000"/>
+          <w:sz w:val="20"/>
+          <w:szCs w:val="20"/>
+          <w:lang w:val="en-US"/>
+        </w:rPr>
+        <w:t>org.junit.jupiter.api.Assertions</w:t>
+      </w:r>
+      <w:proofErr w:type="spellEnd"/>
+      <w:proofErr w:type="gramEnd"/>
+      <w:r>
+        <w:rPr>
+          <w:rFonts w:ascii="Consolas" w:hAnsi="Consolas" w:cs="Consolas"/>
+          <w:color w:val="000000"/>
+          <w:sz w:val="20"/>
+          <w:szCs w:val="20"/>
+          <w:lang w:val="en-US"/>
+        </w:rPr>
+        <w:t>.*;</w:t>
+      </w:r>
+    </w:p>
+    <w:p>
+      <w:pPr>
+        <w:autoSpaceDE w:val="0"/>
+        <w:autoSpaceDN w:val="0"/>
+        <w:adjustRightInd w:val="0"/>
+        <w:spacing w:after="0" w:line="240" w:lineRule="auto"/>
+        <w:rPr>
+          <w:rFonts w:ascii="Consolas" w:hAnsi="Consolas" w:cs="Consolas"/>
+          <w:sz w:val="20"/>
+          <w:szCs w:val="20"/>
+          <w:lang w:val="en-US"/>
+        </w:rPr>
+      </w:pPr>
+    </w:p>
+    <w:p>
+      <w:pPr>
+        <w:autoSpaceDE w:val="0"/>
+        <w:autoSpaceDN w:val="0"/>
+        <w:adjustRightInd w:val="0"/>
+        <w:spacing w:after="0" w:line="240" w:lineRule="auto"/>
+        <w:rPr>
+          <w:rFonts w:ascii="Consolas" w:hAnsi="Consolas" w:cs="Consolas"/>
+          <w:sz w:val="20"/>
+          <w:szCs w:val="20"/>
+          <w:lang w:val="en-US"/>
+        </w:rPr>
+      </w:pPr>
+      <w:r>
+        <w:rPr>
+          <w:rFonts w:ascii="Consolas" w:hAnsi="Consolas" w:cs="Consolas"/>
+          <w:b/>
+          <w:bCs/>
+          <w:color w:val="7F0055"/>
+          <w:sz w:val="20"/>
+          <w:szCs w:val="20"/>
+          <w:lang w:val="en-US"/>
+        </w:rPr>
+        <w:t>import</w:t>
+      </w:r>
+      <w:r>
+        <w:rPr>
+          <w:rFonts w:ascii="Consolas" w:hAnsi="Consolas" w:cs="Consolas"/>
+          <w:color w:val="000000"/>
+          <w:sz w:val="20"/>
+          <w:szCs w:val="20"/>
+          <w:lang w:val="en-US"/>
+        </w:rPr>
+        <w:t xml:space="preserve"> </w:t>
+      </w:r>
+      <w:proofErr w:type="spellStart"/>
+      <w:proofErr w:type="gramStart"/>
+      <w:r>
+        <w:rPr>
+          <w:rFonts w:ascii="Consolas" w:hAnsi="Consolas" w:cs="Consolas"/>
+          <w:color w:val="000000"/>
+          <w:sz w:val="20"/>
+          <w:szCs w:val="20"/>
+          <w:lang w:val="en-US"/>
+        </w:rPr>
+        <w:t>org.junit.jupiter.api.Test</w:t>
+      </w:r>
+      <w:proofErr w:type="spellEnd"/>
+      <w:proofErr w:type="gramEnd"/>
+      <w:r>
+        <w:rPr>
+          <w:rFonts w:ascii="Consolas" w:hAnsi="Consolas" w:cs="Consolas"/>
+          <w:color w:val="000000"/>
+          <w:sz w:val="20"/>
+          <w:szCs w:val="20"/>
+          <w:lang w:val="en-US"/>
+        </w:rPr>
+        <w:t>;</w:t>
+      </w:r>
+    </w:p>
+    <w:p>
+      <w:pPr>
+        <w:autoSpaceDE w:val="0"/>
+        <w:autoSpaceDN w:val="0"/>
+        <w:adjustRightInd w:val="0"/>
+        <w:spacing w:after="0" w:line="240" w:lineRule="auto"/>
+        <w:rPr>
+          <w:rFonts w:ascii="Consolas" w:hAnsi="Consolas" w:cs="Consolas"/>
+          <w:sz w:val="20"/>
+          <w:szCs w:val="20"/>
+          <w:lang w:val="en-US"/>
+        </w:rPr>
+      </w:pPr>
+    </w:p>
+    <w:p>
+      <w:pPr>
+        <w:autoSpaceDE w:val="0"/>
+        <w:autoSpaceDN w:val="0"/>
+        <w:adjustRightInd w:val="0"/>
+        <w:spacing w:after="0" w:line="240" w:lineRule="auto"/>
+        <w:rPr>
+          <w:rFonts w:ascii="Consolas" w:hAnsi="Consolas" w:cs="Consolas"/>
+          <w:sz w:val="20"/>
+          <w:szCs w:val="20"/>
+        </w:rPr>
+      </w:pPr>
+      <w:proofErr w:type="spellStart"/>
+      <w:r>
+        <w:rPr>
+          <w:rFonts w:ascii="Consolas" w:hAnsi="Consolas" w:cs="Consolas"/>
+          <w:b/>
+          <w:bCs/>
+          <w:color w:val="7F0055"/>
+          <w:sz w:val="20"/>
+          <w:szCs w:val="20"/>
+        </w:rPr>
+        <w:t>import</w:t>
+      </w:r>
+      <w:proofErr w:type="spellEnd"/>
+      <w:r>
+        <w:rPr>
+          <w:rFonts w:ascii="Consolas" w:hAnsi="Consolas" w:cs="Consolas"/>
+          <w:color w:val="000000"/>
+          <w:sz w:val="20"/>
+          <w:szCs w:val="20"/>
+        </w:rPr>
+        <w:t xml:space="preserve"> </w:t>
+      </w:r>
+      <w:proofErr w:type="spellStart"/>
+      <w:proofErr w:type="gramStart"/>
+      <w:r>
+        <w:rPr>
+          <w:rFonts w:ascii="Consolas" w:hAnsi="Consolas" w:cs="Consolas"/>
+          <w:color w:val="000000"/>
+          <w:sz w:val="20"/>
+          <w:szCs w:val="20"/>
+        </w:rPr>
+        <w:t>br.com.fiap</w:t>
+      </w:r>
+      <w:proofErr w:type="gramEnd"/>
+      <w:r>
+        <w:rPr>
+          <w:rFonts w:ascii="Consolas" w:hAnsi="Consolas" w:cs="Consolas"/>
+          <w:color w:val="000000"/>
+          <w:sz w:val="20"/>
+          <w:szCs w:val="20"/>
+        </w:rPr>
+        <w:t>.main.JulgamentoPrisioneiro.Resposta</w:t>
+      </w:r>
+      <w:proofErr w:type="spellEnd"/>
+      <w:r>
+        <w:rPr>
+          <w:rFonts w:ascii="Consolas" w:hAnsi="Consolas" w:cs="Consolas"/>
+          <w:color w:val="000000"/>
+          <w:sz w:val="20"/>
+          <w:szCs w:val="20"/>
+        </w:rPr>
+        <w:t>;</w:t>
+      </w:r>
+    </w:p>
+    <w:p>
+      <w:pPr>
+        <w:autoSpaceDE w:val="0"/>
+        <w:autoSpaceDN w:val="0"/>
+        <w:adjustRightInd w:val="0"/>
+        <w:spacing w:after="0" w:line="240" w:lineRule="auto"/>
+        <w:rPr>
+          <w:rFonts w:ascii="Consolas" w:hAnsi="Consolas" w:cs="Consolas"/>
+          <w:sz w:val="20"/>
+          <w:szCs w:val="20"/>
+        </w:rPr>
+      </w:pPr>
+    </w:p>
+    <w:p>
+      <w:pPr>
+        <w:autoSpaceDE w:val="0"/>
+        <w:autoSpaceDN w:val="0"/>
+        <w:adjustRightInd w:val="0"/>
+        <w:spacing w:after="0" w:line="240" w:lineRule="auto"/>
+        <w:rPr>
+          <w:rFonts w:ascii="Consolas" w:hAnsi="Consolas" w:cs="Consolas"/>
+          <w:sz w:val="20"/>
+          <w:szCs w:val="20"/>
+        </w:rPr>
+      </w:pPr>
+      <w:proofErr w:type="spellStart"/>
+      <w:r>
+        <w:rPr>
+          <w:rFonts w:ascii="Consolas" w:hAnsi="Consolas" w:cs="Consolas"/>
+          <w:b/>
+          <w:bCs/>
+          <w:color w:val="7F0055"/>
+          <w:sz w:val="20"/>
+          <w:szCs w:val="20"/>
+        </w:rPr>
+        <w:t>class</w:t>
+      </w:r>
+      <w:proofErr w:type="spellEnd"/>
+      <w:r>
+        <w:rPr>
+          <w:rFonts w:ascii="Consolas" w:hAnsi="Consolas" w:cs="Consolas"/>
+          <w:color w:val="000000"/>
+          <w:sz w:val="20"/>
+          <w:szCs w:val="20"/>
+        </w:rPr>
+        <w:t xml:space="preserve"> </w:t>
+      </w:r>
+      <w:proofErr w:type="spellStart"/>
+      <w:r>
+        <w:rPr>
+          <w:rFonts w:ascii="Consolas" w:hAnsi="Consolas" w:cs="Consolas"/>
+          <w:color w:val="000000"/>
+          <w:sz w:val="20"/>
+          <w:szCs w:val="20"/>
+        </w:rPr>
+        <w:t>JulgamentoPrisioneiroTest</w:t>
+      </w:r>
+      <w:proofErr w:type="spellEnd"/>
+      <w:r>
+        <w:rPr>
+          <w:rFonts w:ascii="Consolas" w:hAnsi="Consolas" w:cs="Consolas"/>
+          <w:color w:val="000000"/>
+          <w:sz w:val="20"/>
+          <w:szCs w:val="20"/>
+        </w:rPr>
+        <w:t xml:space="preserve"> {</w:t>
+      </w:r>
+    </w:p>
+    <w:p>
+      <w:pPr>
+        <w:autoSpaceDE w:val="0"/>
+        <w:autoSpaceDN w:val="0"/>
+        <w:adjustRightInd w:val="0"/>
+        <w:spacing w:after="0" w:line="240" w:lineRule="auto"/>
+        <w:rPr>
+          <w:rFonts w:ascii="Consolas" w:hAnsi="Consolas" w:cs="Consolas"/>
+          <w:sz w:val="20"/>
+          <w:szCs w:val="20"/>
+        </w:rPr>
+      </w:pPr>
+    </w:p>
+    <w:p>
+      <w:pPr>
+        <w:autoSpaceDE w:val="0"/>
+        <w:autoSpaceDN w:val="0"/>
+        <w:adjustRightInd w:val="0"/>
+        <w:spacing w:after="0" w:line="240" w:lineRule="auto"/>
+        <w:rPr>
+          <w:rFonts w:ascii="Consolas" w:hAnsi="Consolas" w:cs="Consolas"/>
+          <w:sz w:val="20"/>
+          <w:szCs w:val="20"/>
+        </w:rPr>
+      </w:pPr>
+      <w:r>
+        <w:rPr>
+          <w:rFonts w:ascii="Consolas" w:hAnsi="Consolas" w:cs="Consolas"/>
+          <w:color w:val="000000"/>
+          <w:sz w:val="20"/>
+          <w:szCs w:val="20"/>
+        </w:rPr>
+        <w:tab/>
+      </w:r>
+      <w:r>
+        <w:rPr>
+          <w:rFonts w:ascii="Consolas" w:hAnsi="Consolas" w:cs="Consolas"/>
+          <w:color w:val="646464"/>
+          <w:sz w:val="20"/>
+          <w:szCs w:val="20"/>
+        </w:rPr>
+        <w:t>@Test</w:t>
+      </w:r>
+    </w:p>
+    <w:p>
+      <w:pPr>
+        <w:autoSpaceDE w:val="0"/>
+        <w:autoSpaceDN w:val="0"/>
+        <w:adjustRightInd w:val="0"/>
+        <w:spacing w:after="0" w:line="240" w:lineRule="auto"/>
+        <w:rPr>
+          <w:rFonts w:ascii="Consolas" w:hAnsi="Consolas" w:cs="Consolas"/>
+          <w:sz w:val="20"/>
+          <w:szCs w:val="20"/>
+        </w:rPr>
+      </w:pPr>
+      <w:r>
+        <w:rPr>
+          <w:rFonts w:ascii="Consolas" w:hAnsi="Consolas" w:cs="Consolas"/>
+          <w:color w:val="000000"/>
+          <w:sz w:val="20"/>
+          <w:szCs w:val="20"/>
+        </w:rPr>
+        <w:tab/>
+      </w:r>
+      <w:proofErr w:type="spellStart"/>
+      <w:r>
+        <w:rPr>
+          <w:rFonts w:ascii="Consolas" w:hAnsi="Consolas" w:cs="Consolas"/>
+          <w:b/>
+          <w:bCs/>
+          <w:color w:val="7F0055"/>
+          <w:sz w:val="20"/>
+          <w:szCs w:val="20"/>
+        </w:rPr>
+        <w:t>void</w:t>
+      </w:r>
+      <w:proofErr w:type="spellEnd"/>
+      <w:r>
+        <w:rPr>
+          <w:rFonts w:ascii="Consolas" w:hAnsi="Consolas" w:cs="Consolas"/>
+          <w:color w:val="000000"/>
+          <w:sz w:val="20"/>
+          <w:szCs w:val="20"/>
+        </w:rPr>
+        <w:t xml:space="preserve"> testCalculaPenaCenario1() {</w:t>
+      </w:r>
+    </w:p>
+    <w:p>
+      <w:pPr>
+        <w:autoSpaceDE w:val="0"/>
+        <w:autoSpaceDN w:val="0"/>
+        <w:adjustRightInd w:val="0"/>
+        <w:spacing w:after="0" w:line="240" w:lineRule="auto"/>
+        <w:rPr>
+          <w:rFonts w:ascii="Consolas" w:hAnsi="Consolas" w:cs="Consolas"/>
+          <w:sz w:val="20"/>
+          <w:szCs w:val="20"/>
+        </w:rPr>
+      </w:pPr>
+      <w:r>
+        <w:rPr>
+          <w:rFonts w:ascii="Consolas" w:hAnsi="Consolas" w:cs="Consolas"/>
+          <w:color w:val="000000"/>
+          <w:sz w:val="20"/>
+          <w:szCs w:val="20"/>
+        </w:rPr>
+        <w:tab/>
+      </w:r>
+      <w:r>
+        <w:rPr>
+          <w:rFonts w:ascii="Consolas" w:hAnsi="Consolas" w:cs="Consolas"/>
+          <w:color w:val="000000"/>
+          <w:sz w:val="20"/>
+          <w:szCs w:val="20"/>
+        </w:rPr>
+        <w:tab/>
+        <w:t xml:space="preserve">Resposta </w:t>
+      </w:r>
+      <w:proofErr w:type="spellStart"/>
+      <w:r>
+        <w:rPr>
+          <w:rFonts w:ascii="Consolas" w:hAnsi="Consolas" w:cs="Consolas"/>
+          <w:color w:val="6A3E3E"/>
+          <w:sz w:val="20"/>
+          <w:szCs w:val="20"/>
+        </w:rPr>
+        <w:t>respostaSuspeitoA</w:t>
+      </w:r>
+      <w:proofErr w:type="spellEnd"/>
+      <w:r>
+        <w:rPr>
+          <w:rFonts w:ascii="Consolas" w:hAnsi="Consolas" w:cs="Consolas"/>
+          <w:color w:val="000000"/>
+          <w:sz w:val="20"/>
+          <w:szCs w:val="20"/>
+        </w:rPr>
+        <w:t xml:space="preserve"> = </w:t>
+      </w:r>
+      <w:proofErr w:type="spellStart"/>
+      <w:r>
+        <w:rPr>
+          <w:rFonts w:ascii="Consolas" w:hAnsi="Consolas" w:cs="Consolas"/>
+          <w:color w:val="000000"/>
+          <w:sz w:val="20"/>
+          <w:szCs w:val="20"/>
+        </w:rPr>
+        <w:t>Resposta.</w:t>
+      </w:r>
+      <w:r>
+        <w:rPr>
+          <w:rFonts w:ascii="Consolas" w:hAnsi="Consolas" w:cs="Consolas"/>
+          <w:b/>
+          <w:bCs/>
+          <w:i/>
+          <w:iCs/>
+          <w:color w:val="0000C0"/>
+          <w:sz w:val="20"/>
+          <w:szCs w:val="20"/>
+        </w:rPr>
+        <w:t>DELACAO</w:t>
+      </w:r>
+      <w:proofErr w:type="spellEnd"/>
+      <w:r>
+        <w:rPr>
+          <w:rFonts w:ascii="Consolas" w:hAnsi="Consolas" w:cs="Consolas"/>
+          <w:color w:val="000000"/>
+          <w:sz w:val="20"/>
+          <w:szCs w:val="20"/>
+        </w:rPr>
+        <w:t>;</w:t>
+      </w:r>
+    </w:p>
+    <w:p>
+      <w:pPr>
+        <w:autoSpaceDE w:val="0"/>
+        <w:autoSpaceDN w:val="0"/>
+        <w:adjustRightInd w:val="0"/>
+        <w:spacing w:after="0" w:line="240" w:lineRule="auto"/>
+        <w:rPr>
+          <w:rFonts w:ascii="Consolas" w:hAnsi="Consolas" w:cs="Consolas"/>
+          <w:sz w:val="20"/>
+          <w:szCs w:val="20"/>
+        </w:rPr>
+      </w:pPr>
+      <w:r>
+        <w:rPr>
+          <w:rFonts w:ascii="Consolas" w:hAnsi="Consolas" w:cs="Consolas"/>
+          <w:color w:val="000000"/>
+          <w:sz w:val="20"/>
+          <w:szCs w:val="20"/>
+        </w:rPr>
+        <w:tab/>
+      </w:r>
+      <w:r>
+        <w:rPr>
+          <w:rFonts w:ascii="Consolas" w:hAnsi="Consolas" w:cs="Consolas"/>
+          <w:color w:val="000000"/>
+          <w:sz w:val="20"/>
+          <w:szCs w:val="20"/>
+        </w:rPr>
+        <w:tab/>
+        <w:t xml:space="preserve">Resposta </w:t>
+      </w:r>
+      <w:proofErr w:type="spellStart"/>
+      <w:r>
+        <w:rPr>
+          <w:rFonts w:ascii="Consolas" w:hAnsi="Consolas" w:cs="Consolas"/>
+          <w:color w:val="6A3E3E"/>
+          <w:sz w:val="20"/>
+          <w:szCs w:val="20"/>
+        </w:rPr>
+        <w:t>respostaSuspeitoB</w:t>
+      </w:r>
+      <w:proofErr w:type="spellEnd"/>
+      <w:r>
+        <w:rPr>
+          <w:rFonts w:ascii="Consolas" w:hAnsi="Consolas" w:cs="Consolas"/>
+          <w:color w:val="000000"/>
+          <w:sz w:val="20"/>
+          <w:szCs w:val="20"/>
+        </w:rPr>
+        <w:t xml:space="preserve"> = </w:t>
+      </w:r>
+      <w:proofErr w:type="spellStart"/>
+      <w:r>
+        <w:rPr>
+          <w:rFonts w:ascii="Consolas" w:hAnsi="Consolas" w:cs="Consolas"/>
+          <w:color w:val="000000"/>
+          <w:sz w:val="20"/>
+          <w:szCs w:val="20"/>
+        </w:rPr>
+        <w:t>Resposta.</w:t>
+      </w:r>
+      <w:r>
+        <w:rPr>
+          <w:rFonts w:ascii="Consolas" w:hAnsi="Consolas" w:cs="Consolas"/>
+          <w:b/>
+          <w:bCs/>
+          <w:i/>
+          <w:iCs/>
+          <w:color w:val="0000C0"/>
+          <w:sz w:val="20"/>
+          <w:szCs w:val="20"/>
+        </w:rPr>
+        <w:t>DELACAO</w:t>
+      </w:r>
+      <w:proofErr w:type="spellEnd"/>
+      <w:r>
+        <w:rPr>
+          <w:rFonts w:ascii="Consolas" w:hAnsi="Consolas" w:cs="Consolas"/>
+          <w:color w:val="000000"/>
+          <w:sz w:val="20"/>
+          <w:szCs w:val="20"/>
+        </w:rPr>
+        <w:t>;</w:t>
+      </w:r>
+    </w:p>
+    <w:p>
+      <w:pPr>
+        <w:autoSpaceDE w:val="0"/>
+        <w:autoSpaceDN w:val="0"/>
+        <w:adjustRightInd w:val="0"/>
+        <w:spacing w:after="0" w:line="240" w:lineRule="auto"/>
+        <w:rPr>
+          <w:rFonts w:ascii="Consolas" w:hAnsi="Consolas" w:cs="Consolas"/>
+          <w:sz w:val="20"/>
+          <w:szCs w:val="20"/>
+        </w:rPr>
+      </w:pPr>
+      <w:r>
+        <w:rPr>
+          <w:rFonts w:ascii="Consolas" w:hAnsi="Consolas" w:cs="Consolas"/>
+          <w:color w:val="000000"/>
+          <w:sz w:val="20"/>
+          <w:szCs w:val="20"/>
+        </w:rPr>
+        <w:tab/>
+      </w:r>
+      <w:r>
+        <w:rPr>
+          <w:rFonts w:ascii="Consolas" w:hAnsi="Consolas" w:cs="Consolas"/>
+          <w:color w:val="000000"/>
+          <w:sz w:val="20"/>
+          <w:szCs w:val="20"/>
+        </w:rPr>
+        <w:tab/>
+      </w:r>
+    </w:p>
+    <w:p>
+      <w:pPr>
+        <w:autoSpaceDE w:val="0"/>
+        <w:autoSpaceDN w:val="0"/>
+        <w:adjustRightInd w:val="0"/>
+        <w:spacing w:after="0" w:line="240" w:lineRule="auto"/>
+        <w:rPr>
+          <w:rFonts w:ascii="Consolas" w:hAnsi="Consolas" w:cs="Consolas"/>
+          <w:sz w:val="20"/>
+          <w:szCs w:val="20"/>
+        </w:rPr>
+      </w:pPr>
+      <w:r>
+        <w:rPr>
+          <w:rFonts w:ascii="Consolas" w:hAnsi="Consolas" w:cs="Consolas"/>
+          <w:color w:val="000000"/>
+          <w:sz w:val="20"/>
+          <w:szCs w:val="20"/>
+        </w:rPr>
+        <w:tab/>
+      </w:r>
+      <w:r>
+        <w:rPr>
+          <w:rFonts w:ascii="Consolas" w:hAnsi="Consolas" w:cs="Consolas"/>
+          <w:color w:val="000000"/>
+          <w:sz w:val="20"/>
+          <w:szCs w:val="20"/>
+        </w:rPr>
+        <w:tab/>
+      </w:r>
+      <w:proofErr w:type="spellStart"/>
+      <w:r>
+        <w:rPr>
+          <w:rFonts w:ascii="Consolas" w:hAnsi="Consolas" w:cs="Consolas"/>
+          <w:color w:val="000000"/>
+          <w:sz w:val="20"/>
+          <w:szCs w:val="20"/>
+        </w:rPr>
+        <w:t>JulgamentoPrisioneiro</w:t>
+      </w:r>
+      <w:proofErr w:type="spellEnd"/>
+      <w:r>
+        <w:rPr>
+          <w:rFonts w:ascii="Consolas" w:hAnsi="Consolas" w:cs="Consolas"/>
+          <w:color w:val="000000"/>
+          <w:sz w:val="20"/>
+          <w:szCs w:val="20"/>
+        </w:rPr>
+        <w:t xml:space="preserve"> </w:t>
+      </w:r>
+      <w:proofErr w:type="spellStart"/>
+      <w:r>
+        <w:rPr>
+          <w:rFonts w:ascii="Consolas" w:hAnsi="Consolas" w:cs="Consolas"/>
+          <w:color w:val="6A3E3E"/>
+          <w:sz w:val="20"/>
+          <w:szCs w:val="20"/>
+        </w:rPr>
+        <w:t>dp</w:t>
+      </w:r>
+      <w:proofErr w:type="spellEnd"/>
+      <w:r>
+        <w:rPr>
+          <w:rFonts w:ascii="Consolas" w:hAnsi="Consolas" w:cs="Consolas"/>
+          <w:color w:val="000000"/>
+          <w:sz w:val="20"/>
+          <w:szCs w:val="20"/>
+        </w:rPr>
+        <w:t xml:space="preserve"> = </w:t>
+      </w:r>
+      <w:r>
+        <w:rPr>
+          <w:rFonts w:ascii="Consolas" w:hAnsi="Consolas" w:cs="Consolas"/>
+          <w:b/>
+          <w:bCs/>
+          <w:color w:val="7F0055"/>
+          <w:sz w:val="20"/>
+          <w:szCs w:val="20"/>
+        </w:rPr>
+        <w:t>new</w:t>
+      </w:r>
+      <w:r>
+        <w:rPr>
+          <w:rFonts w:ascii="Consolas" w:hAnsi="Consolas" w:cs="Consolas"/>
+          <w:color w:val="000000"/>
+          <w:sz w:val="20"/>
+          <w:szCs w:val="20"/>
+        </w:rPr>
+        <w:t xml:space="preserve"> </w:t>
+      </w:r>
+      <w:proofErr w:type="spellStart"/>
+      <w:proofErr w:type="gramStart"/>
+      <w:r>
+        <w:rPr>
+          <w:rFonts w:ascii="Consolas" w:hAnsi="Consolas" w:cs="Consolas"/>
+          <w:color w:val="000000"/>
+          <w:sz w:val="20"/>
+          <w:szCs w:val="20"/>
+        </w:rPr>
+        <w:t>JulgamentoPrisioneiro</w:t>
+      </w:r>
+      <w:proofErr w:type="spellEnd"/>
+      <w:r>
+        <w:rPr>
+          <w:rFonts w:ascii="Consolas" w:hAnsi="Consolas" w:cs="Consolas"/>
+          <w:color w:val="000000"/>
+          <w:sz w:val="20"/>
+          <w:szCs w:val="20"/>
+        </w:rPr>
+        <w:t>(</w:t>
+      </w:r>
+      <w:proofErr w:type="gramEnd"/>
+      <w:r>
+        <w:rPr>
+          <w:rFonts w:ascii="Consolas" w:hAnsi="Consolas" w:cs="Consolas"/>
+          <w:color w:val="000000"/>
+          <w:sz w:val="20"/>
+          <w:szCs w:val="20"/>
+        </w:rPr>
+        <w:t>);</w:t>
+      </w:r>
+    </w:p>
+    <w:p>
+      <w:pPr>
+        <w:autoSpaceDE w:val="0"/>
+        <w:autoSpaceDN w:val="0"/>
+        <w:adjustRightInd w:val="0"/>
+        <w:spacing w:after="0" w:line="240" w:lineRule="auto"/>
+        <w:rPr>
+          <w:rFonts w:ascii="Consolas" w:hAnsi="Consolas" w:cs="Consolas"/>
+          <w:sz w:val="20"/>
+          <w:szCs w:val="20"/>
+        </w:rPr>
+      </w:pPr>
+      <w:r>
+        <w:rPr>
+          <w:rFonts w:ascii="Consolas" w:hAnsi="Consolas" w:cs="Consolas"/>
+          <w:color w:val="000000"/>
+          <w:sz w:val="20"/>
+          <w:szCs w:val="20"/>
+        </w:rPr>
+        <w:tab/>
+      </w:r>
+      <w:r>
+        <w:rPr>
+          <w:rFonts w:ascii="Consolas" w:hAnsi="Consolas" w:cs="Consolas"/>
+          <w:color w:val="000000"/>
+          <w:sz w:val="20"/>
+          <w:szCs w:val="20"/>
+        </w:rPr>
+        <w:tab/>
+      </w:r>
+      <w:proofErr w:type="spellStart"/>
+      <w:r>
+        <w:rPr>
+          <w:rFonts w:ascii="Consolas" w:hAnsi="Consolas" w:cs="Consolas"/>
+          <w:i/>
+          <w:iCs/>
+          <w:color w:val="000000"/>
+          <w:sz w:val="20"/>
+          <w:szCs w:val="20"/>
+        </w:rPr>
+        <w:t>assertNotNull</w:t>
+      </w:r>
+      <w:proofErr w:type="spellEnd"/>
+      <w:r>
+        <w:rPr>
+          <w:rFonts w:ascii="Consolas" w:hAnsi="Consolas" w:cs="Consolas"/>
+          <w:color w:val="000000"/>
+          <w:sz w:val="20"/>
+          <w:szCs w:val="20"/>
+        </w:rPr>
+        <w:t>(</w:t>
+      </w:r>
+      <w:proofErr w:type="spellStart"/>
+      <w:r>
+        <w:rPr>
+          <w:rFonts w:ascii="Consolas" w:hAnsi="Consolas" w:cs="Consolas"/>
+          <w:color w:val="6A3E3E"/>
+          <w:sz w:val="20"/>
+          <w:szCs w:val="20"/>
+        </w:rPr>
+        <w:t>dp</w:t>
+      </w:r>
+      <w:proofErr w:type="spellEnd"/>
+      <w:r>
+        <w:rPr>
+          <w:rFonts w:ascii="Consolas" w:hAnsi="Consolas" w:cs="Consolas"/>
+          <w:color w:val="000000"/>
+          <w:sz w:val="20"/>
+          <w:szCs w:val="20"/>
+        </w:rPr>
+        <w:t>);</w:t>
+      </w:r>
+    </w:p>
+    <w:p>
+      <w:pPr>
+        <w:autoSpaceDE w:val="0"/>
+        <w:autoSpaceDN w:val="0"/>
+        <w:adjustRightInd w:val="0"/>
+        <w:spacing w:after="0" w:line="240" w:lineRule="auto"/>
+        <w:rPr>
+          <w:rFonts w:ascii="Consolas" w:hAnsi="Consolas" w:cs="Consolas"/>
+          <w:sz w:val="20"/>
+          <w:szCs w:val="20"/>
+        </w:rPr>
+      </w:pPr>
+      <w:r>
+        <w:rPr>
+          <w:rFonts w:ascii="Consolas" w:hAnsi="Consolas" w:cs="Consolas"/>
+          <w:color w:val="000000"/>
+          <w:sz w:val="20"/>
+          <w:szCs w:val="20"/>
+        </w:rPr>
+        <w:tab/>
+      </w:r>
+      <w:r>
+        <w:rPr>
+          <w:rFonts w:ascii="Consolas" w:hAnsi="Consolas" w:cs="Consolas"/>
+          <w:color w:val="000000"/>
+          <w:sz w:val="20"/>
+          <w:szCs w:val="20"/>
+        </w:rPr>
+        <w:tab/>
+      </w:r>
+    </w:p>
+    <w:p>
+      <w:pPr>
+        <w:autoSpaceDE w:val="0"/>
+        <w:autoSpaceDN w:val="0"/>
+        <w:adjustRightInd w:val="0"/>
+        <w:spacing w:after="0" w:line="240" w:lineRule="auto"/>
+        <w:rPr>
+          <w:rFonts w:ascii="Consolas" w:hAnsi="Consolas" w:cs="Consolas"/>
+          <w:sz w:val="20"/>
+          <w:szCs w:val="20"/>
+        </w:rPr>
+      </w:pPr>
+      <w:r>
+        <w:rPr>
+          <w:rFonts w:ascii="Consolas" w:hAnsi="Consolas" w:cs="Consolas"/>
+          <w:color w:val="000000"/>
+          <w:sz w:val="20"/>
+          <w:szCs w:val="20"/>
+        </w:rPr>
+        <w:tab/>
+      </w:r>
+      <w:r>
+        <w:rPr>
+          <w:rFonts w:ascii="Consolas" w:hAnsi="Consolas" w:cs="Consolas"/>
+          <w:color w:val="000000"/>
+          <w:sz w:val="20"/>
+          <w:szCs w:val="20"/>
+        </w:rPr>
+        <w:tab/>
+      </w:r>
+      <w:proofErr w:type="spellStart"/>
+      <w:r>
+        <w:rPr>
+          <w:rFonts w:ascii="Consolas" w:hAnsi="Consolas" w:cs="Consolas"/>
+          <w:b/>
+          <w:bCs/>
+          <w:color w:val="7F0055"/>
+          <w:sz w:val="20"/>
+          <w:szCs w:val="20"/>
+        </w:rPr>
+        <w:t>int</w:t>
+      </w:r>
+      <w:proofErr w:type="spellEnd"/>
+      <w:r>
+        <w:rPr>
+          <w:rFonts w:ascii="Consolas" w:hAnsi="Consolas" w:cs="Consolas"/>
+          <w:color w:val="000000"/>
+          <w:sz w:val="20"/>
+          <w:szCs w:val="20"/>
+        </w:rPr>
+        <w:t xml:space="preserve"> </w:t>
+      </w:r>
+      <w:proofErr w:type="spellStart"/>
+      <w:r>
+        <w:rPr>
+          <w:rFonts w:ascii="Consolas" w:hAnsi="Consolas" w:cs="Consolas"/>
+          <w:color w:val="6A3E3E"/>
+          <w:sz w:val="20"/>
+          <w:szCs w:val="20"/>
+        </w:rPr>
+        <w:t>penaSuspeitoA</w:t>
+      </w:r>
+      <w:proofErr w:type="spellEnd"/>
+      <w:r>
+        <w:rPr>
+          <w:rFonts w:ascii="Consolas" w:hAnsi="Consolas" w:cs="Consolas"/>
+          <w:color w:val="000000"/>
+          <w:sz w:val="20"/>
+          <w:szCs w:val="20"/>
+        </w:rPr>
+        <w:t xml:space="preserve"> = </w:t>
+      </w:r>
+      <w:proofErr w:type="spellStart"/>
+      <w:proofErr w:type="gramStart"/>
+      <w:r>
+        <w:rPr>
+          <w:rFonts w:ascii="Consolas" w:hAnsi="Consolas" w:cs="Consolas"/>
+          <w:color w:val="6A3E3E"/>
+          <w:sz w:val="20"/>
+          <w:szCs w:val="20"/>
+        </w:rPr>
+        <w:t>dp</w:t>
+      </w:r>
+      <w:r>
+        <w:rPr>
+          <w:rFonts w:ascii="Consolas" w:hAnsi="Consolas" w:cs="Consolas"/>
+          <w:color w:val="000000"/>
+          <w:sz w:val="20"/>
+          <w:szCs w:val="20"/>
+        </w:rPr>
+        <w:t>.calculaPena</w:t>
+      </w:r>
+      <w:proofErr w:type="spellEnd"/>
+      <w:proofErr w:type="gramEnd"/>
+      <w:r>
+        <w:rPr>
+          <w:rFonts w:ascii="Consolas" w:hAnsi="Consolas" w:cs="Consolas"/>
+          <w:color w:val="000000"/>
+          <w:sz w:val="20"/>
+          <w:szCs w:val="20"/>
+        </w:rPr>
+        <w:t>(</w:t>
+      </w:r>
+      <w:proofErr w:type="spellStart"/>
+      <w:r>
+        <w:rPr>
+          <w:rFonts w:ascii="Consolas" w:hAnsi="Consolas" w:cs="Consolas"/>
+          <w:color w:val="6A3E3E"/>
+          <w:sz w:val="20"/>
+          <w:szCs w:val="20"/>
+        </w:rPr>
+        <w:t>respostaSuspeitoA</w:t>
+      </w:r>
+      <w:proofErr w:type="spellEnd"/>
+      <w:r>
+        <w:rPr>
+          <w:rFonts w:ascii="Consolas" w:hAnsi="Consolas" w:cs="Consolas"/>
+          <w:color w:val="000000"/>
+          <w:sz w:val="20"/>
+          <w:szCs w:val="20"/>
+        </w:rPr>
+        <w:t xml:space="preserve">, </w:t>
+      </w:r>
+      <w:proofErr w:type="spellStart"/>
+      <w:r>
+        <w:rPr>
+          <w:rFonts w:ascii="Consolas" w:hAnsi="Consolas" w:cs="Consolas"/>
+          <w:color w:val="6A3E3E"/>
+          <w:sz w:val="20"/>
+          <w:szCs w:val="20"/>
+        </w:rPr>
+        <w:t>respostaSuspeitoB</w:t>
+      </w:r>
+      <w:proofErr w:type="spellEnd"/>
+      <w:r>
+        <w:rPr>
+          <w:rFonts w:ascii="Consolas" w:hAnsi="Consolas" w:cs="Consolas"/>
+          <w:color w:val="000000"/>
+          <w:sz w:val="20"/>
+          <w:szCs w:val="20"/>
+        </w:rPr>
+        <w:t>);</w:t>
+      </w:r>
+    </w:p>
+    <w:p>
+      <w:pPr>
+        <w:autoSpaceDE w:val="0"/>
+        <w:autoSpaceDN w:val="0"/>
+        <w:adjustRightInd w:val="0"/>
+        <w:spacing w:after="0" w:line="240" w:lineRule="auto"/>
+        <w:rPr>
+          <w:rFonts w:ascii="Consolas" w:hAnsi="Consolas" w:cs="Consolas"/>
+          <w:sz w:val="20"/>
+          <w:szCs w:val="20"/>
+        </w:rPr>
+      </w:pPr>
+      <w:r>
+        <w:rPr>
+          <w:rFonts w:ascii="Consolas" w:hAnsi="Consolas" w:cs="Consolas"/>
+          <w:color w:val="000000"/>
+          <w:sz w:val="20"/>
+          <w:szCs w:val="20"/>
+        </w:rPr>
+        <w:lastRenderedPageBreak/>
+        <w:tab/>
+      </w:r>
+      <w:r>
+        <w:rPr>
+          <w:rFonts w:ascii="Consolas" w:hAnsi="Consolas" w:cs="Consolas"/>
+          <w:color w:val="000000"/>
+          <w:sz w:val="20"/>
+          <w:szCs w:val="20"/>
+        </w:rPr>
+        <w:tab/>
+      </w:r>
+      <w:proofErr w:type="spellStart"/>
+      <w:r>
+        <w:rPr>
+          <w:rFonts w:ascii="Consolas" w:hAnsi="Consolas" w:cs="Consolas"/>
+          <w:b/>
+          <w:bCs/>
+          <w:color w:val="7F0055"/>
+          <w:sz w:val="20"/>
+          <w:szCs w:val="20"/>
+        </w:rPr>
+        <w:t>int</w:t>
+      </w:r>
+      <w:proofErr w:type="spellEnd"/>
+      <w:r>
+        <w:rPr>
+          <w:rFonts w:ascii="Consolas" w:hAnsi="Consolas" w:cs="Consolas"/>
+          <w:color w:val="000000"/>
+          <w:sz w:val="20"/>
+          <w:szCs w:val="20"/>
+        </w:rPr>
+        <w:t xml:space="preserve"> </w:t>
+      </w:r>
+      <w:proofErr w:type="spellStart"/>
+      <w:r>
+        <w:rPr>
+          <w:rFonts w:ascii="Consolas" w:hAnsi="Consolas" w:cs="Consolas"/>
+          <w:color w:val="6A3E3E"/>
+          <w:sz w:val="20"/>
+          <w:szCs w:val="20"/>
+        </w:rPr>
+        <w:t>penaSuspeitoB</w:t>
+      </w:r>
+      <w:proofErr w:type="spellEnd"/>
+      <w:r>
+        <w:rPr>
+          <w:rFonts w:ascii="Consolas" w:hAnsi="Consolas" w:cs="Consolas"/>
+          <w:color w:val="000000"/>
+          <w:sz w:val="20"/>
+          <w:szCs w:val="20"/>
+        </w:rPr>
+        <w:t xml:space="preserve"> = </w:t>
+      </w:r>
+      <w:proofErr w:type="spellStart"/>
+      <w:proofErr w:type="gramStart"/>
+      <w:r>
+        <w:rPr>
+          <w:rFonts w:ascii="Consolas" w:hAnsi="Consolas" w:cs="Consolas"/>
+          <w:color w:val="6A3E3E"/>
+          <w:sz w:val="20"/>
+          <w:szCs w:val="20"/>
+        </w:rPr>
+        <w:t>dp</w:t>
+      </w:r>
+      <w:r>
+        <w:rPr>
+          <w:rFonts w:ascii="Consolas" w:hAnsi="Consolas" w:cs="Consolas"/>
+          <w:color w:val="000000"/>
+          <w:sz w:val="20"/>
+          <w:szCs w:val="20"/>
+        </w:rPr>
+        <w:t>.calculaPena</w:t>
+      </w:r>
+      <w:proofErr w:type="spellEnd"/>
+      <w:proofErr w:type="gramEnd"/>
+      <w:r>
+        <w:rPr>
+          <w:rFonts w:ascii="Consolas" w:hAnsi="Consolas" w:cs="Consolas"/>
+          <w:color w:val="000000"/>
+          <w:sz w:val="20"/>
+          <w:szCs w:val="20"/>
+        </w:rPr>
+        <w:t>(</w:t>
+      </w:r>
+      <w:proofErr w:type="spellStart"/>
+      <w:r>
+        <w:rPr>
+          <w:rFonts w:ascii="Consolas" w:hAnsi="Consolas" w:cs="Consolas"/>
+          <w:color w:val="6A3E3E"/>
+          <w:sz w:val="20"/>
+          <w:szCs w:val="20"/>
+        </w:rPr>
+        <w:t>respostaSuspeitoB</w:t>
+      </w:r>
+      <w:proofErr w:type="spellEnd"/>
+      <w:r>
+        <w:rPr>
+          <w:rFonts w:ascii="Consolas" w:hAnsi="Consolas" w:cs="Consolas"/>
+          <w:color w:val="000000"/>
+          <w:sz w:val="20"/>
+          <w:szCs w:val="20"/>
+        </w:rPr>
+        <w:t xml:space="preserve">, </w:t>
+      </w:r>
+      <w:proofErr w:type="spellStart"/>
+      <w:r>
+        <w:rPr>
+          <w:rFonts w:ascii="Consolas" w:hAnsi="Consolas" w:cs="Consolas"/>
+          <w:color w:val="6A3E3E"/>
+          <w:sz w:val="20"/>
+          <w:szCs w:val="20"/>
+        </w:rPr>
+        <w:t>respostaSuspeitoA</w:t>
+      </w:r>
+      <w:proofErr w:type="spellEnd"/>
+      <w:r>
+        <w:rPr>
+          <w:rFonts w:ascii="Consolas" w:hAnsi="Consolas" w:cs="Consolas"/>
+          <w:color w:val="000000"/>
+          <w:sz w:val="20"/>
+          <w:szCs w:val="20"/>
+        </w:rPr>
+        <w:t>);</w:t>
+      </w:r>
+    </w:p>
+    <w:p>
+      <w:pPr>
+        <w:autoSpaceDE w:val="0"/>
+        <w:autoSpaceDN w:val="0"/>
+        <w:adjustRightInd w:val="0"/>
+        <w:spacing w:after="0" w:line="240" w:lineRule="auto"/>
+        <w:rPr>
+          <w:rFonts w:ascii="Consolas" w:hAnsi="Consolas" w:cs="Consolas"/>
+          <w:sz w:val="20"/>
+          <w:szCs w:val="20"/>
+        </w:rPr>
+      </w:pPr>
+      <w:r>
+        <w:rPr>
+          <w:rFonts w:ascii="Consolas" w:hAnsi="Consolas" w:cs="Consolas"/>
+          <w:color w:val="000000"/>
+          <w:sz w:val="20"/>
+          <w:szCs w:val="20"/>
+        </w:rPr>
+        <w:tab/>
+      </w:r>
+      <w:r>
+        <w:rPr>
+          <w:rFonts w:ascii="Consolas" w:hAnsi="Consolas" w:cs="Consolas"/>
+          <w:color w:val="000000"/>
+          <w:sz w:val="20"/>
+          <w:szCs w:val="20"/>
+        </w:rPr>
+        <w:tab/>
+      </w:r>
+    </w:p>
+    <w:p>
+      <w:pPr>
+        <w:autoSpaceDE w:val="0"/>
+        <w:autoSpaceDN w:val="0"/>
+        <w:adjustRightInd w:val="0"/>
+        <w:spacing w:after="0" w:line="240" w:lineRule="auto"/>
+        <w:rPr>
+          <w:rFonts w:ascii="Consolas" w:hAnsi="Consolas" w:cs="Consolas"/>
+          <w:sz w:val="20"/>
+          <w:szCs w:val="20"/>
+        </w:rPr>
+      </w:pPr>
+      <w:r>
+        <w:rPr>
+          <w:rFonts w:ascii="Consolas" w:hAnsi="Consolas" w:cs="Consolas"/>
+          <w:color w:val="000000"/>
+          <w:sz w:val="20"/>
+          <w:szCs w:val="20"/>
+        </w:rPr>
+        <w:tab/>
+      </w:r>
+      <w:r>
+        <w:rPr>
+          <w:rFonts w:ascii="Consolas" w:hAnsi="Consolas" w:cs="Consolas"/>
+          <w:color w:val="000000"/>
+          <w:sz w:val="20"/>
+          <w:szCs w:val="20"/>
+        </w:rPr>
+        <w:tab/>
+      </w:r>
+      <w:proofErr w:type="spellStart"/>
+      <w:proofErr w:type="gramStart"/>
+      <w:r>
+        <w:rPr>
+          <w:rFonts w:ascii="Consolas" w:hAnsi="Consolas" w:cs="Consolas"/>
+          <w:i/>
+          <w:iCs/>
+          <w:color w:val="000000"/>
+          <w:sz w:val="20"/>
+          <w:szCs w:val="20"/>
+        </w:rPr>
+        <w:t>assertEquals</w:t>
+      </w:r>
+      <w:proofErr w:type="spellEnd"/>
+      <w:r>
+        <w:rPr>
+          <w:rFonts w:ascii="Consolas" w:hAnsi="Consolas" w:cs="Consolas"/>
+          <w:color w:val="000000"/>
+          <w:sz w:val="20"/>
+          <w:szCs w:val="20"/>
+        </w:rPr>
+        <w:t>(</w:t>
+      </w:r>
+      <w:proofErr w:type="gramEnd"/>
+      <w:r>
+        <w:rPr>
+          <w:rFonts w:ascii="Consolas" w:hAnsi="Consolas" w:cs="Consolas"/>
+          <w:color w:val="000000"/>
+          <w:sz w:val="20"/>
+          <w:szCs w:val="20"/>
+        </w:rPr>
+        <w:t xml:space="preserve">15, </w:t>
+      </w:r>
+      <w:proofErr w:type="spellStart"/>
+      <w:r>
+        <w:rPr>
+          <w:rFonts w:ascii="Consolas" w:hAnsi="Consolas" w:cs="Consolas"/>
+          <w:color w:val="6A3E3E"/>
+          <w:sz w:val="20"/>
+          <w:szCs w:val="20"/>
+        </w:rPr>
+        <w:t>penaSuspeitoA</w:t>
+      </w:r>
+      <w:proofErr w:type="spellEnd"/>
+      <w:r>
+        <w:rPr>
+          <w:rFonts w:ascii="Consolas" w:hAnsi="Consolas" w:cs="Consolas"/>
+          <w:color w:val="000000"/>
+          <w:sz w:val="20"/>
+          <w:szCs w:val="20"/>
+        </w:rPr>
+        <w:t>);</w:t>
+      </w:r>
+    </w:p>
+    <w:p>
+      <w:pPr>
+        <w:autoSpaceDE w:val="0"/>
+        <w:autoSpaceDN w:val="0"/>
+        <w:adjustRightInd w:val="0"/>
+        <w:spacing w:after="0" w:line="240" w:lineRule="auto"/>
+        <w:rPr>
+          <w:rFonts w:ascii="Consolas" w:hAnsi="Consolas" w:cs="Consolas"/>
+          <w:sz w:val="20"/>
+          <w:szCs w:val="20"/>
+        </w:rPr>
+      </w:pPr>
+      <w:r>
+        <w:rPr>
+          <w:rFonts w:ascii="Consolas" w:hAnsi="Consolas" w:cs="Consolas"/>
+          <w:color w:val="000000"/>
+          <w:sz w:val="20"/>
+          <w:szCs w:val="20"/>
+        </w:rPr>
+        <w:tab/>
+      </w:r>
+      <w:r>
+        <w:rPr>
+          <w:rFonts w:ascii="Consolas" w:hAnsi="Consolas" w:cs="Consolas"/>
+          <w:color w:val="000000"/>
+          <w:sz w:val="20"/>
+          <w:szCs w:val="20"/>
+        </w:rPr>
+        <w:tab/>
+      </w:r>
+      <w:proofErr w:type="spellStart"/>
+      <w:proofErr w:type="gramStart"/>
+      <w:r>
+        <w:rPr>
+          <w:rFonts w:ascii="Consolas" w:hAnsi="Consolas" w:cs="Consolas"/>
+          <w:i/>
+          <w:iCs/>
+          <w:color w:val="000000"/>
+          <w:sz w:val="20"/>
+          <w:szCs w:val="20"/>
+        </w:rPr>
+        <w:t>assertEquals</w:t>
+      </w:r>
+      <w:proofErr w:type="spellEnd"/>
+      <w:r>
+        <w:rPr>
+          <w:rFonts w:ascii="Consolas" w:hAnsi="Consolas" w:cs="Consolas"/>
+          <w:color w:val="000000"/>
+          <w:sz w:val="20"/>
+          <w:szCs w:val="20"/>
+        </w:rPr>
+        <w:t>(</w:t>
+      </w:r>
+      <w:proofErr w:type="gramEnd"/>
+      <w:r>
+        <w:rPr>
+          <w:rFonts w:ascii="Consolas" w:hAnsi="Consolas" w:cs="Consolas"/>
+          <w:color w:val="000000"/>
+          <w:sz w:val="20"/>
+          <w:szCs w:val="20"/>
+        </w:rPr>
+        <w:t xml:space="preserve">15, </w:t>
+      </w:r>
+      <w:proofErr w:type="spellStart"/>
+      <w:r>
+        <w:rPr>
+          <w:rFonts w:ascii="Consolas" w:hAnsi="Consolas" w:cs="Consolas"/>
+          <w:color w:val="6A3E3E"/>
+          <w:sz w:val="20"/>
+          <w:szCs w:val="20"/>
+        </w:rPr>
+        <w:t>penaSuspeitoB</w:t>
+      </w:r>
+      <w:proofErr w:type="spellEnd"/>
+      <w:r>
+        <w:rPr>
+          <w:rFonts w:ascii="Consolas" w:hAnsi="Consolas" w:cs="Consolas"/>
+          <w:color w:val="000000"/>
+          <w:sz w:val="20"/>
+          <w:szCs w:val="20"/>
+        </w:rPr>
+        <w:t>);</w:t>
+      </w:r>
+    </w:p>
+    <w:p>
+      <w:pPr>
+        <w:autoSpaceDE w:val="0"/>
+        <w:autoSpaceDN w:val="0"/>
+        <w:adjustRightInd w:val="0"/>
+        <w:spacing w:after="0" w:line="240" w:lineRule="auto"/>
+        <w:rPr>
+          <w:rFonts w:ascii="Consolas" w:hAnsi="Consolas" w:cs="Consolas"/>
+          <w:sz w:val="20"/>
+          <w:szCs w:val="20"/>
+        </w:rPr>
+      </w:pPr>
+      <w:r>
+        <w:rPr>
+          <w:rFonts w:ascii="Consolas" w:hAnsi="Consolas" w:cs="Consolas"/>
+          <w:color w:val="000000"/>
+          <w:sz w:val="20"/>
+          <w:szCs w:val="20"/>
+        </w:rPr>
+        <w:tab/>
+      </w:r>
+      <w:r>
+        <w:rPr>
+          <w:rFonts w:ascii="Consolas" w:hAnsi="Consolas" w:cs="Consolas"/>
+          <w:color w:val="000000"/>
+          <w:sz w:val="20"/>
+          <w:szCs w:val="20"/>
+        </w:rPr>
+        <w:tab/>
+      </w:r>
+    </w:p>
+    <w:p>
+      <w:pPr>
+        <w:autoSpaceDE w:val="0"/>
+        <w:autoSpaceDN w:val="0"/>
+        <w:adjustRightInd w:val="0"/>
+        <w:spacing w:after="0" w:line="240" w:lineRule="auto"/>
+        <w:rPr>
+          <w:rFonts w:ascii="Consolas" w:hAnsi="Consolas" w:cs="Consolas"/>
+          <w:sz w:val="20"/>
+          <w:szCs w:val="20"/>
+        </w:rPr>
+      </w:pPr>
+      <w:r>
+        <w:rPr>
+          <w:rFonts w:ascii="Consolas" w:hAnsi="Consolas" w:cs="Consolas"/>
+          <w:color w:val="000000"/>
+          <w:sz w:val="20"/>
+          <w:szCs w:val="20"/>
+        </w:rPr>
+        <w:tab/>
         <w:t>}</w:t>
+      </w:r>
+    </w:p>
+    <w:p>
+      <w:pPr>
+        <w:autoSpaceDE w:val="0"/>
+        <w:autoSpaceDN w:val="0"/>
+        <w:adjustRightInd w:val="0"/>
+        <w:spacing w:after="0" w:line="240" w:lineRule="auto"/>
+        <w:rPr>
+          <w:rFonts w:ascii="Consolas" w:hAnsi="Consolas" w:cs="Consolas"/>
+          <w:sz w:val="20"/>
+          <w:szCs w:val="20"/>
+        </w:rPr>
+      </w:pPr>
+      <w:r>
+        <w:rPr>
+          <w:rFonts w:ascii="Consolas" w:hAnsi="Consolas" w:cs="Consolas"/>
+          <w:color w:val="000000"/>
+          <w:sz w:val="20"/>
+          <w:szCs w:val="20"/>
+        </w:rPr>
+        <w:tab/>
+      </w:r>
+    </w:p>
+    <w:p>
+      <w:pPr>
+        <w:autoSpaceDE w:val="0"/>
+        <w:autoSpaceDN w:val="0"/>
+        <w:adjustRightInd w:val="0"/>
+        <w:spacing w:after="0" w:line="240" w:lineRule="auto"/>
+        <w:rPr>
+          <w:rFonts w:ascii="Consolas" w:hAnsi="Consolas" w:cs="Consolas"/>
+          <w:sz w:val="20"/>
+          <w:szCs w:val="20"/>
+        </w:rPr>
+      </w:pPr>
+      <w:r>
+        <w:rPr>
+          <w:rFonts w:ascii="Consolas" w:hAnsi="Consolas" w:cs="Consolas"/>
+          <w:color w:val="000000"/>
+          <w:sz w:val="20"/>
+          <w:szCs w:val="20"/>
+        </w:rPr>
+        <w:tab/>
+      </w:r>
+      <w:r>
+        <w:rPr>
+          <w:rFonts w:ascii="Consolas" w:hAnsi="Consolas" w:cs="Consolas"/>
+          <w:color w:val="646464"/>
+          <w:sz w:val="20"/>
+          <w:szCs w:val="20"/>
+        </w:rPr>
+        <w:t>@Test</w:t>
+      </w:r>
+    </w:p>
+    <w:p>
+      <w:pPr>
+        <w:autoSpaceDE w:val="0"/>
+        <w:autoSpaceDN w:val="0"/>
+        <w:adjustRightInd w:val="0"/>
+        <w:spacing w:after="0" w:line="240" w:lineRule="auto"/>
+        <w:rPr>
+          <w:rFonts w:ascii="Consolas" w:hAnsi="Consolas" w:cs="Consolas"/>
+          <w:sz w:val="20"/>
+          <w:szCs w:val="20"/>
+        </w:rPr>
+      </w:pPr>
+      <w:r>
+        <w:rPr>
+          <w:rFonts w:ascii="Consolas" w:hAnsi="Consolas" w:cs="Consolas"/>
+          <w:color w:val="000000"/>
+          <w:sz w:val="20"/>
+          <w:szCs w:val="20"/>
+        </w:rPr>
+        <w:tab/>
+      </w:r>
+      <w:proofErr w:type="spellStart"/>
+      <w:r>
+        <w:rPr>
+          <w:rFonts w:ascii="Consolas" w:hAnsi="Consolas" w:cs="Consolas"/>
+          <w:b/>
+          <w:bCs/>
+          <w:color w:val="7F0055"/>
+          <w:sz w:val="20"/>
+          <w:szCs w:val="20"/>
+        </w:rPr>
+        <w:t>void</w:t>
+      </w:r>
+      <w:proofErr w:type="spellEnd"/>
+      <w:r>
+        <w:rPr>
+          <w:rFonts w:ascii="Consolas" w:hAnsi="Consolas" w:cs="Consolas"/>
+          <w:color w:val="000000"/>
+          <w:sz w:val="20"/>
+          <w:szCs w:val="20"/>
+        </w:rPr>
+        <w:t xml:space="preserve"> testCalculaPenaCenario2() {</w:t>
+      </w:r>
+    </w:p>
+    <w:p>
+      <w:pPr>
+        <w:autoSpaceDE w:val="0"/>
+        <w:autoSpaceDN w:val="0"/>
+        <w:adjustRightInd w:val="0"/>
+        <w:spacing w:after="0" w:line="240" w:lineRule="auto"/>
+        <w:rPr>
+          <w:rFonts w:ascii="Consolas" w:hAnsi="Consolas" w:cs="Consolas"/>
+          <w:sz w:val="20"/>
+          <w:szCs w:val="20"/>
+        </w:rPr>
+      </w:pPr>
+      <w:r>
+        <w:rPr>
+          <w:rFonts w:ascii="Consolas" w:hAnsi="Consolas" w:cs="Consolas"/>
+          <w:color w:val="000000"/>
+          <w:sz w:val="20"/>
+          <w:szCs w:val="20"/>
+        </w:rPr>
+        <w:tab/>
+      </w:r>
+      <w:r>
+        <w:rPr>
+          <w:rFonts w:ascii="Consolas" w:hAnsi="Consolas" w:cs="Consolas"/>
+          <w:color w:val="000000"/>
+          <w:sz w:val="20"/>
+          <w:szCs w:val="20"/>
+        </w:rPr>
+        <w:tab/>
+        <w:t xml:space="preserve">Resposta </w:t>
+      </w:r>
+      <w:proofErr w:type="spellStart"/>
+      <w:r>
+        <w:rPr>
+          <w:rFonts w:ascii="Consolas" w:hAnsi="Consolas" w:cs="Consolas"/>
+          <w:color w:val="6A3E3E"/>
+          <w:sz w:val="20"/>
+          <w:szCs w:val="20"/>
+        </w:rPr>
+        <w:t>respostaSuspeitoA</w:t>
+      </w:r>
+      <w:proofErr w:type="spellEnd"/>
+      <w:r>
+        <w:rPr>
+          <w:rFonts w:ascii="Consolas" w:hAnsi="Consolas" w:cs="Consolas"/>
+          <w:color w:val="000000"/>
+          <w:sz w:val="20"/>
+          <w:szCs w:val="20"/>
+        </w:rPr>
+        <w:t xml:space="preserve"> = </w:t>
+      </w:r>
+      <w:proofErr w:type="spellStart"/>
+      <w:r>
+        <w:rPr>
+          <w:rFonts w:ascii="Consolas" w:hAnsi="Consolas" w:cs="Consolas"/>
+          <w:color w:val="000000"/>
+          <w:sz w:val="20"/>
+          <w:szCs w:val="20"/>
+        </w:rPr>
+        <w:t>Resposta.</w:t>
+      </w:r>
+      <w:r>
+        <w:rPr>
+          <w:rFonts w:ascii="Consolas" w:hAnsi="Consolas" w:cs="Consolas"/>
+          <w:b/>
+          <w:bCs/>
+          <w:i/>
+          <w:iCs/>
+          <w:color w:val="0000C0"/>
+          <w:sz w:val="20"/>
+          <w:szCs w:val="20"/>
+        </w:rPr>
+        <w:t>DELACAO</w:t>
+      </w:r>
+      <w:proofErr w:type="spellEnd"/>
+      <w:r>
+        <w:rPr>
+          <w:rFonts w:ascii="Consolas" w:hAnsi="Consolas" w:cs="Consolas"/>
+          <w:color w:val="000000"/>
+          <w:sz w:val="20"/>
+          <w:szCs w:val="20"/>
+        </w:rPr>
+        <w:t>;</w:t>
+      </w:r>
+    </w:p>
+    <w:p>
+      <w:pPr>
+        <w:autoSpaceDE w:val="0"/>
+        <w:autoSpaceDN w:val="0"/>
+        <w:adjustRightInd w:val="0"/>
+        <w:spacing w:after="0" w:line="240" w:lineRule="auto"/>
+        <w:rPr>
+          <w:rFonts w:ascii="Consolas" w:hAnsi="Consolas" w:cs="Consolas"/>
+          <w:sz w:val="20"/>
+          <w:szCs w:val="20"/>
+        </w:rPr>
+      </w:pPr>
+      <w:r>
+        <w:rPr>
+          <w:rFonts w:ascii="Consolas" w:hAnsi="Consolas" w:cs="Consolas"/>
+          <w:color w:val="000000"/>
+          <w:sz w:val="20"/>
+          <w:szCs w:val="20"/>
+        </w:rPr>
+        <w:tab/>
+      </w:r>
+      <w:r>
+        <w:rPr>
+          <w:rFonts w:ascii="Consolas" w:hAnsi="Consolas" w:cs="Consolas"/>
+          <w:color w:val="000000"/>
+          <w:sz w:val="20"/>
+          <w:szCs w:val="20"/>
+        </w:rPr>
+        <w:tab/>
+        <w:t xml:space="preserve">Resposta </w:t>
+      </w:r>
+      <w:proofErr w:type="spellStart"/>
+      <w:r>
+        <w:rPr>
+          <w:rFonts w:ascii="Consolas" w:hAnsi="Consolas" w:cs="Consolas"/>
+          <w:color w:val="6A3E3E"/>
+          <w:sz w:val="20"/>
+          <w:szCs w:val="20"/>
+        </w:rPr>
+        <w:t>respostaSuspeitoB</w:t>
+      </w:r>
+      <w:proofErr w:type="spellEnd"/>
+      <w:r>
+        <w:rPr>
+          <w:rFonts w:ascii="Consolas" w:hAnsi="Consolas" w:cs="Consolas"/>
+          <w:color w:val="000000"/>
+          <w:sz w:val="20"/>
+          <w:szCs w:val="20"/>
+        </w:rPr>
+        <w:t xml:space="preserve"> = </w:t>
+      </w:r>
+      <w:proofErr w:type="spellStart"/>
+      <w:r>
+        <w:rPr>
+          <w:rFonts w:ascii="Consolas" w:hAnsi="Consolas" w:cs="Consolas"/>
+          <w:color w:val="000000"/>
+          <w:sz w:val="20"/>
+          <w:szCs w:val="20"/>
+        </w:rPr>
+        <w:t>Resposta.</w:t>
+      </w:r>
+      <w:r>
+        <w:rPr>
+          <w:rFonts w:ascii="Consolas" w:hAnsi="Consolas" w:cs="Consolas"/>
+          <w:b/>
+          <w:bCs/>
+          <w:i/>
+          <w:iCs/>
+          <w:color w:val="0000C0"/>
+          <w:sz w:val="20"/>
+          <w:szCs w:val="20"/>
+        </w:rPr>
+        <w:t>NEGACAO</w:t>
+      </w:r>
+      <w:proofErr w:type="spellEnd"/>
+      <w:r>
+        <w:rPr>
+          <w:rFonts w:ascii="Consolas" w:hAnsi="Consolas" w:cs="Consolas"/>
+          <w:color w:val="000000"/>
+          <w:sz w:val="20"/>
+          <w:szCs w:val="20"/>
+        </w:rPr>
+        <w:t>;</w:t>
+      </w:r>
+    </w:p>
+    <w:p>
+      <w:pPr>
+        <w:autoSpaceDE w:val="0"/>
+        <w:autoSpaceDN w:val="0"/>
+        <w:adjustRightInd w:val="0"/>
+        <w:spacing w:after="0" w:line="240" w:lineRule="auto"/>
+        <w:rPr>
+          <w:rFonts w:ascii="Consolas" w:hAnsi="Consolas" w:cs="Consolas"/>
+          <w:sz w:val="20"/>
+          <w:szCs w:val="20"/>
+        </w:rPr>
+      </w:pPr>
+      <w:r>
+        <w:rPr>
+          <w:rFonts w:ascii="Consolas" w:hAnsi="Consolas" w:cs="Consolas"/>
+          <w:color w:val="000000"/>
+          <w:sz w:val="20"/>
+          <w:szCs w:val="20"/>
+        </w:rPr>
+        <w:tab/>
+      </w:r>
+      <w:r>
+        <w:rPr>
+          <w:rFonts w:ascii="Consolas" w:hAnsi="Consolas" w:cs="Consolas"/>
+          <w:color w:val="000000"/>
+          <w:sz w:val="20"/>
+          <w:szCs w:val="20"/>
+        </w:rPr>
+        <w:tab/>
+      </w:r>
+    </w:p>
+    <w:p>
+      <w:pPr>
+        <w:autoSpaceDE w:val="0"/>
+        <w:autoSpaceDN w:val="0"/>
+        <w:adjustRightInd w:val="0"/>
+        <w:spacing w:after="0" w:line="240" w:lineRule="auto"/>
+        <w:rPr>
+          <w:rFonts w:ascii="Consolas" w:hAnsi="Consolas" w:cs="Consolas"/>
+          <w:sz w:val="20"/>
+          <w:szCs w:val="20"/>
+        </w:rPr>
+      </w:pPr>
+      <w:r>
+        <w:rPr>
+          <w:rFonts w:ascii="Consolas" w:hAnsi="Consolas" w:cs="Consolas"/>
+          <w:color w:val="000000"/>
+          <w:sz w:val="20"/>
+          <w:szCs w:val="20"/>
+        </w:rPr>
+        <w:tab/>
+      </w:r>
+      <w:r>
+        <w:rPr>
+          <w:rFonts w:ascii="Consolas" w:hAnsi="Consolas" w:cs="Consolas"/>
+          <w:color w:val="000000"/>
+          <w:sz w:val="20"/>
+          <w:szCs w:val="20"/>
+        </w:rPr>
+        <w:tab/>
+      </w:r>
+      <w:proofErr w:type="spellStart"/>
+      <w:r>
+        <w:rPr>
+          <w:rFonts w:ascii="Consolas" w:hAnsi="Consolas" w:cs="Consolas"/>
+          <w:color w:val="000000"/>
+          <w:sz w:val="20"/>
+          <w:szCs w:val="20"/>
+        </w:rPr>
+        <w:t>JulgamentoPrisioneiro</w:t>
+      </w:r>
+      <w:proofErr w:type="spellEnd"/>
+      <w:r>
+        <w:rPr>
+          <w:rFonts w:ascii="Consolas" w:hAnsi="Consolas" w:cs="Consolas"/>
+          <w:color w:val="000000"/>
+          <w:sz w:val="20"/>
+          <w:szCs w:val="20"/>
+        </w:rPr>
+        <w:t xml:space="preserve"> </w:t>
+      </w:r>
+      <w:proofErr w:type="spellStart"/>
+      <w:r>
+        <w:rPr>
+          <w:rFonts w:ascii="Consolas" w:hAnsi="Consolas" w:cs="Consolas"/>
+          <w:color w:val="6A3E3E"/>
+          <w:sz w:val="20"/>
+          <w:szCs w:val="20"/>
+        </w:rPr>
+        <w:t>dp</w:t>
+      </w:r>
+      <w:proofErr w:type="spellEnd"/>
+      <w:r>
+        <w:rPr>
+          <w:rFonts w:ascii="Consolas" w:hAnsi="Consolas" w:cs="Consolas"/>
+          <w:color w:val="000000"/>
+          <w:sz w:val="20"/>
+          <w:szCs w:val="20"/>
+        </w:rPr>
+        <w:t xml:space="preserve"> = </w:t>
+      </w:r>
+      <w:r>
+        <w:rPr>
+          <w:rFonts w:ascii="Consolas" w:hAnsi="Consolas" w:cs="Consolas"/>
+          <w:b/>
+          <w:bCs/>
+          <w:color w:val="7F0055"/>
+          <w:sz w:val="20"/>
+          <w:szCs w:val="20"/>
+        </w:rPr>
+        <w:t>new</w:t>
+      </w:r>
+      <w:r>
+        <w:rPr>
+          <w:rFonts w:ascii="Consolas" w:hAnsi="Consolas" w:cs="Consolas"/>
+          <w:color w:val="000000"/>
+          <w:sz w:val="20"/>
+          <w:szCs w:val="20"/>
+        </w:rPr>
+        <w:t xml:space="preserve"> </w:t>
+      </w:r>
+      <w:proofErr w:type="spellStart"/>
+      <w:proofErr w:type="gramStart"/>
+      <w:r>
+        <w:rPr>
+          <w:rFonts w:ascii="Consolas" w:hAnsi="Consolas" w:cs="Consolas"/>
+          <w:color w:val="000000"/>
+          <w:sz w:val="20"/>
+          <w:szCs w:val="20"/>
+        </w:rPr>
+        <w:t>JulgamentoPrisioneiro</w:t>
+      </w:r>
+      <w:proofErr w:type="spellEnd"/>
+      <w:r>
+        <w:rPr>
+          <w:rFonts w:ascii="Consolas" w:hAnsi="Consolas" w:cs="Consolas"/>
+          <w:color w:val="000000"/>
+          <w:sz w:val="20"/>
+          <w:szCs w:val="20"/>
+        </w:rPr>
+        <w:t>(</w:t>
+      </w:r>
+      <w:proofErr w:type="gramEnd"/>
+      <w:r>
+        <w:rPr>
+          <w:rFonts w:ascii="Consolas" w:hAnsi="Consolas" w:cs="Consolas"/>
+          <w:color w:val="000000"/>
+          <w:sz w:val="20"/>
+          <w:szCs w:val="20"/>
+        </w:rPr>
+        <w:t>);</w:t>
+      </w:r>
+    </w:p>
+    <w:p>
+      <w:pPr>
+        <w:autoSpaceDE w:val="0"/>
+        <w:autoSpaceDN w:val="0"/>
+        <w:adjustRightInd w:val="0"/>
+        <w:spacing w:after="0" w:line="240" w:lineRule="auto"/>
+        <w:rPr>
+          <w:rFonts w:ascii="Consolas" w:hAnsi="Consolas" w:cs="Consolas"/>
+          <w:sz w:val="20"/>
+          <w:szCs w:val="20"/>
+        </w:rPr>
+      </w:pPr>
+      <w:r>
+        <w:rPr>
+          <w:rFonts w:ascii="Consolas" w:hAnsi="Consolas" w:cs="Consolas"/>
+          <w:color w:val="000000"/>
+          <w:sz w:val="20"/>
+          <w:szCs w:val="20"/>
+        </w:rPr>
+        <w:tab/>
+      </w:r>
+      <w:r>
+        <w:rPr>
+          <w:rFonts w:ascii="Consolas" w:hAnsi="Consolas" w:cs="Consolas"/>
+          <w:color w:val="000000"/>
+          <w:sz w:val="20"/>
+          <w:szCs w:val="20"/>
+        </w:rPr>
+        <w:tab/>
+      </w:r>
+      <w:proofErr w:type="spellStart"/>
+      <w:r>
+        <w:rPr>
+          <w:rFonts w:ascii="Consolas" w:hAnsi="Consolas" w:cs="Consolas"/>
+          <w:i/>
+          <w:iCs/>
+          <w:color w:val="000000"/>
+          <w:sz w:val="20"/>
+          <w:szCs w:val="20"/>
+        </w:rPr>
+        <w:t>assertNotNull</w:t>
+      </w:r>
+      <w:proofErr w:type="spellEnd"/>
+      <w:r>
+        <w:rPr>
+          <w:rFonts w:ascii="Consolas" w:hAnsi="Consolas" w:cs="Consolas"/>
+          <w:color w:val="000000"/>
+          <w:sz w:val="20"/>
+          <w:szCs w:val="20"/>
+        </w:rPr>
+        <w:t>(</w:t>
+      </w:r>
+      <w:proofErr w:type="spellStart"/>
+      <w:r>
+        <w:rPr>
+          <w:rFonts w:ascii="Consolas" w:hAnsi="Consolas" w:cs="Consolas"/>
+          <w:color w:val="6A3E3E"/>
+          <w:sz w:val="20"/>
+          <w:szCs w:val="20"/>
+        </w:rPr>
+        <w:t>dp</w:t>
+      </w:r>
+      <w:proofErr w:type="spellEnd"/>
+      <w:r>
+        <w:rPr>
+          <w:rFonts w:ascii="Consolas" w:hAnsi="Consolas" w:cs="Consolas"/>
+          <w:color w:val="000000"/>
+          <w:sz w:val="20"/>
+          <w:szCs w:val="20"/>
+        </w:rPr>
+        <w:t>);</w:t>
+      </w:r>
+    </w:p>
+    <w:p>
+      <w:pPr>
+        <w:autoSpaceDE w:val="0"/>
+        <w:autoSpaceDN w:val="0"/>
+        <w:adjustRightInd w:val="0"/>
+        <w:spacing w:after="0" w:line="240" w:lineRule="auto"/>
+        <w:rPr>
+          <w:rFonts w:ascii="Consolas" w:hAnsi="Consolas" w:cs="Consolas"/>
+          <w:sz w:val="20"/>
+          <w:szCs w:val="20"/>
+        </w:rPr>
+      </w:pPr>
+      <w:r>
+        <w:rPr>
+          <w:rFonts w:ascii="Consolas" w:hAnsi="Consolas" w:cs="Consolas"/>
+          <w:color w:val="000000"/>
+          <w:sz w:val="20"/>
+          <w:szCs w:val="20"/>
+        </w:rPr>
+        <w:tab/>
+      </w:r>
+      <w:r>
+        <w:rPr>
+          <w:rFonts w:ascii="Consolas" w:hAnsi="Consolas" w:cs="Consolas"/>
+          <w:color w:val="000000"/>
+          <w:sz w:val="20"/>
+          <w:szCs w:val="20"/>
+        </w:rPr>
+        <w:tab/>
+      </w:r>
+    </w:p>
+    <w:p>
+      <w:pPr>
+        <w:autoSpaceDE w:val="0"/>
+        <w:autoSpaceDN w:val="0"/>
+        <w:adjustRightInd w:val="0"/>
+        <w:spacing w:after="0" w:line="240" w:lineRule="auto"/>
+        <w:rPr>
+          <w:rFonts w:ascii="Consolas" w:hAnsi="Consolas" w:cs="Consolas"/>
+          <w:sz w:val="20"/>
+          <w:szCs w:val="20"/>
+        </w:rPr>
+      </w:pPr>
+      <w:r>
+        <w:rPr>
+          <w:rFonts w:ascii="Consolas" w:hAnsi="Consolas" w:cs="Consolas"/>
+          <w:color w:val="000000"/>
+          <w:sz w:val="20"/>
+          <w:szCs w:val="20"/>
+        </w:rPr>
+        <w:tab/>
+      </w:r>
+      <w:r>
+        <w:rPr>
+          <w:rFonts w:ascii="Consolas" w:hAnsi="Consolas" w:cs="Consolas"/>
+          <w:color w:val="000000"/>
+          <w:sz w:val="20"/>
+          <w:szCs w:val="20"/>
+        </w:rPr>
+        <w:tab/>
+      </w:r>
+      <w:proofErr w:type="spellStart"/>
+      <w:r>
+        <w:rPr>
+          <w:rFonts w:ascii="Consolas" w:hAnsi="Consolas" w:cs="Consolas"/>
+          <w:b/>
+          <w:bCs/>
+          <w:color w:val="7F0055"/>
+          <w:sz w:val="20"/>
+          <w:szCs w:val="20"/>
+        </w:rPr>
+        <w:t>int</w:t>
+      </w:r>
+      <w:proofErr w:type="spellEnd"/>
+      <w:r>
+        <w:rPr>
+          <w:rFonts w:ascii="Consolas" w:hAnsi="Consolas" w:cs="Consolas"/>
+          <w:color w:val="000000"/>
+          <w:sz w:val="20"/>
+          <w:szCs w:val="20"/>
+        </w:rPr>
+        <w:t xml:space="preserve"> </w:t>
+      </w:r>
+      <w:proofErr w:type="spellStart"/>
+      <w:r>
+        <w:rPr>
+          <w:rFonts w:ascii="Consolas" w:hAnsi="Consolas" w:cs="Consolas"/>
+          <w:color w:val="6A3E3E"/>
+          <w:sz w:val="20"/>
+          <w:szCs w:val="20"/>
+        </w:rPr>
+        <w:t>penaSuspeitoA</w:t>
+      </w:r>
+      <w:proofErr w:type="spellEnd"/>
+      <w:r>
+        <w:rPr>
+          <w:rFonts w:ascii="Consolas" w:hAnsi="Consolas" w:cs="Consolas"/>
+          <w:color w:val="000000"/>
+          <w:sz w:val="20"/>
+          <w:szCs w:val="20"/>
+        </w:rPr>
+        <w:t xml:space="preserve"> = </w:t>
+      </w:r>
+      <w:proofErr w:type="spellStart"/>
+      <w:proofErr w:type="gramStart"/>
+      <w:r>
+        <w:rPr>
+          <w:rFonts w:ascii="Consolas" w:hAnsi="Consolas" w:cs="Consolas"/>
+          <w:color w:val="6A3E3E"/>
+          <w:sz w:val="20"/>
+          <w:szCs w:val="20"/>
+        </w:rPr>
+        <w:t>dp</w:t>
+      </w:r>
+      <w:r>
+        <w:rPr>
+          <w:rFonts w:ascii="Consolas" w:hAnsi="Consolas" w:cs="Consolas"/>
+          <w:color w:val="000000"/>
+          <w:sz w:val="20"/>
+          <w:szCs w:val="20"/>
+        </w:rPr>
+        <w:t>.calculaPena</w:t>
+      </w:r>
+      <w:proofErr w:type="spellEnd"/>
+      <w:proofErr w:type="gramEnd"/>
+      <w:r>
+        <w:rPr>
+          <w:rFonts w:ascii="Consolas" w:hAnsi="Consolas" w:cs="Consolas"/>
+          <w:color w:val="000000"/>
+          <w:sz w:val="20"/>
+          <w:szCs w:val="20"/>
+        </w:rPr>
+        <w:t>(</w:t>
+      </w:r>
+      <w:proofErr w:type="spellStart"/>
+      <w:r>
+        <w:rPr>
+          <w:rFonts w:ascii="Consolas" w:hAnsi="Consolas" w:cs="Consolas"/>
+          <w:color w:val="6A3E3E"/>
+          <w:sz w:val="20"/>
+          <w:szCs w:val="20"/>
+        </w:rPr>
+        <w:t>respostaSuspeitoA</w:t>
+      </w:r>
+      <w:proofErr w:type="spellEnd"/>
+      <w:r>
+        <w:rPr>
+          <w:rFonts w:ascii="Consolas" w:hAnsi="Consolas" w:cs="Consolas"/>
+          <w:color w:val="000000"/>
+          <w:sz w:val="20"/>
+          <w:szCs w:val="20"/>
+        </w:rPr>
+        <w:t xml:space="preserve">, </w:t>
+      </w:r>
+      <w:proofErr w:type="spellStart"/>
+      <w:r>
+        <w:rPr>
+          <w:rFonts w:ascii="Consolas" w:hAnsi="Consolas" w:cs="Consolas"/>
+          <w:color w:val="6A3E3E"/>
+          <w:sz w:val="20"/>
+          <w:szCs w:val="20"/>
+        </w:rPr>
+        <w:t>respostaSuspeitoB</w:t>
+      </w:r>
+      <w:proofErr w:type="spellEnd"/>
+      <w:r>
+        <w:rPr>
+          <w:rFonts w:ascii="Consolas" w:hAnsi="Consolas" w:cs="Consolas"/>
+          <w:color w:val="000000"/>
+          <w:sz w:val="20"/>
+          <w:szCs w:val="20"/>
+        </w:rPr>
+        <w:t>);</w:t>
+      </w:r>
+    </w:p>
+    <w:p>
+      <w:pPr>
+        <w:autoSpaceDE w:val="0"/>
+        <w:autoSpaceDN w:val="0"/>
+        <w:adjustRightInd w:val="0"/>
+        <w:spacing w:after="0" w:line="240" w:lineRule="auto"/>
+        <w:rPr>
+          <w:rFonts w:ascii="Consolas" w:hAnsi="Consolas" w:cs="Consolas"/>
+          <w:sz w:val="20"/>
+          <w:szCs w:val="20"/>
+        </w:rPr>
+      </w:pPr>
+      <w:r>
+        <w:rPr>
+          <w:rFonts w:ascii="Consolas" w:hAnsi="Consolas" w:cs="Consolas"/>
+          <w:color w:val="000000"/>
+          <w:sz w:val="20"/>
+          <w:szCs w:val="20"/>
+        </w:rPr>
+        <w:tab/>
+      </w:r>
+      <w:r>
+        <w:rPr>
+          <w:rFonts w:ascii="Consolas" w:hAnsi="Consolas" w:cs="Consolas"/>
+          <w:color w:val="000000"/>
+          <w:sz w:val="20"/>
+          <w:szCs w:val="20"/>
+        </w:rPr>
+        <w:tab/>
+      </w:r>
+      <w:proofErr w:type="spellStart"/>
+      <w:r>
+        <w:rPr>
+          <w:rFonts w:ascii="Consolas" w:hAnsi="Consolas" w:cs="Consolas"/>
+          <w:b/>
+          <w:bCs/>
+          <w:color w:val="7F0055"/>
+          <w:sz w:val="20"/>
+          <w:szCs w:val="20"/>
+        </w:rPr>
+        <w:t>int</w:t>
+      </w:r>
+      <w:proofErr w:type="spellEnd"/>
+      <w:r>
+        <w:rPr>
+          <w:rFonts w:ascii="Consolas" w:hAnsi="Consolas" w:cs="Consolas"/>
+          <w:color w:val="000000"/>
+          <w:sz w:val="20"/>
+          <w:szCs w:val="20"/>
+        </w:rPr>
+        <w:t xml:space="preserve"> </w:t>
+      </w:r>
+      <w:proofErr w:type="spellStart"/>
+      <w:r>
+        <w:rPr>
+          <w:rFonts w:ascii="Consolas" w:hAnsi="Consolas" w:cs="Consolas"/>
+          <w:color w:val="6A3E3E"/>
+          <w:sz w:val="20"/>
+          <w:szCs w:val="20"/>
+        </w:rPr>
+        <w:t>penaSuspeitoB</w:t>
+      </w:r>
+      <w:proofErr w:type="spellEnd"/>
+      <w:r>
+        <w:rPr>
+          <w:rFonts w:ascii="Consolas" w:hAnsi="Consolas" w:cs="Consolas"/>
+          <w:color w:val="000000"/>
+          <w:sz w:val="20"/>
+          <w:szCs w:val="20"/>
+        </w:rPr>
+        <w:t xml:space="preserve"> = </w:t>
+      </w:r>
+      <w:proofErr w:type="spellStart"/>
+      <w:proofErr w:type="gramStart"/>
+      <w:r>
+        <w:rPr>
+          <w:rFonts w:ascii="Consolas" w:hAnsi="Consolas" w:cs="Consolas"/>
+          <w:color w:val="6A3E3E"/>
+          <w:sz w:val="20"/>
+          <w:szCs w:val="20"/>
+        </w:rPr>
+        <w:t>dp</w:t>
+      </w:r>
+      <w:r>
+        <w:rPr>
+          <w:rFonts w:ascii="Consolas" w:hAnsi="Consolas" w:cs="Consolas"/>
+          <w:color w:val="000000"/>
+          <w:sz w:val="20"/>
+          <w:szCs w:val="20"/>
+        </w:rPr>
+        <w:t>.calculaPena</w:t>
+      </w:r>
+      <w:proofErr w:type="spellEnd"/>
+      <w:proofErr w:type="gramEnd"/>
+      <w:r>
+        <w:rPr>
+          <w:rFonts w:ascii="Consolas" w:hAnsi="Consolas" w:cs="Consolas"/>
+          <w:color w:val="000000"/>
+          <w:sz w:val="20"/>
+          <w:szCs w:val="20"/>
+        </w:rPr>
+        <w:t>(</w:t>
+      </w:r>
+      <w:proofErr w:type="spellStart"/>
+      <w:r>
+        <w:rPr>
+          <w:rFonts w:ascii="Consolas" w:hAnsi="Consolas" w:cs="Consolas"/>
+          <w:color w:val="6A3E3E"/>
+          <w:sz w:val="20"/>
+          <w:szCs w:val="20"/>
+        </w:rPr>
+        <w:t>respostaSuspeitoB</w:t>
+      </w:r>
+      <w:proofErr w:type="spellEnd"/>
+      <w:r>
+        <w:rPr>
+          <w:rFonts w:ascii="Consolas" w:hAnsi="Consolas" w:cs="Consolas"/>
+          <w:color w:val="000000"/>
+          <w:sz w:val="20"/>
+          <w:szCs w:val="20"/>
+        </w:rPr>
+        <w:t xml:space="preserve">, </w:t>
+      </w:r>
+      <w:proofErr w:type="spellStart"/>
+      <w:r>
+        <w:rPr>
+          <w:rFonts w:ascii="Consolas" w:hAnsi="Consolas" w:cs="Consolas"/>
+          <w:color w:val="6A3E3E"/>
+          <w:sz w:val="20"/>
+          <w:szCs w:val="20"/>
+        </w:rPr>
+        <w:t>respostaSuspeitoA</w:t>
+      </w:r>
+      <w:proofErr w:type="spellEnd"/>
+      <w:r>
+        <w:rPr>
+          <w:rFonts w:ascii="Consolas" w:hAnsi="Consolas" w:cs="Consolas"/>
+          <w:color w:val="000000"/>
+          <w:sz w:val="20"/>
+          <w:szCs w:val="20"/>
+        </w:rPr>
+        <w:t>);</w:t>
+      </w:r>
+    </w:p>
+    <w:p>
+      <w:pPr>
+        <w:autoSpaceDE w:val="0"/>
+        <w:autoSpaceDN w:val="0"/>
+        <w:adjustRightInd w:val="0"/>
+        <w:spacing w:after="0" w:line="240" w:lineRule="auto"/>
+        <w:rPr>
+          <w:rFonts w:ascii="Consolas" w:hAnsi="Consolas" w:cs="Consolas"/>
+          <w:sz w:val="20"/>
+          <w:szCs w:val="20"/>
+        </w:rPr>
+      </w:pPr>
+      <w:r>
+        <w:rPr>
+          <w:rFonts w:ascii="Consolas" w:hAnsi="Consolas" w:cs="Consolas"/>
+          <w:color w:val="000000"/>
+          <w:sz w:val="20"/>
+          <w:szCs w:val="20"/>
+        </w:rPr>
+        <w:tab/>
+      </w:r>
+      <w:r>
+        <w:rPr>
+          <w:rFonts w:ascii="Consolas" w:hAnsi="Consolas" w:cs="Consolas"/>
+          <w:color w:val="000000"/>
+          <w:sz w:val="20"/>
+          <w:szCs w:val="20"/>
+        </w:rPr>
+        <w:tab/>
+      </w:r>
+    </w:p>
+    <w:p>
+      <w:pPr>
+        <w:autoSpaceDE w:val="0"/>
+        <w:autoSpaceDN w:val="0"/>
+        <w:adjustRightInd w:val="0"/>
+        <w:spacing w:after="0" w:line="240" w:lineRule="auto"/>
+        <w:rPr>
+          <w:rFonts w:ascii="Consolas" w:hAnsi="Consolas" w:cs="Consolas"/>
+          <w:sz w:val="20"/>
+          <w:szCs w:val="20"/>
+        </w:rPr>
+      </w:pPr>
+      <w:r>
+        <w:rPr>
+          <w:rFonts w:ascii="Consolas" w:hAnsi="Consolas" w:cs="Consolas"/>
+          <w:color w:val="000000"/>
+          <w:sz w:val="20"/>
+          <w:szCs w:val="20"/>
+        </w:rPr>
+        <w:tab/>
+      </w:r>
+      <w:r>
+        <w:rPr>
+          <w:rFonts w:ascii="Consolas" w:hAnsi="Consolas" w:cs="Consolas"/>
+          <w:color w:val="000000"/>
+          <w:sz w:val="20"/>
+          <w:szCs w:val="20"/>
+        </w:rPr>
+        <w:tab/>
+      </w:r>
+      <w:proofErr w:type="spellStart"/>
+      <w:proofErr w:type="gramStart"/>
+      <w:r>
+        <w:rPr>
+          <w:rFonts w:ascii="Consolas" w:hAnsi="Consolas" w:cs="Consolas"/>
+          <w:i/>
+          <w:iCs/>
+          <w:color w:val="000000"/>
+          <w:sz w:val="20"/>
+          <w:szCs w:val="20"/>
+        </w:rPr>
+        <w:t>assertEquals</w:t>
+      </w:r>
+      <w:proofErr w:type="spellEnd"/>
+      <w:r>
+        <w:rPr>
+          <w:rFonts w:ascii="Consolas" w:hAnsi="Consolas" w:cs="Consolas"/>
+          <w:color w:val="000000"/>
+          <w:sz w:val="20"/>
+          <w:szCs w:val="20"/>
+        </w:rPr>
+        <w:t>(</w:t>
+      </w:r>
+      <w:proofErr w:type="gramEnd"/>
+      <w:r>
+        <w:rPr>
+          <w:rFonts w:ascii="Consolas" w:hAnsi="Consolas" w:cs="Consolas"/>
+          <w:color w:val="000000"/>
+          <w:sz w:val="20"/>
+          <w:szCs w:val="20"/>
+        </w:rPr>
+        <w:t xml:space="preserve">10, </w:t>
+      </w:r>
+      <w:proofErr w:type="spellStart"/>
+      <w:r>
+        <w:rPr>
+          <w:rFonts w:ascii="Consolas" w:hAnsi="Consolas" w:cs="Consolas"/>
+          <w:color w:val="6A3E3E"/>
+          <w:sz w:val="20"/>
+          <w:szCs w:val="20"/>
+        </w:rPr>
+        <w:t>penaSuspeitoA</w:t>
+      </w:r>
+      <w:proofErr w:type="spellEnd"/>
+      <w:r>
+        <w:rPr>
+          <w:rFonts w:ascii="Consolas" w:hAnsi="Consolas" w:cs="Consolas"/>
+          <w:color w:val="000000"/>
+          <w:sz w:val="20"/>
+          <w:szCs w:val="20"/>
+        </w:rPr>
+        <w:t>);</w:t>
+      </w:r>
+    </w:p>
+    <w:p>
+      <w:pPr>
+        <w:autoSpaceDE w:val="0"/>
+        <w:autoSpaceDN w:val="0"/>
+        <w:adjustRightInd w:val="0"/>
+        <w:spacing w:after="0" w:line="240" w:lineRule="auto"/>
+        <w:rPr>
+          <w:rFonts w:ascii="Consolas" w:hAnsi="Consolas" w:cs="Consolas"/>
+          <w:sz w:val="20"/>
+          <w:szCs w:val="20"/>
+        </w:rPr>
+      </w:pPr>
+      <w:r>
+        <w:rPr>
+          <w:rFonts w:ascii="Consolas" w:hAnsi="Consolas" w:cs="Consolas"/>
+          <w:color w:val="000000"/>
+          <w:sz w:val="20"/>
+          <w:szCs w:val="20"/>
+        </w:rPr>
+        <w:tab/>
+      </w:r>
+      <w:r>
+        <w:rPr>
+          <w:rFonts w:ascii="Consolas" w:hAnsi="Consolas" w:cs="Consolas"/>
+          <w:color w:val="000000"/>
+          <w:sz w:val="20"/>
+          <w:szCs w:val="20"/>
+        </w:rPr>
+        <w:tab/>
+      </w:r>
+      <w:proofErr w:type="spellStart"/>
+      <w:proofErr w:type="gramStart"/>
+      <w:r>
+        <w:rPr>
+          <w:rFonts w:ascii="Consolas" w:hAnsi="Consolas" w:cs="Consolas"/>
+          <w:i/>
+          <w:iCs/>
+          <w:color w:val="000000"/>
+          <w:sz w:val="20"/>
+          <w:szCs w:val="20"/>
+        </w:rPr>
+        <w:t>assertEquals</w:t>
+      </w:r>
+      <w:proofErr w:type="spellEnd"/>
+      <w:r>
+        <w:rPr>
+          <w:rFonts w:ascii="Consolas" w:hAnsi="Consolas" w:cs="Consolas"/>
+          <w:color w:val="000000"/>
+          <w:sz w:val="20"/>
+          <w:szCs w:val="20"/>
+        </w:rPr>
+        <w:t>(</w:t>
+      </w:r>
+      <w:proofErr w:type="gramEnd"/>
+      <w:r>
+        <w:rPr>
+          <w:rFonts w:ascii="Consolas" w:hAnsi="Consolas" w:cs="Consolas"/>
+          <w:color w:val="000000"/>
+          <w:sz w:val="20"/>
+          <w:szCs w:val="20"/>
+        </w:rPr>
+        <w:t xml:space="preserve">10, </w:t>
+      </w:r>
+      <w:proofErr w:type="spellStart"/>
+      <w:r>
+        <w:rPr>
+          <w:rFonts w:ascii="Consolas" w:hAnsi="Consolas" w:cs="Consolas"/>
+          <w:color w:val="6A3E3E"/>
+          <w:sz w:val="20"/>
+          <w:szCs w:val="20"/>
+        </w:rPr>
+        <w:t>penaSuspeitoB</w:t>
+      </w:r>
+      <w:proofErr w:type="spellEnd"/>
+      <w:r>
+        <w:rPr>
+          <w:rFonts w:ascii="Consolas" w:hAnsi="Consolas" w:cs="Consolas"/>
+          <w:color w:val="000000"/>
+          <w:sz w:val="20"/>
+          <w:szCs w:val="20"/>
+        </w:rPr>
+        <w:t>);</w:t>
+      </w:r>
+    </w:p>
+    <w:p>
+      <w:pPr>
+        <w:autoSpaceDE w:val="0"/>
+        <w:autoSpaceDN w:val="0"/>
+        <w:adjustRightInd w:val="0"/>
+        <w:spacing w:after="0" w:line="240" w:lineRule="auto"/>
+        <w:rPr>
+          <w:rFonts w:ascii="Consolas" w:hAnsi="Consolas" w:cs="Consolas"/>
+          <w:sz w:val="20"/>
+          <w:szCs w:val="20"/>
+        </w:rPr>
+      </w:pPr>
+      <w:r>
+        <w:rPr>
+          <w:rFonts w:ascii="Consolas" w:hAnsi="Consolas" w:cs="Consolas"/>
+          <w:color w:val="000000"/>
+          <w:sz w:val="20"/>
+          <w:szCs w:val="20"/>
+        </w:rPr>
+        <w:tab/>
+        <w:t>}</w:t>
+      </w:r>
+    </w:p>
+    <w:p>
+      <w:pPr>
+        <w:autoSpaceDE w:val="0"/>
+        <w:autoSpaceDN w:val="0"/>
+        <w:adjustRightInd w:val="0"/>
+        <w:spacing w:after="0" w:line="240" w:lineRule="auto"/>
+        <w:rPr>
+          <w:rFonts w:ascii="Consolas" w:hAnsi="Consolas" w:cs="Consolas"/>
+          <w:sz w:val="20"/>
+          <w:szCs w:val="20"/>
+        </w:rPr>
+      </w:pPr>
+      <w:r>
+        <w:rPr>
+          <w:rFonts w:ascii="Consolas" w:hAnsi="Consolas" w:cs="Consolas"/>
+          <w:color w:val="000000"/>
+          <w:sz w:val="20"/>
+          <w:szCs w:val="20"/>
+        </w:rPr>
+        <w:tab/>
+      </w:r>
+    </w:p>
+    <w:p>
+      <w:pPr>
+        <w:autoSpaceDE w:val="0"/>
+        <w:autoSpaceDN w:val="0"/>
+        <w:adjustRightInd w:val="0"/>
+        <w:spacing w:after="0" w:line="240" w:lineRule="auto"/>
+        <w:rPr>
+          <w:rFonts w:ascii="Consolas" w:hAnsi="Consolas" w:cs="Consolas"/>
+          <w:sz w:val="20"/>
+          <w:szCs w:val="20"/>
+        </w:rPr>
+      </w:pPr>
+      <w:r>
+        <w:rPr>
+          <w:rFonts w:ascii="Consolas" w:hAnsi="Consolas" w:cs="Consolas"/>
+          <w:color w:val="000000"/>
+          <w:sz w:val="20"/>
+          <w:szCs w:val="20"/>
+        </w:rPr>
+        <w:tab/>
+      </w:r>
+      <w:r>
+        <w:rPr>
+          <w:rFonts w:ascii="Consolas" w:hAnsi="Consolas" w:cs="Consolas"/>
+          <w:color w:val="646464"/>
+          <w:sz w:val="20"/>
+          <w:szCs w:val="20"/>
+        </w:rPr>
+        <w:t>@Test</w:t>
+      </w:r>
+    </w:p>
+    <w:p>
+      <w:pPr>
+        <w:autoSpaceDE w:val="0"/>
+        <w:autoSpaceDN w:val="0"/>
+        <w:adjustRightInd w:val="0"/>
+        <w:spacing w:after="0" w:line="240" w:lineRule="auto"/>
+        <w:rPr>
+          <w:rFonts w:ascii="Consolas" w:hAnsi="Consolas" w:cs="Consolas"/>
+          <w:sz w:val="20"/>
+          <w:szCs w:val="20"/>
+        </w:rPr>
+      </w:pPr>
+      <w:r>
+        <w:rPr>
+          <w:rFonts w:ascii="Consolas" w:hAnsi="Consolas" w:cs="Consolas"/>
+          <w:color w:val="000000"/>
+          <w:sz w:val="20"/>
+          <w:szCs w:val="20"/>
+        </w:rPr>
+        <w:tab/>
+      </w:r>
+      <w:proofErr w:type="spellStart"/>
+      <w:r>
+        <w:rPr>
+          <w:rFonts w:ascii="Consolas" w:hAnsi="Consolas" w:cs="Consolas"/>
+          <w:b/>
+          <w:bCs/>
+          <w:color w:val="7F0055"/>
+          <w:sz w:val="20"/>
+          <w:szCs w:val="20"/>
+        </w:rPr>
+        <w:t>void</w:t>
+      </w:r>
+      <w:proofErr w:type="spellEnd"/>
+      <w:r>
+        <w:rPr>
+          <w:rFonts w:ascii="Consolas" w:hAnsi="Consolas" w:cs="Consolas"/>
+          <w:color w:val="000000"/>
+          <w:sz w:val="20"/>
+          <w:szCs w:val="20"/>
+        </w:rPr>
+        <w:t xml:space="preserve"> testCalculaPenaCenario3() {</w:t>
+      </w:r>
+    </w:p>
+    <w:p>
+      <w:pPr>
+        <w:autoSpaceDE w:val="0"/>
+        <w:autoSpaceDN w:val="0"/>
+        <w:adjustRightInd w:val="0"/>
+        <w:spacing w:after="0" w:line="240" w:lineRule="auto"/>
+        <w:rPr>
+          <w:rFonts w:ascii="Consolas" w:hAnsi="Consolas" w:cs="Consolas"/>
+          <w:sz w:val="20"/>
+          <w:szCs w:val="20"/>
+        </w:rPr>
+      </w:pPr>
+      <w:r>
+        <w:rPr>
+          <w:rFonts w:ascii="Consolas" w:hAnsi="Consolas" w:cs="Consolas"/>
+          <w:color w:val="000000"/>
+          <w:sz w:val="20"/>
+          <w:szCs w:val="20"/>
+        </w:rPr>
+        <w:tab/>
+      </w:r>
+      <w:r>
+        <w:rPr>
+          <w:rFonts w:ascii="Consolas" w:hAnsi="Consolas" w:cs="Consolas"/>
+          <w:color w:val="000000"/>
+          <w:sz w:val="20"/>
+          <w:szCs w:val="20"/>
+        </w:rPr>
+        <w:tab/>
+        <w:t xml:space="preserve">Resposta </w:t>
+      </w:r>
+      <w:proofErr w:type="spellStart"/>
+      <w:r>
+        <w:rPr>
+          <w:rFonts w:ascii="Consolas" w:hAnsi="Consolas" w:cs="Consolas"/>
+          <w:color w:val="6A3E3E"/>
+          <w:sz w:val="20"/>
+          <w:szCs w:val="20"/>
+        </w:rPr>
+        <w:t>respostaSuspeitoA</w:t>
+      </w:r>
+      <w:proofErr w:type="spellEnd"/>
+      <w:r>
+        <w:rPr>
+          <w:rFonts w:ascii="Consolas" w:hAnsi="Consolas" w:cs="Consolas"/>
+          <w:color w:val="000000"/>
+          <w:sz w:val="20"/>
+          <w:szCs w:val="20"/>
+        </w:rPr>
+        <w:t xml:space="preserve"> = </w:t>
+      </w:r>
+      <w:proofErr w:type="spellStart"/>
+      <w:r>
+        <w:rPr>
+          <w:rFonts w:ascii="Consolas" w:hAnsi="Consolas" w:cs="Consolas"/>
+          <w:color w:val="000000"/>
+          <w:sz w:val="20"/>
+          <w:szCs w:val="20"/>
+        </w:rPr>
+        <w:t>Resposta.</w:t>
+      </w:r>
+      <w:r>
+        <w:rPr>
+          <w:rFonts w:ascii="Consolas" w:hAnsi="Consolas" w:cs="Consolas"/>
+          <w:b/>
+          <w:bCs/>
+          <w:i/>
+          <w:iCs/>
+          <w:color w:val="0000C0"/>
+          <w:sz w:val="20"/>
+          <w:szCs w:val="20"/>
+        </w:rPr>
+        <w:t>NEGACAO</w:t>
+      </w:r>
+      <w:proofErr w:type="spellEnd"/>
+      <w:r>
+        <w:rPr>
+          <w:rFonts w:ascii="Consolas" w:hAnsi="Consolas" w:cs="Consolas"/>
+          <w:color w:val="000000"/>
+          <w:sz w:val="20"/>
+          <w:szCs w:val="20"/>
+        </w:rPr>
+        <w:t>;</w:t>
+      </w:r>
+    </w:p>
+    <w:p>
+      <w:pPr>
+        <w:autoSpaceDE w:val="0"/>
+        <w:autoSpaceDN w:val="0"/>
+        <w:adjustRightInd w:val="0"/>
+        <w:spacing w:after="0" w:line="240" w:lineRule="auto"/>
+        <w:rPr>
+          <w:rFonts w:ascii="Consolas" w:hAnsi="Consolas" w:cs="Consolas"/>
+          <w:sz w:val="20"/>
+          <w:szCs w:val="20"/>
+        </w:rPr>
+      </w:pPr>
+      <w:r>
+        <w:rPr>
+          <w:rFonts w:ascii="Consolas" w:hAnsi="Consolas" w:cs="Consolas"/>
+          <w:color w:val="000000"/>
+          <w:sz w:val="20"/>
+          <w:szCs w:val="20"/>
+        </w:rPr>
+        <w:tab/>
+      </w:r>
+      <w:r>
+        <w:rPr>
+          <w:rFonts w:ascii="Consolas" w:hAnsi="Consolas" w:cs="Consolas"/>
+          <w:color w:val="000000"/>
+          <w:sz w:val="20"/>
+          <w:szCs w:val="20"/>
+        </w:rPr>
+        <w:tab/>
+        <w:t xml:space="preserve">Resposta </w:t>
+      </w:r>
+      <w:proofErr w:type="spellStart"/>
+      <w:r>
+        <w:rPr>
+          <w:rFonts w:ascii="Consolas" w:hAnsi="Consolas" w:cs="Consolas"/>
+          <w:color w:val="6A3E3E"/>
+          <w:sz w:val="20"/>
+          <w:szCs w:val="20"/>
+        </w:rPr>
+        <w:t>respostaSuspeitoB</w:t>
+      </w:r>
+      <w:proofErr w:type="spellEnd"/>
+      <w:r>
+        <w:rPr>
+          <w:rFonts w:ascii="Consolas" w:hAnsi="Consolas" w:cs="Consolas"/>
+          <w:color w:val="000000"/>
+          <w:sz w:val="20"/>
+          <w:szCs w:val="20"/>
+        </w:rPr>
+        <w:t xml:space="preserve"> = </w:t>
+      </w:r>
+      <w:proofErr w:type="spellStart"/>
+      <w:r>
+        <w:rPr>
+          <w:rFonts w:ascii="Consolas" w:hAnsi="Consolas" w:cs="Consolas"/>
+          <w:color w:val="000000"/>
+          <w:sz w:val="20"/>
+          <w:szCs w:val="20"/>
+        </w:rPr>
+        <w:t>Resposta.</w:t>
+      </w:r>
+      <w:r>
+        <w:rPr>
+          <w:rFonts w:ascii="Consolas" w:hAnsi="Consolas" w:cs="Consolas"/>
+          <w:b/>
+          <w:bCs/>
+          <w:i/>
+          <w:iCs/>
+          <w:color w:val="0000C0"/>
+          <w:sz w:val="20"/>
+          <w:szCs w:val="20"/>
+        </w:rPr>
+        <w:t>NEGACAO</w:t>
+      </w:r>
+      <w:proofErr w:type="spellEnd"/>
+      <w:r>
+        <w:rPr>
+          <w:rFonts w:ascii="Consolas" w:hAnsi="Consolas" w:cs="Consolas"/>
+          <w:color w:val="000000"/>
+          <w:sz w:val="20"/>
+          <w:szCs w:val="20"/>
+        </w:rPr>
+        <w:t>;</w:t>
+      </w:r>
+    </w:p>
+    <w:p>
+      <w:pPr>
+        <w:autoSpaceDE w:val="0"/>
+        <w:autoSpaceDN w:val="0"/>
+        <w:adjustRightInd w:val="0"/>
+        <w:spacing w:after="0" w:line="240" w:lineRule="auto"/>
+        <w:rPr>
+          <w:rFonts w:ascii="Consolas" w:hAnsi="Consolas" w:cs="Consolas"/>
+          <w:sz w:val="20"/>
+          <w:szCs w:val="20"/>
+        </w:rPr>
+      </w:pPr>
+      <w:r>
+        <w:rPr>
+          <w:rFonts w:ascii="Consolas" w:hAnsi="Consolas" w:cs="Consolas"/>
+          <w:color w:val="000000"/>
+          <w:sz w:val="20"/>
+          <w:szCs w:val="20"/>
+        </w:rPr>
+        <w:tab/>
+      </w:r>
+      <w:r>
+        <w:rPr>
+          <w:rFonts w:ascii="Consolas" w:hAnsi="Consolas" w:cs="Consolas"/>
+          <w:color w:val="000000"/>
+          <w:sz w:val="20"/>
+          <w:szCs w:val="20"/>
+        </w:rPr>
+        <w:tab/>
+      </w:r>
+    </w:p>
+    <w:p>
+      <w:pPr>
+        <w:autoSpaceDE w:val="0"/>
+        <w:autoSpaceDN w:val="0"/>
+        <w:adjustRightInd w:val="0"/>
+        <w:spacing w:after="0" w:line="240" w:lineRule="auto"/>
+        <w:rPr>
+          <w:rFonts w:ascii="Consolas" w:hAnsi="Consolas" w:cs="Consolas"/>
+          <w:sz w:val="20"/>
+          <w:szCs w:val="20"/>
+        </w:rPr>
+      </w:pPr>
+      <w:r>
+        <w:rPr>
+          <w:rFonts w:ascii="Consolas" w:hAnsi="Consolas" w:cs="Consolas"/>
+          <w:color w:val="000000"/>
+          <w:sz w:val="20"/>
+          <w:szCs w:val="20"/>
+        </w:rPr>
+        <w:tab/>
+      </w:r>
+      <w:r>
+        <w:rPr>
+          <w:rFonts w:ascii="Consolas" w:hAnsi="Consolas" w:cs="Consolas"/>
+          <w:color w:val="000000"/>
+          <w:sz w:val="20"/>
+          <w:szCs w:val="20"/>
+        </w:rPr>
+        <w:tab/>
+      </w:r>
+      <w:proofErr w:type="spellStart"/>
+      <w:r>
+        <w:rPr>
+          <w:rFonts w:ascii="Consolas" w:hAnsi="Consolas" w:cs="Consolas"/>
+          <w:color w:val="000000"/>
+          <w:sz w:val="20"/>
+          <w:szCs w:val="20"/>
+        </w:rPr>
+        <w:t>JulgamentoPrisioneiro</w:t>
+      </w:r>
+      <w:proofErr w:type="spellEnd"/>
+      <w:r>
+        <w:rPr>
+          <w:rFonts w:ascii="Consolas" w:hAnsi="Consolas" w:cs="Consolas"/>
+          <w:color w:val="000000"/>
+          <w:sz w:val="20"/>
+          <w:szCs w:val="20"/>
+        </w:rPr>
+        <w:t xml:space="preserve"> </w:t>
+      </w:r>
+      <w:proofErr w:type="spellStart"/>
+      <w:r>
+        <w:rPr>
+          <w:rFonts w:ascii="Consolas" w:hAnsi="Consolas" w:cs="Consolas"/>
+          <w:color w:val="6A3E3E"/>
+          <w:sz w:val="20"/>
+          <w:szCs w:val="20"/>
+        </w:rPr>
+        <w:t>dp</w:t>
+      </w:r>
+      <w:proofErr w:type="spellEnd"/>
+      <w:r>
+        <w:rPr>
+          <w:rFonts w:ascii="Consolas" w:hAnsi="Consolas" w:cs="Consolas"/>
+          <w:color w:val="000000"/>
+          <w:sz w:val="20"/>
+          <w:szCs w:val="20"/>
+        </w:rPr>
+        <w:t xml:space="preserve"> = </w:t>
+      </w:r>
+      <w:r>
+        <w:rPr>
+          <w:rFonts w:ascii="Consolas" w:hAnsi="Consolas" w:cs="Consolas"/>
+          <w:b/>
+          <w:bCs/>
+          <w:color w:val="7F0055"/>
+          <w:sz w:val="20"/>
+          <w:szCs w:val="20"/>
+        </w:rPr>
+        <w:t>new</w:t>
+      </w:r>
+      <w:r>
+        <w:rPr>
+          <w:rFonts w:ascii="Consolas" w:hAnsi="Consolas" w:cs="Consolas"/>
+          <w:color w:val="000000"/>
+          <w:sz w:val="20"/>
+          <w:szCs w:val="20"/>
+        </w:rPr>
+        <w:t xml:space="preserve"> </w:t>
+      </w:r>
+      <w:proofErr w:type="spellStart"/>
+      <w:proofErr w:type="gramStart"/>
+      <w:r>
+        <w:rPr>
+          <w:rFonts w:ascii="Consolas" w:hAnsi="Consolas" w:cs="Consolas"/>
+          <w:color w:val="000000"/>
+          <w:sz w:val="20"/>
+          <w:szCs w:val="20"/>
+        </w:rPr>
+        <w:t>JulgamentoPrisioneiro</w:t>
+      </w:r>
+      <w:proofErr w:type="spellEnd"/>
+      <w:r>
+        <w:rPr>
+          <w:rFonts w:ascii="Consolas" w:hAnsi="Consolas" w:cs="Consolas"/>
+          <w:color w:val="000000"/>
+          <w:sz w:val="20"/>
+          <w:szCs w:val="20"/>
+        </w:rPr>
+        <w:t>(</w:t>
+      </w:r>
+      <w:proofErr w:type="gramEnd"/>
+      <w:r>
+        <w:rPr>
+          <w:rFonts w:ascii="Consolas" w:hAnsi="Consolas" w:cs="Consolas"/>
+          <w:color w:val="000000"/>
+          <w:sz w:val="20"/>
+          <w:szCs w:val="20"/>
+        </w:rPr>
+        <w:t>);</w:t>
+      </w:r>
+    </w:p>
+    <w:p>
+      <w:pPr>
+        <w:autoSpaceDE w:val="0"/>
+        <w:autoSpaceDN w:val="0"/>
+        <w:adjustRightInd w:val="0"/>
+        <w:spacing w:after="0" w:line="240" w:lineRule="auto"/>
+        <w:rPr>
+          <w:rFonts w:ascii="Consolas" w:hAnsi="Consolas" w:cs="Consolas"/>
+          <w:sz w:val="20"/>
+          <w:szCs w:val="20"/>
+        </w:rPr>
+      </w:pPr>
+      <w:r>
+        <w:rPr>
+          <w:rFonts w:ascii="Consolas" w:hAnsi="Consolas" w:cs="Consolas"/>
+          <w:color w:val="000000"/>
+          <w:sz w:val="20"/>
+          <w:szCs w:val="20"/>
+        </w:rPr>
+        <w:tab/>
+      </w:r>
+      <w:r>
+        <w:rPr>
+          <w:rFonts w:ascii="Consolas" w:hAnsi="Consolas" w:cs="Consolas"/>
+          <w:color w:val="000000"/>
+          <w:sz w:val="20"/>
+          <w:szCs w:val="20"/>
+        </w:rPr>
+        <w:tab/>
+      </w:r>
+      <w:proofErr w:type="spellStart"/>
+      <w:r>
+        <w:rPr>
+          <w:rFonts w:ascii="Consolas" w:hAnsi="Consolas" w:cs="Consolas"/>
+          <w:i/>
+          <w:iCs/>
+          <w:color w:val="000000"/>
+          <w:sz w:val="20"/>
+          <w:szCs w:val="20"/>
+        </w:rPr>
+        <w:t>assertNotNull</w:t>
+      </w:r>
+      <w:proofErr w:type="spellEnd"/>
+      <w:r>
+        <w:rPr>
+          <w:rFonts w:ascii="Consolas" w:hAnsi="Consolas" w:cs="Consolas"/>
+          <w:color w:val="000000"/>
+          <w:sz w:val="20"/>
+          <w:szCs w:val="20"/>
+        </w:rPr>
+        <w:t>(</w:t>
+      </w:r>
+      <w:proofErr w:type="spellStart"/>
+      <w:r>
+        <w:rPr>
+          <w:rFonts w:ascii="Consolas" w:hAnsi="Consolas" w:cs="Consolas"/>
+          <w:color w:val="6A3E3E"/>
+          <w:sz w:val="20"/>
+          <w:szCs w:val="20"/>
+        </w:rPr>
+        <w:t>dp</w:t>
+      </w:r>
+      <w:proofErr w:type="spellEnd"/>
+      <w:r>
+        <w:rPr>
+          <w:rFonts w:ascii="Consolas" w:hAnsi="Consolas" w:cs="Consolas"/>
+          <w:color w:val="000000"/>
+          <w:sz w:val="20"/>
+          <w:szCs w:val="20"/>
+        </w:rPr>
+        <w:t>);</w:t>
+      </w:r>
+    </w:p>
+    <w:p>
+      <w:pPr>
+        <w:autoSpaceDE w:val="0"/>
+        <w:autoSpaceDN w:val="0"/>
+        <w:adjustRightInd w:val="0"/>
+        <w:spacing w:after="0" w:line="240" w:lineRule="auto"/>
+        <w:rPr>
+          <w:rFonts w:ascii="Consolas" w:hAnsi="Consolas" w:cs="Consolas"/>
+          <w:sz w:val="20"/>
+          <w:szCs w:val="20"/>
+        </w:rPr>
+      </w:pPr>
+      <w:r>
+        <w:rPr>
+          <w:rFonts w:ascii="Consolas" w:hAnsi="Consolas" w:cs="Consolas"/>
+          <w:color w:val="000000"/>
+          <w:sz w:val="20"/>
+          <w:szCs w:val="20"/>
+        </w:rPr>
+        <w:tab/>
+      </w:r>
+      <w:r>
+        <w:rPr>
+          <w:rFonts w:ascii="Consolas" w:hAnsi="Consolas" w:cs="Consolas"/>
+          <w:color w:val="000000"/>
+          <w:sz w:val="20"/>
+          <w:szCs w:val="20"/>
+        </w:rPr>
+        <w:tab/>
+      </w:r>
+    </w:p>
+    <w:p>
+      <w:pPr>
+        <w:autoSpaceDE w:val="0"/>
+        <w:autoSpaceDN w:val="0"/>
+        <w:adjustRightInd w:val="0"/>
+        <w:spacing w:after="0" w:line="240" w:lineRule="auto"/>
+        <w:rPr>
+          <w:rFonts w:ascii="Consolas" w:hAnsi="Consolas" w:cs="Consolas"/>
+          <w:sz w:val="20"/>
+          <w:szCs w:val="20"/>
+        </w:rPr>
+      </w:pPr>
+      <w:r>
+        <w:rPr>
+          <w:rFonts w:ascii="Consolas" w:hAnsi="Consolas" w:cs="Consolas"/>
+          <w:color w:val="000000"/>
+          <w:sz w:val="20"/>
+          <w:szCs w:val="20"/>
+        </w:rPr>
+        <w:tab/>
+      </w:r>
+      <w:r>
+        <w:rPr>
+          <w:rFonts w:ascii="Consolas" w:hAnsi="Consolas" w:cs="Consolas"/>
+          <w:color w:val="000000"/>
+          <w:sz w:val="20"/>
+          <w:szCs w:val="20"/>
+        </w:rPr>
+        <w:tab/>
+      </w:r>
+      <w:proofErr w:type="spellStart"/>
+      <w:r>
+        <w:rPr>
+          <w:rFonts w:ascii="Consolas" w:hAnsi="Consolas" w:cs="Consolas"/>
+          <w:b/>
+          <w:bCs/>
+          <w:color w:val="7F0055"/>
+          <w:sz w:val="20"/>
+          <w:szCs w:val="20"/>
+        </w:rPr>
+        <w:t>int</w:t>
+      </w:r>
+      <w:proofErr w:type="spellEnd"/>
+      <w:r>
+        <w:rPr>
+          <w:rFonts w:ascii="Consolas" w:hAnsi="Consolas" w:cs="Consolas"/>
+          <w:color w:val="000000"/>
+          <w:sz w:val="20"/>
+          <w:szCs w:val="20"/>
+        </w:rPr>
+        <w:t xml:space="preserve"> </w:t>
+      </w:r>
+      <w:proofErr w:type="spellStart"/>
+      <w:r>
+        <w:rPr>
+          <w:rFonts w:ascii="Consolas" w:hAnsi="Consolas" w:cs="Consolas"/>
+          <w:color w:val="6A3E3E"/>
+          <w:sz w:val="20"/>
+          <w:szCs w:val="20"/>
+        </w:rPr>
+        <w:t>penaSuspeitoA</w:t>
+      </w:r>
+      <w:proofErr w:type="spellEnd"/>
+      <w:r>
+        <w:rPr>
+          <w:rFonts w:ascii="Consolas" w:hAnsi="Consolas" w:cs="Consolas"/>
+          <w:color w:val="000000"/>
+          <w:sz w:val="20"/>
+          <w:szCs w:val="20"/>
+        </w:rPr>
+        <w:t xml:space="preserve"> = </w:t>
+      </w:r>
+      <w:proofErr w:type="spellStart"/>
+      <w:proofErr w:type="gramStart"/>
+      <w:r>
+        <w:rPr>
+          <w:rFonts w:ascii="Consolas" w:hAnsi="Consolas" w:cs="Consolas"/>
+          <w:color w:val="6A3E3E"/>
+          <w:sz w:val="20"/>
+          <w:szCs w:val="20"/>
+        </w:rPr>
+        <w:t>dp</w:t>
+      </w:r>
+      <w:r>
+        <w:rPr>
+          <w:rFonts w:ascii="Consolas" w:hAnsi="Consolas" w:cs="Consolas"/>
+          <w:color w:val="000000"/>
+          <w:sz w:val="20"/>
+          <w:szCs w:val="20"/>
+        </w:rPr>
+        <w:t>.calculaPena</w:t>
+      </w:r>
+      <w:proofErr w:type="spellEnd"/>
+      <w:proofErr w:type="gramEnd"/>
+      <w:r>
+        <w:rPr>
+          <w:rFonts w:ascii="Consolas" w:hAnsi="Consolas" w:cs="Consolas"/>
+          <w:color w:val="000000"/>
+          <w:sz w:val="20"/>
+          <w:szCs w:val="20"/>
+        </w:rPr>
+        <w:t>(</w:t>
+      </w:r>
+      <w:proofErr w:type="spellStart"/>
+      <w:r>
+        <w:rPr>
+          <w:rFonts w:ascii="Consolas" w:hAnsi="Consolas" w:cs="Consolas"/>
+          <w:color w:val="6A3E3E"/>
+          <w:sz w:val="20"/>
+          <w:szCs w:val="20"/>
+        </w:rPr>
+        <w:t>respostaSuspeitoA</w:t>
+      </w:r>
+      <w:proofErr w:type="spellEnd"/>
+      <w:r>
+        <w:rPr>
+          <w:rFonts w:ascii="Consolas" w:hAnsi="Consolas" w:cs="Consolas"/>
+          <w:color w:val="000000"/>
+          <w:sz w:val="20"/>
+          <w:szCs w:val="20"/>
+        </w:rPr>
+        <w:t xml:space="preserve">, </w:t>
+      </w:r>
+      <w:proofErr w:type="spellStart"/>
+      <w:r>
+        <w:rPr>
+          <w:rFonts w:ascii="Consolas" w:hAnsi="Consolas" w:cs="Consolas"/>
+          <w:color w:val="6A3E3E"/>
+          <w:sz w:val="20"/>
+          <w:szCs w:val="20"/>
+        </w:rPr>
+        <w:t>respostaSuspeitoB</w:t>
+      </w:r>
+      <w:proofErr w:type="spellEnd"/>
+      <w:r>
+        <w:rPr>
+          <w:rFonts w:ascii="Consolas" w:hAnsi="Consolas" w:cs="Consolas"/>
+          <w:color w:val="000000"/>
+          <w:sz w:val="20"/>
+          <w:szCs w:val="20"/>
+        </w:rPr>
+        <w:t>);</w:t>
+      </w:r>
+    </w:p>
+    <w:p>
+      <w:pPr>
+        <w:autoSpaceDE w:val="0"/>
+        <w:autoSpaceDN w:val="0"/>
+        <w:adjustRightInd w:val="0"/>
+        <w:spacing w:after="0" w:line="240" w:lineRule="auto"/>
+        <w:rPr>
+          <w:rFonts w:ascii="Consolas" w:hAnsi="Consolas" w:cs="Consolas"/>
+          <w:sz w:val="20"/>
+          <w:szCs w:val="20"/>
+        </w:rPr>
+      </w:pPr>
+      <w:r>
+        <w:rPr>
+          <w:rFonts w:ascii="Consolas" w:hAnsi="Consolas" w:cs="Consolas"/>
+          <w:color w:val="000000"/>
+          <w:sz w:val="20"/>
+          <w:szCs w:val="20"/>
+        </w:rPr>
+        <w:tab/>
+      </w:r>
+      <w:r>
+        <w:rPr>
+          <w:rFonts w:ascii="Consolas" w:hAnsi="Consolas" w:cs="Consolas"/>
+          <w:color w:val="000000"/>
+          <w:sz w:val="20"/>
+          <w:szCs w:val="20"/>
+        </w:rPr>
+        <w:tab/>
+      </w:r>
+      <w:proofErr w:type="spellStart"/>
+      <w:r>
+        <w:rPr>
+          <w:rFonts w:ascii="Consolas" w:hAnsi="Consolas" w:cs="Consolas"/>
+          <w:b/>
+          <w:bCs/>
+          <w:color w:val="7F0055"/>
+          <w:sz w:val="20"/>
+          <w:szCs w:val="20"/>
+        </w:rPr>
+        <w:t>int</w:t>
+      </w:r>
+      <w:proofErr w:type="spellEnd"/>
+      <w:r>
+        <w:rPr>
+          <w:rFonts w:ascii="Consolas" w:hAnsi="Consolas" w:cs="Consolas"/>
+          <w:color w:val="000000"/>
+          <w:sz w:val="20"/>
+          <w:szCs w:val="20"/>
+        </w:rPr>
+        <w:t xml:space="preserve"> </w:t>
+      </w:r>
+      <w:proofErr w:type="spellStart"/>
+      <w:r>
+        <w:rPr>
+          <w:rFonts w:ascii="Consolas" w:hAnsi="Consolas" w:cs="Consolas"/>
+          <w:color w:val="6A3E3E"/>
+          <w:sz w:val="20"/>
+          <w:szCs w:val="20"/>
+        </w:rPr>
+        <w:t>penaSuspeitoB</w:t>
+      </w:r>
+      <w:proofErr w:type="spellEnd"/>
+      <w:r>
+        <w:rPr>
+          <w:rFonts w:ascii="Consolas" w:hAnsi="Consolas" w:cs="Consolas"/>
+          <w:color w:val="000000"/>
+          <w:sz w:val="20"/>
+          <w:szCs w:val="20"/>
+        </w:rPr>
+        <w:t xml:space="preserve"> = </w:t>
+      </w:r>
+      <w:proofErr w:type="spellStart"/>
+      <w:proofErr w:type="gramStart"/>
+      <w:r>
+        <w:rPr>
+          <w:rFonts w:ascii="Consolas" w:hAnsi="Consolas" w:cs="Consolas"/>
+          <w:color w:val="6A3E3E"/>
+          <w:sz w:val="20"/>
+          <w:szCs w:val="20"/>
+        </w:rPr>
+        <w:t>dp</w:t>
+      </w:r>
+      <w:r>
+        <w:rPr>
+          <w:rFonts w:ascii="Consolas" w:hAnsi="Consolas" w:cs="Consolas"/>
+          <w:color w:val="000000"/>
+          <w:sz w:val="20"/>
+          <w:szCs w:val="20"/>
+        </w:rPr>
+        <w:t>.calculaPena</w:t>
+      </w:r>
+      <w:proofErr w:type="spellEnd"/>
+      <w:proofErr w:type="gramEnd"/>
+      <w:r>
+        <w:rPr>
+          <w:rFonts w:ascii="Consolas" w:hAnsi="Consolas" w:cs="Consolas"/>
+          <w:color w:val="000000"/>
+          <w:sz w:val="20"/>
+          <w:szCs w:val="20"/>
+        </w:rPr>
+        <w:t>(</w:t>
+      </w:r>
+      <w:proofErr w:type="spellStart"/>
+      <w:r>
+        <w:rPr>
+          <w:rFonts w:ascii="Consolas" w:hAnsi="Consolas" w:cs="Consolas"/>
+          <w:color w:val="6A3E3E"/>
+          <w:sz w:val="20"/>
+          <w:szCs w:val="20"/>
+        </w:rPr>
+        <w:t>respostaSuspeitoB</w:t>
+      </w:r>
+      <w:proofErr w:type="spellEnd"/>
+      <w:r>
+        <w:rPr>
+          <w:rFonts w:ascii="Consolas" w:hAnsi="Consolas" w:cs="Consolas"/>
+          <w:color w:val="000000"/>
+          <w:sz w:val="20"/>
+          <w:szCs w:val="20"/>
+        </w:rPr>
+        <w:t xml:space="preserve">, </w:t>
+      </w:r>
+      <w:proofErr w:type="spellStart"/>
+      <w:r>
+        <w:rPr>
+          <w:rFonts w:ascii="Consolas" w:hAnsi="Consolas" w:cs="Consolas"/>
+          <w:color w:val="6A3E3E"/>
+          <w:sz w:val="20"/>
+          <w:szCs w:val="20"/>
+        </w:rPr>
+        <w:t>respostaSuspeitoA</w:t>
+      </w:r>
+      <w:proofErr w:type="spellEnd"/>
+      <w:r>
+        <w:rPr>
+          <w:rFonts w:ascii="Consolas" w:hAnsi="Consolas" w:cs="Consolas"/>
+          <w:color w:val="000000"/>
+          <w:sz w:val="20"/>
+          <w:szCs w:val="20"/>
+        </w:rPr>
+        <w:t>);</w:t>
+      </w:r>
+    </w:p>
+    <w:p>
+      <w:pPr>
+        <w:autoSpaceDE w:val="0"/>
+        <w:autoSpaceDN w:val="0"/>
+        <w:adjustRightInd w:val="0"/>
+        <w:spacing w:after="0" w:line="240" w:lineRule="auto"/>
+        <w:rPr>
+          <w:rFonts w:ascii="Consolas" w:hAnsi="Consolas" w:cs="Consolas"/>
+          <w:sz w:val="20"/>
+          <w:szCs w:val="20"/>
+        </w:rPr>
+      </w:pPr>
+      <w:r>
+        <w:rPr>
+          <w:rFonts w:ascii="Consolas" w:hAnsi="Consolas" w:cs="Consolas"/>
+          <w:color w:val="000000"/>
+          <w:sz w:val="20"/>
+          <w:szCs w:val="20"/>
+        </w:rPr>
+        <w:tab/>
+      </w:r>
+      <w:r>
+        <w:rPr>
+          <w:rFonts w:ascii="Consolas" w:hAnsi="Consolas" w:cs="Consolas"/>
+          <w:color w:val="000000"/>
+          <w:sz w:val="20"/>
+          <w:szCs w:val="20"/>
+        </w:rPr>
+        <w:tab/>
+      </w:r>
+    </w:p>
+    <w:p>
+      <w:pPr>
+        <w:autoSpaceDE w:val="0"/>
+        <w:autoSpaceDN w:val="0"/>
+        <w:adjustRightInd w:val="0"/>
+        <w:spacing w:after="0" w:line="240" w:lineRule="auto"/>
+        <w:rPr>
+          <w:rFonts w:ascii="Consolas" w:hAnsi="Consolas" w:cs="Consolas"/>
+          <w:sz w:val="20"/>
+          <w:szCs w:val="20"/>
+        </w:rPr>
+      </w:pPr>
+      <w:r>
+        <w:rPr>
+          <w:rFonts w:ascii="Consolas" w:hAnsi="Consolas" w:cs="Consolas"/>
+          <w:color w:val="000000"/>
+          <w:sz w:val="20"/>
+          <w:szCs w:val="20"/>
+        </w:rPr>
+        <w:tab/>
+      </w:r>
+      <w:r>
+        <w:rPr>
+          <w:rFonts w:ascii="Consolas" w:hAnsi="Consolas" w:cs="Consolas"/>
+          <w:color w:val="000000"/>
+          <w:sz w:val="20"/>
+          <w:szCs w:val="20"/>
+        </w:rPr>
+        <w:tab/>
+      </w:r>
+      <w:proofErr w:type="spellStart"/>
+      <w:proofErr w:type="gramStart"/>
+      <w:r>
+        <w:rPr>
+          <w:rFonts w:ascii="Consolas" w:hAnsi="Consolas" w:cs="Consolas"/>
+          <w:i/>
+          <w:iCs/>
+          <w:color w:val="000000"/>
+          <w:sz w:val="20"/>
+          <w:szCs w:val="20"/>
+        </w:rPr>
+        <w:t>assertEquals</w:t>
+      </w:r>
+      <w:proofErr w:type="spellEnd"/>
+      <w:r>
+        <w:rPr>
+          <w:rFonts w:ascii="Consolas" w:hAnsi="Consolas" w:cs="Consolas"/>
+          <w:color w:val="000000"/>
+          <w:sz w:val="20"/>
+          <w:szCs w:val="20"/>
+        </w:rPr>
+        <w:t>(</w:t>
+      </w:r>
+      <w:proofErr w:type="gramEnd"/>
+      <w:r>
+        <w:rPr>
+          <w:rFonts w:ascii="Consolas" w:hAnsi="Consolas" w:cs="Consolas"/>
+          <w:color w:val="000000"/>
+          <w:sz w:val="20"/>
+          <w:szCs w:val="20"/>
+        </w:rPr>
+        <w:t xml:space="preserve">11, </w:t>
+      </w:r>
+      <w:proofErr w:type="spellStart"/>
+      <w:r>
+        <w:rPr>
+          <w:rFonts w:ascii="Consolas" w:hAnsi="Consolas" w:cs="Consolas"/>
+          <w:color w:val="6A3E3E"/>
+          <w:sz w:val="20"/>
+          <w:szCs w:val="20"/>
+        </w:rPr>
+        <w:t>penaSuspeitoA</w:t>
+      </w:r>
+      <w:proofErr w:type="spellEnd"/>
+      <w:r>
+        <w:rPr>
+          <w:rFonts w:ascii="Consolas" w:hAnsi="Consolas" w:cs="Consolas"/>
+          <w:color w:val="000000"/>
+          <w:sz w:val="20"/>
+          <w:szCs w:val="20"/>
+        </w:rPr>
+        <w:t>);</w:t>
+      </w:r>
+    </w:p>
+    <w:p>
+      <w:pPr>
+        <w:autoSpaceDE w:val="0"/>
+        <w:autoSpaceDN w:val="0"/>
+        <w:adjustRightInd w:val="0"/>
+        <w:spacing w:after="0" w:line="240" w:lineRule="auto"/>
+        <w:rPr>
+          <w:rFonts w:ascii="Consolas" w:hAnsi="Consolas" w:cs="Consolas"/>
+          <w:sz w:val="20"/>
+          <w:szCs w:val="20"/>
+        </w:rPr>
+      </w:pPr>
+      <w:r>
+        <w:rPr>
+          <w:rFonts w:ascii="Consolas" w:hAnsi="Consolas" w:cs="Consolas"/>
+          <w:color w:val="000000"/>
+          <w:sz w:val="20"/>
+          <w:szCs w:val="20"/>
+        </w:rPr>
+        <w:tab/>
+      </w:r>
+      <w:r>
+        <w:rPr>
+          <w:rFonts w:ascii="Consolas" w:hAnsi="Consolas" w:cs="Consolas"/>
+          <w:color w:val="000000"/>
+          <w:sz w:val="20"/>
+          <w:szCs w:val="20"/>
+        </w:rPr>
+        <w:tab/>
+      </w:r>
+      <w:proofErr w:type="spellStart"/>
+      <w:proofErr w:type="gramStart"/>
+      <w:r>
+        <w:rPr>
+          <w:rFonts w:ascii="Consolas" w:hAnsi="Consolas" w:cs="Consolas"/>
+          <w:i/>
+          <w:iCs/>
+          <w:color w:val="000000"/>
+          <w:sz w:val="20"/>
+          <w:szCs w:val="20"/>
+        </w:rPr>
+        <w:t>assertEquals</w:t>
+      </w:r>
+      <w:proofErr w:type="spellEnd"/>
+      <w:r>
+        <w:rPr>
+          <w:rFonts w:ascii="Consolas" w:hAnsi="Consolas" w:cs="Consolas"/>
+          <w:color w:val="000000"/>
+          <w:sz w:val="20"/>
+          <w:szCs w:val="20"/>
+        </w:rPr>
+        <w:t>(</w:t>
+      </w:r>
+      <w:proofErr w:type="gramEnd"/>
+      <w:r>
+        <w:rPr>
+          <w:rFonts w:ascii="Consolas" w:hAnsi="Consolas" w:cs="Consolas"/>
+          <w:color w:val="000000"/>
+          <w:sz w:val="20"/>
+          <w:szCs w:val="20"/>
+        </w:rPr>
+        <w:t xml:space="preserve">11, </w:t>
+      </w:r>
+      <w:proofErr w:type="spellStart"/>
+      <w:r>
+        <w:rPr>
+          <w:rFonts w:ascii="Consolas" w:hAnsi="Consolas" w:cs="Consolas"/>
+          <w:color w:val="6A3E3E"/>
+          <w:sz w:val="20"/>
+          <w:szCs w:val="20"/>
+        </w:rPr>
+        <w:t>penaSuspeitoB</w:t>
+      </w:r>
+      <w:proofErr w:type="spellEnd"/>
+      <w:r>
+        <w:rPr>
+          <w:rFonts w:ascii="Consolas" w:hAnsi="Consolas" w:cs="Consolas"/>
+          <w:color w:val="000000"/>
+          <w:sz w:val="20"/>
+          <w:szCs w:val="20"/>
+        </w:rPr>
+        <w:t>);</w:t>
+      </w:r>
+    </w:p>
+    <w:p>
+      <w:pPr>
+        <w:autoSpaceDE w:val="0"/>
+        <w:autoSpaceDN w:val="0"/>
+        <w:adjustRightInd w:val="0"/>
+        <w:spacing w:after="0" w:line="240" w:lineRule="auto"/>
+        <w:rPr>
+          <w:rFonts w:ascii="Consolas" w:hAnsi="Consolas" w:cs="Consolas"/>
+          <w:sz w:val="20"/>
+          <w:szCs w:val="20"/>
+        </w:rPr>
+      </w:pPr>
+      <w:r>
+        <w:rPr>
+          <w:rFonts w:ascii="Consolas" w:hAnsi="Consolas" w:cs="Consolas"/>
+          <w:color w:val="000000"/>
+          <w:sz w:val="20"/>
+          <w:szCs w:val="20"/>
+        </w:rPr>
+        <w:tab/>
+        <w:t>}</w:t>
+      </w:r>
+    </w:p>
+    <w:p>
+      <w:pPr>
+        <w:autoSpaceDE w:val="0"/>
+        <w:autoSpaceDN w:val="0"/>
+        <w:adjustRightInd w:val="0"/>
+        <w:spacing w:after="0" w:line="240" w:lineRule="auto"/>
+        <w:rPr>
+          <w:rFonts w:ascii="Consolas" w:hAnsi="Consolas" w:cs="Consolas"/>
+          <w:sz w:val="20"/>
+          <w:szCs w:val="20"/>
+        </w:rPr>
+      </w:pPr>
+      <w:r>
+        <w:rPr>
+          <w:rFonts w:ascii="Consolas" w:hAnsi="Consolas" w:cs="Consolas"/>
+          <w:color w:val="000000"/>
+          <w:sz w:val="20"/>
+          <w:szCs w:val="20"/>
+        </w:rPr>
+        <w:tab/>
       </w:r>
       <w:bookmarkStart w:id="0" w:name="_GoBack"/>
       <w:bookmarkEnd w:id="0"/>
+    </w:p>
+    <w:p>
+      <w:pPr>
+        <w:autoSpaceDE w:val="0"/>
+        <w:autoSpaceDN w:val="0"/>
+        <w:adjustRightInd w:val="0"/>
+        <w:spacing w:after="0" w:line="240" w:lineRule="auto"/>
+        <w:rPr>
+          <w:rFonts w:ascii="Consolas" w:hAnsi="Consolas" w:cs="Consolas"/>
+          <w:sz w:val="20"/>
+          <w:szCs w:val="20"/>
+        </w:rPr>
+      </w:pPr>
+      <w:r>
+        <w:rPr>
+          <w:rFonts w:ascii="Consolas" w:hAnsi="Consolas" w:cs="Consolas"/>
+          <w:color w:val="000000"/>
+          <w:sz w:val="20"/>
+          <w:szCs w:val="20"/>
+        </w:rPr>
+        <w:t>}</w:t>
+      </w:r>
     </w:p>
     <w:p>
       <w:pPr>

</xml_diff>